<commit_message>
Bài tập với mảng a
</commit_message>
<xml_diff>
--- a/Bài Tập Chương 2.docx
+++ b/Bài Tập Chương 2.docx
@@ -68,7 +68,2390 @@
     </w:p>
     <w:p>
       <w:pPr>
-        <w:jc w:val="center"/>
+        <w:rPr>
+          <w:rFonts w:ascii="Times New Roman" w:hAnsi="Times New Roman" w:cs="Times New Roman"/>
+          <w:sz w:val="28"/>
+          <w:szCs w:val="28"/>
+        </w:rPr>
+      </w:pPr>
+      <w:r>
+        <w:rPr>
+          <w:rFonts w:ascii="Times New Roman" w:hAnsi="Times New Roman" w:cs="Times New Roman"/>
+          <w:sz w:val="28"/>
+          <w:szCs w:val="28"/>
+        </w:rPr>
+        <w:t xml:space="preserve">2. </w:t>
+      </w:r>
+      <w:proofErr w:type="spellStart"/>
+      <w:r>
+        <w:rPr>
+          <w:rFonts w:ascii="Times New Roman" w:hAnsi="Times New Roman" w:cs="Times New Roman"/>
+          <w:sz w:val="28"/>
+          <w:szCs w:val="28"/>
+        </w:rPr>
+        <w:t>Tìm</w:t>
+      </w:r>
+      <w:proofErr w:type="spellEnd"/>
+      <w:r>
+        <w:rPr>
+          <w:rFonts w:ascii="Times New Roman" w:hAnsi="Times New Roman" w:cs="Times New Roman"/>
+          <w:sz w:val="28"/>
+          <w:szCs w:val="28"/>
+        </w:rPr>
+        <w:t xml:space="preserve"> max/min </w:t>
+      </w:r>
+      <w:proofErr w:type="spellStart"/>
+      <w:r>
+        <w:rPr>
+          <w:rFonts w:ascii="Times New Roman" w:hAnsi="Times New Roman" w:cs="Times New Roman"/>
+          <w:sz w:val="28"/>
+          <w:szCs w:val="28"/>
+        </w:rPr>
+        <w:t>của</w:t>
+      </w:r>
+      <w:proofErr w:type="spellEnd"/>
+      <w:r>
+        <w:rPr>
+          <w:rFonts w:ascii="Times New Roman" w:hAnsi="Times New Roman" w:cs="Times New Roman"/>
+          <w:sz w:val="28"/>
+          <w:szCs w:val="28"/>
+        </w:rPr>
+        <w:t xml:space="preserve"> </w:t>
+      </w:r>
+      <w:proofErr w:type="spellStart"/>
+      <w:r>
+        <w:rPr>
+          <w:rFonts w:ascii="Times New Roman" w:hAnsi="Times New Roman" w:cs="Times New Roman"/>
+          <w:sz w:val="28"/>
+          <w:szCs w:val="28"/>
+        </w:rPr>
+        <w:t>mảng</w:t>
+      </w:r>
+      <w:proofErr w:type="spellEnd"/>
+      <w:r>
+        <w:rPr>
+          <w:rFonts w:ascii="Times New Roman" w:hAnsi="Times New Roman" w:cs="Times New Roman"/>
+          <w:sz w:val="28"/>
+          <w:szCs w:val="28"/>
+        </w:rPr>
+        <w:t xml:space="preserve"> a.</w:t>
+      </w:r>
+    </w:p>
+    <w:p>
+      <w:pPr>
+        <w:rPr>
+          <w:rFonts w:ascii="Times New Roman" w:hAnsi="Times New Roman" w:cs="Times New Roman"/>
+          <w:sz w:val="28"/>
+          <w:szCs w:val="28"/>
+        </w:rPr>
+      </w:pPr>
+      <w:r>
+        <w:rPr>
+          <w:rFonts w:ascii="Times New Roman" w:hAnsi="Times New Roman" w:cs="Times New Roman"/>
+          <w:sz w:val="28"/>
+          <w:szCs w:val="28"/>
+        </w:rPr>
+        <w:drawing>
+          <wp:inline distT="0" distB="0" distL="0" distR="0" wp14:anchorId="11FCD304" wp14:editId="1D98777F">
+            <wp:extent cx="4610134" cy="2124091"/>
+            <wp:effectExtent l="0" t="0" r="0" b="9525"/>
+            <wp:docPr id="17432997" name="Picture 1" descr="A computer screen shot of a program code&#10;&#10;Description automatically generated"/>
+            <wp:cNvGraphicFramePr>
+              <a:graphicFrameLocks xmlns:a="http://schemas.openxmlformats.org/drawingml/2006/main" noChangeAspect="1"/>
+            </wp:cNvGraphicFramePr>
+            <a:graphic xmlns:a="http://schemas.openxmlformats.org/drawingml/2006/main">
+              <a:graphicData uri="http://schemas.openxmlformats.org/drawingml/2006/picture">
+                <pic:pic xmlns:pic="http://schemas.openxmlformats.org/drawingml/2006/picture">
+                  <pic:nvPicPr>
+                    <pic:cNvPr id="17432997" name="Picture 1" descr="A computer screen shot of a program code&#10;&#10;Description automatically generated"/>
+                    <pic:cNvPicPr/>
+                  </pic:nvPicPr>
+                  <pic:blipFill>
+                    <a:blip r:embed="rId5"/>
+                    <a:stretch>
+                      <a:fillRect/>
+                    </a:stretch>
+                  </pic:blipFill>
+                  <pic:spPr>
+                    <a:xfrm>
+                      <a:off x="0" y="0"/>
+                      <a:ext cx="4610134" cy="2124091"/>
+                    </a:xfrm>
+                    <a:prstGeom prst="rect">
+                      <a:avLst/>
+                    </a:prstGeom>
+                  </pic:spPr>
+                </pic:pic>
+              </a:graphicData>
+            </a:graphic>
+          </wp:inline>
+        </w:drawing>
+      </w:r>
+    </w:p>
+    <w:p>
+      <w:pPr>
+        <w:rPr>
+          <w:rFonts w:ascii="Times New Roman" w:hAnsi="Times New Roman" w:cs="Times New Roman"/>
+          <w:sz w:val="28"/>
+          <w:szCs w:val="28"/>
+        </w:rPr>
+      </w:pPr>
+      <w:proofErr w:type="spellStart"/>
+      <w:r>
+        <w:rPr>
+          <w:rFonts w:ascii="Times New Roman" w:hAnsi="Times New Roman" w:cs="Times New Roman"/>
+          <w:sz w:val="28"/>
+          <w:szCs w:val="28"/>
+        </w:rPr>
+        <w:t>Kết</w:t>
+      </w:r>
+      <w:proofErr w:type="spellEnd"/>
+      <w:r>
+        <w:rPr>
+          <w:rFonts w:ascii="Times New Roman" w:hAnsi="Times New Roman" w:cs="Times New Roman"/>
+          <w:sz w:val="28"/>
+          <w:szCs w:val="28"/>
+        </w:rPr>
+        <w:t xml:space="preserve"> </w:t>
+      </w:r>
+      <w:proofErr w:type="spellStart"/>
+      <w:r>
+        <w:rPr>
+          <w:rFonts w:ascii="Times New Roman" w:hAnsi="Times New Roman" w:cs="Times New Roman"/>
+          <w:sz w:val="28"/>
+          <w:szCs w:val="28"/>
+        </w:rPr>
+        <w:t>quả</w:t>
+      </w:r>
+      <w:proofErr w:type="spellEnd"/>
+      <w:r>
+        <w:rPr>
+          <w:rFonts w:ascii="Times New Roman" w:hAnsi="Times New Roman" w:cs="Times New Roman"/>
+          <w:sz w:val="28"/>
+          <w:szCs w:val="28"/>
+        </w:rPr>
+        <w:t xml:space="preserve"> demo:</w:t>
+      </w:r>
+    </w:p>
+    <w:p>
+      <w:pPr>
+        <w:rPr>
+          <w:rFonts w:ascii="Times New Roman" w:hAnsi="Times New Roman" w:cs="Times New Roman"/>
+          <w:sz w:val="28"/>
+          <w:szCs w:val="28"/>
+        </w:rPr>
+      </w:pPr>
+      <w:r>
+        <w:rPr>
+          <w:rFonts w:ascii="Times New Roman" w:hAnsi="Times New Roman" w:cs="Times New Roman"/>
+          <w:sz w:val="28"/>
+          <w:szCs w:val="28"/>
+        </w:rPr>
+        <w:drawing>
+          <wp:inline distT="0" distB="0" distL="0" distR="0" wp14:anchorId="6D306CAB" wp14:editId="427CCFA8">
+            <wp:extent cx="4581558" cy="1876439"/>
+            <wp:effectExtent l="0" t="0" r="0" b="9525"/>
+            <wp:docPr id="1877815847" name="Picture 1" descr="A screenshot of a computer&#10;&#10;Description automatically generated"/>
+            <wp:cNvGraphicFramePr>
+              <a:graphicFrameLocks xmlns:a="http://schemas.openxmlformats.org/drawingml/2006/main" noChangeAspect="1"/>
+            </wp:cNvGraphicFramePr>
+            <a:graphic xmlns:a="http://schemas.openxmlformats.org/drawingml/2006/main">
+              <a:graphicData uri="http://schemas.openxmlformats.org/drawingml/2006/picture">
+                <pic:pic xmlns:pic="http://schemas.openxmlformats.org/drawingml/2006/picture">
+                  <pic:nvPicPr>
+                    <pic:cNvPr id="1877815847" name="Picture 1" descr="A screenshot of a computer&#10;&#10;Description automatically generated"/>
+                    <pic:cNvPicPr/>
+                  </pic:nvPicPr>
+                  <pic:blipFill>
+                    <a:blip r:embed="rId6"/>
+                    <a:stretch>
+                      <a:fillRect/>
+                    </a:stretch>
+                  </pic:blipFill>
+                  <pic:spPr>
+                    <a:xfrm>
+                      <a:off x="0" y="0"/>
+                      <a:ext cx="4581558" cy="1876439"/>
+                    </a:xfrm>
+                    <a:prstGeom prst="rect">
+                      <a:avLst/>
+                    </a:prstGeom>
+                  </pic:spPr>
+                </pic:pic>
+              </a:graphicData>
+            </a:graphic>
+          </wp:inline>
+        </w:drawing>
+      </w:r>
+    </w:p>
+    <w:p>
+      <w:pPr>
+        <w:rPr>
+          <w:rFonts w:ascii="Times New Roman" w:hAnsi="Times New Roman" w:cs="Times New Roman"/>
+          <w:sz w:val="28"/>
+          <w:szCs w:val="28"/>
+        </w:rPr>
+      </w:pPr>
+    </w:p>
+    <w:p>
+      <w:pPr>
+        <w:rPr>
+          <w:rFonts w:ascii="Times New Roman" w:hAnsi="Times New Roman" w:cs="Times New Roman"/>
+          <w:sz w:val="28"/>
+          <w:szCs w:val="28"/>
+        </w:rPr>
+      </w:pPr>
+      <w:r>
+        <w:rPr>
+          <w:rFonts w:ascii="Times New Roman" w:hAnsi="Times New Roman" w:cs="Times New Roman"/>
+          <w:sz w:val="28"/>
+          <w:szCs w:val="28"/>
+        </w:rPr>
+        <w:t xml:space="preserve">4. </w:t>
+      </w:r>
+      <w:proofErr w:type="spellStart"/>
+      <w:r>
+        <w:rPr>
+          <w:rFonts w:ascii="Times New Roman" w:hAnsi="Times New Roman" w:cs="Times New Roman"/>
+          <w:sz w:val="28"/>
+          <w:szCs w:val="28"/>
+        </w:rPr>
+        <w:t>Tìm</w:t>
+      </w:r>
+      <w:proofErr w:type="spellEnd"/>
+      <w:r>
+        <w:rPr>
+          <w:rFonts w:ascii="Times New Roman" w:hAnsi="Times New Roman" w:cs="Times New Roman"/>
+          <w:sz w:val="28"/>
+          <w:szCs w:val="28"/>
+        </w:rPr>
+        <w:t xml:space="preserve"> </w:t>
+      </w:r>
+      <w:proofErr w:type="spellStart"/>
+      <w:r>
+        <w:rPr>
+          <w:rFonts w:ascii="Times New Roman" w:hAnsi="Times New Roman" w:cs="Times New Roman"/>
+          <w:sz w:val="28"/>
+          <w:szCs w:val="28"/>
+        </w:rPr>
+        <w:t>kiếm</w:t>
+      </w:r>
+      <w:proofErr w:type="spellEnd"/>
+      <w:r>
+        <w:rPr>
+          <w:rFonts w:ascii="Times New Roman" w:hAnsi="Times New Roman" w:cs="Times New Roman"/>
+          <w:sz w:val="28"/>
+          <w:szCs w:val="28"/>
+        </w:rPr>
+        <w:t xml:space="preserve"> </w:t>
+      </w:r>
+      <w:proofErr w:type="spellStart"/>
+      <w:r>
+        <w:rPr>
+          <w:rFonts w:ascii="Times New Roman" w:hAnsi="Times New Roman" w:cs="Times New Roman"/>
+          <w:sz w:val="28"/>
+          <w:szCs w:val="28"/>
+        </w:rPr>
+        <w:t>phần</w:t>
+      </w:r>
+      <w:proofErr w:type="spellEnd"/>
+      <w:r>
+        <w:rPr>
+          <w:rFonts w:ascii="Times New Roman" w:hAnsi="Times New Roman" w:cs="Times New Roman"/>
+          <w:sz w:val="28"/>
+          <w:szCs w:val="28"/>
+        </w:rPr>
+        <w:t xml:space="preserve"> </w:t>
+      </w:r>
+      <w:proofErr w:type="spellStart"/>
+      <w:r>
+        <w:rPr>
+          <w:rFonts w:ascii="Times New Roman" w:hAnsi="Times New Roman" w:cs="Times New Roman"/>
+          <w:sz w:val="28"/>
+          <w:szCs w:val="28"/>
+        </w:rPr>
+        <w:t>tử</w:t>
+      </w:r>
+      <w:proofErr w:type="spellEnd"/>
+      <w:r>
+        <w:rPr>
+          <w:rFonts w:ascii="Times New Roman" w:hAnsi="Times New Roman" w:cs="Times New Roman"/>
+          <w:sz w:val="28"/>
+          <w:szCs w:val="28"/>
+        </w:rPr>
+        <w:t xml:space="preserve"> x </w:t>
+      </w:r>
+      <w:proofErr w:type="spellStart"/>
+      <w:r>
+        <w:rPr>
+          <w:rFonts w:ascii="Times New Roman" w:hAnsi="Times New Roman" w:cs="Times New Roman"/>
+          <w:sz w:val="28"/>
+          <w:szCs w:val="28"/>
+        </w:rPr>
+        <w:t>trong</w:t>
+      </w:r>
+      <w:proofErr w:type="spellEnd"/>
+      <w:r>
+        <w:rPr>
+          <w:rFonts w:ascii="Times New Roman" w:hAnsi="Times New Roman" w:cs="Times New Roman"/>
+          <w:sz w:val="28"/>
+          <w:szCs w:val="28"/>
+        </w:rPr>
+        <w:t xml:space="preserve"> a </w:t>
+      </w:r>
+      <w:proofErr w:type="spellStart"/>
+      <w:r>
+        <w:rPr>
+          <w:rFonts w:ascii="Times New Roman" w:hAnsi="Times New Roman" w:cs="Times New Roman"/>
+          <w:sz w:val="28"/>
+          <w:szCs w:val="28"/>
+        </w:rPr>
+        <w:t>theo</w:t>
+      </w:r>
+      <w:proofErr w:type="spellEnd"/>
+      <w:r>
+        <w:rPr>
+          <w:rFonts w:ascii="Times New Roman" w:hAnsi="Times New Roman" w:cs="Times New Roman"/>
+          <w:sz w:val="28"/>
+          <w:szCs w:val="28"/>
+        </w:rPr>
+        <w:t xml:space="preserve"> </w:t>
+      </w:r>
+      <w:proofErr w:type="spellStart"/>
+      <w:r>
+        <w:rPr>
+          <w:rFonts w:ascii="Times New Roman" w:hAnsi="Times New Roman" w:cs="Times New Roman"/>
+          <w:sz w:val="28"/>
+          <w:szCs w:val="28"/>
+        </w:rPr>
+        <w:t>dạng</w:t>
+      </w:r>
+      <w:proofErr w:type="spellEnd"/>
+      <w:r>
+        <w:rPr>
+          <w:rFonts w:ascii="Times New Roman" w:hAnsi="Times New Roman" w:cs="Times New Roman"/>
+          <w:sz w:val="28"/>
+          <w:szCs w:val="28"/>
+        </w:rPr>
+        <w:t xml:space="preserve"> (</w:t>
+      </w:r>
+      <w:proofErr w:type="spellStart"/>
+      <w:r>
+        <w:rPr>
+          <w:rFonts w:ascii="Times New Roman" w:hAnsi="Times New Roman" w:cs="Times New Roman"/>
+          <w:sz w:val="28"/>
+          <w:szCs w:val="28"/>
+        </w:rPr>
+        <w:t>trả</w:t>
+      </w:r>
+      <w:proofErr w:type="spellEnd"/>
+      <w:r>
+        <w:rPr>
+          <w:rFonts w:ascii="Times New Roman" w:hAnsi="Times New Roman" w:cs="Times New Roman"/>
+          <w:sz w:val="28"/>
+          <w:szCs w:val="28"/>
+        </w:rPr>
+        <w:t xml:space="preserve"> </w:t>
+      </w:r>
+      <w:proofErr w:type="spellStart"/>
+      <w:r>
+        <w:rPr>
+          <w:rFonts w:ascii="Times New Roman" w:hAnsi="Times New Roman" w:cs="Times New Roman"/>
+          <w:sz w:val="28"/>
+          <w:szCs w:val="28"/>
+        </w:rPr>
+        <w:t>về</w:t>
+      </w:r>
+      <w:proofErr w:type="spellEnd"/>
+      <w:r>
+        <w:rPr>
+          <w:rFonts w:ascii="Times New Roman" w:hAnsi="Times New Roman" w:cs="Times New Roman"/>
+          <w:sz w:val="28"/>
+          <w:szCs w:val="28"/>
+        </w:rPr>
+        <w:t xml:space="preserve"> </w:t>
+      </w:r>
+      <w:proofErr w:type="spellStart"/>
+      <w:r>
+        <w:rPr>
+          <w:rFonts w:ascii="Times New Roman" w:hAnsi="Times New Roman" w:cs="Times New Roman"/>
+          <w:sz w:val="28"/>
+          <w:szCs w:val="28"/>
+        </w:rPr>
+        <w:t>vị</w:t>
+      </w:r>
+      <w:proofErr w:type="spellEnd"/>
+      <w:r>
+        <w:rPr>
+          <w:rFonts w:ascii="Times New Roman" w:hAnsi="Times New Roman" w:cs="Times New Roman"/>
+          <w:sz w:val="28"/>
+          <w:szCs w:val="28"/>
+        </w:rPr>
+        <w:t xml:space="preserve"> </w:t>
+      </w:r>
+      <w:proofErr w:type="spellStart"/>
+      <w:r>
+        <w:rPr>
+          <w:rFonts w:ascii="Times New Roman" w:hAnsi="Times New Roman" w:cs="Times New Roman"/>
+          <w:sz w:val="28"/>
+          <w:szCs w:val="28"/>
+        </w:rPr>
+        <w:t>trí</w:t>
+      </w:r>
+      <w:proofErr w:type="spellEnd"/>
+      <w:r>
+        <w:rPr>
+          <w:rFonts w:ascii="Times New Roman" w:hAnsi="Times New Roman" w:cs="Times New Roman"/>
+          <w:sz w:val="28"/>
+          <w:szCs w:val="28"/>
+        </w:rPr>
+        <w:t>/</w:t>
+      </w:r>
+      <w:proofErr w:type="spellStart"/>
+      <w:r>
+        <w:rPr>
+          <w:rFonts w:ascii="Times New Roman" w:hAnsi="Times New Roman" w:cs="Times New Roman"/>
+          <w:sz w:val="28"/>
+          <w:szCs w:val="28"/>
+        </w:rPr>
+        <w:t>xuất</w:t>
+      </w:r>
+      <w:proofErr w:type="spellEnd"/>
+      <w:r>
+        <w:rPr>
+          <w:rFonts w:ascii="Times New Roman" w:hAnsi="Times New Roman" w:cs="Times New Roman"/>
+          <w:sz w:val="28"/>
+          <w:szCs w:val="28"/>
+        </w:rPr>
+        <w:t xml:space="preserve"> </w:t>
+      </w:r>
+      <w:proofErr w:type="spellStart"/>
+      <w:r>
+        <w:rPr>
+          <w:rFonts w:ascii="Times New Roman" w:hAnsi="Times New Roman" w:cs="Times New Roman"/>
+          <w:sz w:val="28"/>
+          <w:szCs w:val="28"/>
+        </w:rPr>
+        <w:t>câu</w:t>
+      </w:r>
+      <w:proofErr w:type="spellEnd"/>
+      <w:r>
+        <w:rPr>
+          <w:rFonts w:ascii="Times New Roman" w:hAnsi="Times New Roman" w:cs="Times New Roman"/>
+          <w:sz w:val="28"/>
+          <w:szCs w:val="28"/>
+        </w:rPr>
+        <w:t xml:space="preserve"> </w:t>
+      </w:r>
+      <w:proofErr w:type="spellStart"/>
+      <w:r>
+        <w:rPr>
+          <w:rFonts w:ascii="Times New Roman" w:hAnsi="Times New Roman" w:cs="Times New Roman"/>
+          <w:sz w:val="28"/>
+          <w:szCs w:val="28"/>
+        </w:rPr>
+        <w:t>thông</w:t>
+      </w:r>
+      <w:proofErr w:type="spellEnd"/>
+      <w:r>
+        <w:rPr>
+          <w:rFonts w:ascii="Times New Roman" w:hAnsi="Times New Roman" w:cs="Times New Roman"/>
+          <w:sz w:val="28"/>
+          <w:szCs w:val="28"/>
+        </w:rPr>
+        <w:t xml:space="preserve"> </w:t>
+      </w:r>
+      <w:proofErr w:type="spellStart"/>
+      <w:r>
+        <w:rPr>
+          <w:rFonts w:ascii="Times New Roman" w:hAnsi="Times New Roman" w:cs="Times New Roman"/>
+          <w:sz w:val="28"/>
+          <w:szCs w:val="28"/>
+        </w:rPr>
+        <w:t>báo</w:t>
+      </w:r>
+      <w:proofErr w:type="spellEnd"/>
+      <w:r>
+        <w:rPr>
+          <w:rFonts w:ascii="Times New Roman" w:hAnsi="Times New Roman" w:cs="Times New Roman"/>
+          <w:sz w:val="28"/>
+          <w:szCs w:val="28"/>
+        </w:rPr>
+        <w:t xml:space="preserve">) </w:t>
+      </w:r>
+    </w:p>
+    <w:p>
+      <w:pPr>
+        <w:rPr>
+          <w:rFonts w:ascii="Times New Roman" w:hAnsi="Times New Roman" w:cs="Times New Roman"/>
+          <w:sz w:val="28"/>
+          <w:szCs w:val="28"/>
+        </w:rPr>
+      </w:pPr>
+    </w:p>
+    <w:p>
+      <w:pPr>
+        <w:rPr>
+          <w:rFonts w:ascii="Times New Roman" w:hAnsi="Times New Roman" w:cs="Times New Roman"/>
+          <w:sz w:val="28"/>
+          <w:szCs w:val="28"/>
+        </w:rPr>
+      </w:pPr>
+      <w:r>
+        <w:rPr>
+          <w:rFonts w:ascii="Times New Roman" w:hAnsi="Times New Roman" w:cs="Times New Roman"/>
+          <w:sz w:val="28"/>
+          <w:szCs w:val="28"/>
+        </w:rPr>
+        <w:drawing>
+          <wp:inline distT="0" distB="0" distL="0" distR="0" wp14:anchorId="39452EFA" wp14:editId="4E190FA6">
+            <wp:extent cx="4886361" cy="1619262"/>
+            <wp:effectExtent l="0" t="0" r="9525" b="0"/>
+            <wp:docPr id="1686319303" name="Picture 1" descr="A computer screen shot of a computer code&#10;&#10;Description automatically generated"/>
+            <wp:cNvGraphicFramePr>
+              <a:graphicFrameLocks xmlns:a="http://schemas.openxmlformats.org/drawingml/2006/main" noChangeAspect="1"/>
+            </wp:cNvGraphicFramePr>
+            <a:graphic xmlns:a="http://schemas.openxmlformats.org/drawingml/2006/main">
+              <a:graphicData uri="http://schemas.openxmlformats.org/drawingml/2006/picture">
+                <pic:pic xmlns:pic="http://schemas.openxmlformats.org/drawingml/2006/picture">
+                  <pic:nvPicPr>
+                    <pic:cNvPr id="1686319303" name="Picture 1" descr="A computer screen shot of a computer code&#10;&#10;Description automatically generated"/>
+                    <pic:cNvPicPr/>
+                  </pic:nvPicPr>
+                  <pic:blipFill>
+                    <a:blip r:embed="rId7"/>
+                    <a:stretch>
+                      <a:fillRect/>
+                    </a:stretch>
+                  </pic:blipFill>
+                  <pic:spPr>
+                    <a:xfrm>
+                      <a:off x="0" y="0"/>
+                      <a:ext cx="4886361" cy="1619262"/>
+                    </a:xfrm>
+                    <a:prstGeom prst="rect">
+                      <a:avLst/>
+                    </a:prstGeom>
+                  </pic:spPr>
+                </pic:pic>
+              </a:graphicData>
+            </a:graphic>
+          </wp:inline>
+        </w:drawing>
+      </w:r>
+    </w:p>
+    <w:p>
+      <w:pPr>
+        <w:rPr>
+          <w:rFonts w:ascii="Times New Roman" w:hAnsi="Times New Roman" w:cs="Times New Roman"/>
+          <w:sz w:val="28"/>
+          <w:szCs w:val="28"/>
+        </w:rPr>
+      </w:pPr>
+    </w:p>
+    <w:p>
+      <w:pPr>
+        <w:rPr>
+          <w:rFonts w:ascii="Times New Roman" w:hAnsi="Times New Roman" w:cs="Times New Roman"/>
+          <w:sz w:val="28"/>
+          <w:szCs w:val="28"/>
+        </w:rPr>
+      </w:pPr>
+      <w:proofErr w:type="spellStart"/>
+      <w:r>
+        <w:rPr>
+          <w:rFonts w:ascii="Times New Roman" w:hAnsi="Times New Roman" w:cs="Times New Roman"/>
+          <w:sz w:val="28"/>
+          <w:szCs w:val="28"/>
+        </w:rPr>
+        <w:lastRenderedPageBreak/>
+        <w:t>Kết</w:t>
+      </w:r>
+      <w:proofErr w:type="spellEnd"/>
+      <w:r>
+        <w:rPr>
+          <w:rFonts w:ascii="Times New Roman" w:hAnsi="Times New Roman" w:cs="Times New Roman"/>
+          <w:sz w:val="28"/>
+          <w:szCs w:val="28"/>
+        </w:rPr>
+        <w:t xml:space="preserve"> </w:t>
+      </w:r>
+      <w:proofErr w:type="spellStart"/>
+      <w:r>
+        <w:rPr>
+          <w:rFonts w:ascii="Times New Roman" w:hAnsi="Times New Roman" w:cs="Times New Roman"/>
+          <w:sz w:val="28"/>
+          <w:szCs w:val="28"/>
+        </w:rPr>
+        <w:t>quả</w:t>
+      </w:r>
+      <w:proofErr w:type="spellEnd"/>
+      <w:r>
+        <w:rPr>
+          <w:rFonts w:ascii="Times New Roman" w:hAnsi="Times New Roman" w:cs="Times New Roman"/>
+          <w:sz w:val="28"/>
+          <w:szCs w:val="28"/>
+        </w:rPr>
+        <w:t xml:space="preserve"> demo:</w:t>
+      </w:r>
+    </w:p>
+    <w:p>
+      <w:pPr>
+        <w:rPr>
+          <w:rFonts w:ascii="Times New Roman" w:hAnsi="Times New Roman" w:cs="Times New Roman"/>
+          <w:sz w:val="28"/>
+          <w:szCs w:val="28"/>
+        </w:rPr>
+      </w:pPr>
+      <w:r>
+        <w:rPr>
+          <w:rFonts w:ascii="Times New Roman" w:hAnsi="Times New Roman" w:cs="Times New Roman"/>
+          <w:sz w:val="28"/>
+          <w:szCs w:val="28"/>
+        </w:rPr>
+        <w:drawing>
+          <wp:inline distT="0" distB="0" distL="0" distR="0" wp14:anchorId="3098CD85" wp14:editId="3EBE048A">
+            <wp:extent cx="4562508" cy="1609737"/>
+            <wp:effectExtent l="0" t="0" r="0" b="9525"/>
+            <wp:docPr id="1746039185" name="Picture 1" descr="A screenshot of a computer&#10;&#10;Description automatically generated"/>
+            <wp:cNvGraphicFramePr>
+              <a:graphicFrameLocks xmlns:a="http://schemas.openxmlformats.org/drawingml/2006/main" noChangeAspect="1"/>
+            </wp:cNvGraphicFramePr>
+            <a:graphic xmlns:a="http://schemas.openxmlformats.org/drawingml/2006/main">
+              <a:graphicData uri="http://schemas.openxmlformats.org/drawingml/2006/picture">
+                <pic:pic xmlns:pic="http://schemas.openxmlformats.org/drawingml/2006/picture">
+                  <pic:nvPicPr>
+                    <pic:cNvPr id="1746039185" name="Picture 1" descr="A screenshot of a computer&#10;&#10;Description automatically generated"/>
+                    <pic:cNvPicPr/>
+                  </pic:nvPicPr>
+                  <pic:blipFill>
+                    <a:blip r:embed="rId8"/>
+                    <a:stretch>
+                      <a:fillRect/>
+                    </a:stretch>
+                  </pic:blipFill>
+                  <pic:spPr>
+                    <a:xfrm>
+                      <a:off x="0" y="0"/>
+                      <a:ext cx="4562508" cy="1609737"/>
+                    </a:xfrm>
+                    <a:prstGeom prst="rect">
+                      <a:avLst/>
+                    </a:prstGeom>
+                  </pic:spPr>
+                </pic:pic>
+              </a:graphicData>
+            </a:graphic>
+          </wp:inline>
+        </w:drawing>
+      </w:r>
+    </w:p>
+    <w:p>
+      <w:pPr>
+        <w:rPr>
+          <w:rFonts w:ascii="Times New Roman" w:hAnsi="Times New Roman" w:cs="Times New Roman"/>
+          <w:sz w:val="28"/>
+          <w:szCs w:val="28"/>
+        </w:rPr>
+      </w:pPr>
+    </w:p>
+    <w:p>
+      <w:pPr>
+        <w:rPr>
+          <w:rFonts w:ascii="Times New Roman" w:hAnsi="Times New Roman" w:cs="Times New Roman"/>
+          <w:sz w:val="28"/>
+          <w:szCs w:val="28"/>
+        </w:rPr>
+      </w:pPr>
+      <w:r>
+        <w:rPr>
+          <w:rFonts w:ascii="Times New Roman" w:hAnsi="Times New Roman" w:cs="Times New Roman"/>
+          <w:sz w:val="28"/>
+          <w:szCs w:val="28"/>
+        </w:rPr>
+        <w:t xml:space="preserve">6. </w:t>
+      </w:r>
+      <w:proofErr w:type="spellStart"/>
+      <w:r>
+        <w:rPr>
+          <w:rFonts w:ascii="Times New Roman" w:hAnsi="Times New Roman" w:cs="Times New Roman"/>
+          <w:sz w:val="28"/>
+          <w:szCs w:val="28"/>
+        </w:rPr>
+        <w:t>Đếm</w:t>
+      </w:r>
+      <w:proofErr w:type="spellEnd"/>
+      <w:r>
+        <w:rPr>
+          <w:rFonts w:ascii="Times New Roman" w:hAnsi="Times New Roman" w:cs="Times New Roman"/>
+          <w:sz w:val="28"/>
+          <w:szCs w:val="28"/>
+        </w:rPr>
+        <w:t xml:space="preserve"> </w:t>
+      </w:r>
+      <w:proofErr w:type="spellStart"/>
+      <w:r>
+        <w:rPr>
+          <w:rFonts w:ascii="Times New Roman" w:hAnsi="Times New Roman" w:cs="Times New Roman"/>
+          <w:sz w:val="28"/>
+          <w:szCs w:val="28"/>
+        </w:rPr>
+        <w:t>trên</w:t>
+      </w:r>
+      <w:proofErr w:type="spellEnd"/>
+      <w:r>
+        <w:rPr>
+          <w:rFonts w:ascii="Times New Roman" w:hAnsi="Times New Roman" w:cs="Times New Roman"/>
+          <w:sz w:val="28"/>
+          <w:szCs w:val="28"/>
+        </w:rPr>
+        <w:t xml:space="preserve"> a </w:t>
+      </w:r>
+      <w:proofErr w:type="spellStart"/>
+      <w:r>
+        <w:rPr>
+          <w:rFonts w:ascii="Times New Roman" w:hAnsi="Times New Roman" w:cs="Times New Roman"/>
+          <w:sz w:val="28"/>
+          <w:szCs w:val="28"/>
+        </w:rPr>
+        <w:t>có</w:t>
+      </w:r>
+      <w:proofErr w:type="spellEnd"/>
+      <w:r>
+        <w:rPr>
+          <w:rFonts w:ascii="Times New Roman" w:hAnsi="Times New Roman" w:cs="Times New Roman"/>
+          <w:sz w:val="28"/>
+          <w:szCs w:val="28"/>
+        </w:rPr>
+        <w:t xml:space="preserve"> bao </w:t>
+      </w:r>
+      <w:proofErr w:type="spellStart"/>
+      <w:r>
+        <w:rPr>
+          <w:rFonts w:ascii="Times New Roman" w:hAnsi="Times New Roman" w:cs="Times New Roman"/>
+          <w:sz w:val="28"/>
+          <w:szCs w:val="28"/>
+        </w:rPr>
+        <w:t>nhiêu</w:t>
+      </w:r>
+      <w:proofErr w:type="spellEnd"/>
+      <w:r>
+        <w:rPr>
+          <w:rFonts w:ascii="Times New Roman" w:hAnsi="Times New Roman" w:cs="Times New Roman"/>
+          <w:sz w:val="28"/>
+          <w:szCs w:val="28"/>
+        </w:rPr>
+        <w:t xml:space="preserve"> </w:t>
+      </w:r>
+      <w:proofErr w:type="spellStart"/>
+      <w:r>
+        <w:rPr>
+          <w:rFonts w:ascii="Times New Roman" w:hAnsi="Times New Roman" w:cs="Times New Roman"/>
+          <w:sz w:val="28"/>
+          <w:szCs w:val="28"/>
+        </w:rPr>
+        <w:t>phần</w:t>
+      </w:r>
+      <w:proofErr w:type="spellEnd"/>
+      <w:r>
+        <w:rPr>
+          <w:rFonts w:ascii="Times New Roman" w:hAnsi="Times New Roman" w:cs="Times New Roman"/>
+          <w:sz w:val="28"/>
+          <w:szCs w:val="28"/>
+        </w:rPr>
+        <w:t xml:space="preserve"> </w:t>
+      </w:r>
+      <w:proofErr w:type="spellStart"/>
+      <w:proofErr w:type="gramStart"/>
+      <w:r>
+        <w:rPr>
+          <w:rFonts w:ascii="Times New Roman" w:hAnsi="Times New Roman" w:cs="Times New Roman"/>
+          <w:sz w:val="28"/>
+          <w:szCs w:val="28"/>
+        </w:rPr>
+        <w:t>tử</w:t>
+      </w:r>
+      <w:proofErr w:type="spellEnd"/>
+      <w:r>
+        <w:rPr>
+          <w:rFonts w:ascii="Times New Roman" w:hAnsi="Times New Roman" w:cs="Times New Roman"/>
+          <w:sz w:val="28"/>
+          <w:szCs w:val="28"/>
+        </w:rPr>
+        <w:t xml:space="preserve">  </w:t>
+      </w:r>
+      <w:proofErr w:type="spellStart"/>
+      <w:r>
+        <w:rPr>
+          <w:rFonts w:ascii="Times New Roman" w:hAnsi="Times New Roman" w:cs="Times New Roman"/>
+          <w:sz w:val="28"/>
+          <w:szCs w:val="28"/>
+        </w:rPr>
+        <w:t>lớn</w:t>
+      </w:r>
+      <w:proofErr w:type="spellEnd"/>
+      <w:proofErr w:type="gramEnd"/>
+      <w:r>
+        <w:rPr>
+          <w:rFonts w:ascii="Times New Roman" w:hAnsi="Times New Roman" w:cs="Times New Roman"/>
+          <w:sz w:val="28"/>
+          <w:szCs w:val="28"/>
+        </w:rPr>
+        <w:t xml:space="preserve"> </w:t>
+      </w:r>
+      <w:proofErr w:type="spellStart"/>
+      <w:r>
+        <w:rPr>
+          <w:rFonts w:ascii="Times New Roman" w:hAnsi="Times New Roman" w:cs="Times New Roman"/>
+          <w:sz w:val="28"/>
+          <w:szCs w:val="28"/>
+        </w:rPr>
+        <w:t>hơn</w:t>
+      </w:r>
+      <w:proofErr w:type="spellEnd"/>
+      <w:r>
+        <w:rPr>
+          <w:rFonts w:ascii="Times New Roman" w:hAnsi="Times New Roman" w:cs="Times New Roman"/>
+          <w:sz w:val="28"/>
+          <w:szCs w:val="28"/>
+        </w:rPr>
+        <w:t xml:space="preserve"> x.</w:t>
+      </w:r>
+    </w:p>
+    <w:p>
+      <w:pPr>
+        <w:rPr>
+          <w:rFonts w:ascii="Times New Roman" w:hAnsi="Times New Roman" w:cs="Times New Roman"/>
+          <w:sz w:val="28"/>
+          <w:szCs w:val="28"/>
+        </w:rPr>
+      </w:pPr>
+      <w:r>
+        <w:rPr>
+          <w:rFonts w:ascii="Times New Roman" w:hAnsi="Times New Roman" w:cs="Times New Roman"/>
+          <w:sz w:val="28"/>
+          <w:szCs w:val="28"/>
+        </w:rPr>
+        <w:drawing>
+          <wp:inline distT="0" distB="0" distL="0" distR="0" wp14:anchorId="5B8F4E37" wp14:editId="74CFE92A">
+            <wp:extent cx="4705384" cy="1800238"/>
+            <wp:effectExtent l="0" t="0" r="0" b="9525"/>
+            <wp:docPr id="260150763" name="Picture 1" descr="A computer screen with text on it&#10;&#10;Description automatically generated"/>
+            <wp:cNvGraphicFramePr>
+              <a:graphicFrameLocks xmlns:a="http://schemas.openxmlformats.org/drawingml/2006/main" noChangeAspect="1"/>
+            </wp:cNvGraphicFramePr>
+            <a:graphic xmlns:a="http://schemas.openxmlformats.org/drawingml/2006/main">
+              <a:graphicData uri="http://schemas.openxmlformats.org/drawingml/2006/picture">
+                <pic:pic xmlns:pic="http://schemas.openxmlformats.org/drawingml/2006/picture">
+                  <pic:nvPicPr>
+                    <pic:cNvPr id="260150763" name="Picture 1" descr="A computer screen with text on it&#10;&#10;Description automatically generated"/>
+                    <pic:cNvPicPr/>
+                  </pic:nvPicPr>
+                  <pic:blipFill>
+                    <a:blip r:embed="rId9"/>
+                    <a:stretch>
+                      <a:fillRect/>
+                    </a:stretch>
+                  </pic:blipFill>
+                  <pic:spPr>
+                    <a:xfrm>
+                      <a:off x="0" y="0"/>
+                      <a:ext cx="4705384" cy="1800238"/>
+                    </a:xfrm>
+                    <a:prstGeom prst="rect">
+                      <a:avLst/>
+                    </a:prstGeom>
+                  </pic:spPr>
+                </pic:pic>
+              </a:graphicData>
+            </a:graphic>
+          </wp:inline>
+        </w:drawing>
+      </w:r>
+    </w:p>
+    <w:p>
+      <w:pPr>
+        <w:rPr>
+          <w:rFonts w:ascii="Times New Roman" w:hAnsi="Times New Roman" w:cs="Times New Roman"/>
+          <w:sz w:val="28"/>
+          <w:szCs w:val="28"/>
+        </w:rPr>
+      </w:pPr>
+      <w:proofErr w:type="spellStart"/>
+      <w:r>
+        <w:rPr>
+          <w:rFonts w:ascii="Times New Roman" w:hAnsi="Times New Roman" w:cs="Times New Roman"/>
+          <w:sz w:val="28"/>
+          <w:szCs w:val="28"/>
+        </w:rPr>
+        <w:t>Kết</w:t>
+      </w:r>
+      <w:proofErr w:type="spellEnd"/>
+      <w:r>
+        <w:rPr>
+          <w:rFonts w:ascii="Times New Roman" w:hAnsi="Times New Roman" w:cs="Times New Roman"/>
+          <w:sz w:val="28"/>
+          <w:szCs w:val="28"/>
+        </w:rPr>
+        <w:t xml:space="preserve"> </w:t>
+      </w:r>
+      <w:proofErr w:type="spellStart"/>
+      <w:r>
+        <w:rPr>
+          <w:rFonts w:ascii="Times New Roman" w:hAnsi="Times New Roman" w:cs="Times New Roman"/>
+          <w:sz w:val="28"/>
+          <w:szCs w:val="28"/>
+        </w:rPr>
+        <w:t>quả</w:t>
+      </w:r>
+      <w:proofErr w:type="spellEnd"/>
+      <w:r>
+        <w:rPr>
+          <w:rFonts w:ascii="Times New Roman" w:hAnsi="Times New Roman" w:cs="Times New Roman"/>
+          <w:sz w:val="28"/>
+          <w:szCs w:val="28"/>
+        </w:rPr>
+        <w:t xml:space="preserve"> demo:</w:t>
+      </w:r>
+    </w:p>
+    <w:p>
+      <w:pPr>
+        <w:rPr>
+          <w:rFonts w:ascii="Times New Roman" w:hAnsi="Times New Roman" w:cs="Times New Roman"/>
+          <w:sz w:val="28"/>
+          <w:szCs w:val="28"/>
+        </w:rPr>
+      </w:pPr>
+      <w:r>
+        <w:rPr>
+          <w:rFonts w:ascii="Times New Roman" w:hAnsi="Times New Roman" w:cs="Times New Roman"/>
+          <w:sz w:val="28"/>
+          <w:szCs w:val="28"/>
+        </w:rPr>
+        <w:drawing>
+          <wp:inline distT="0" distB="0" distL="0" distR="0" wp14:anchorId="4264BACF" wp14:editId="4094A8E9">
+            <wp:extent cx="4381532" cy="1571636"/>
+            <wp:effectExtent l="0" t="0" r="0" b="9525"/>
+            <wp:docPr id="285834099" name="Picture 1" descr="A screenshot of a computer&#10;&#10;Description automatically generated"/>
+            <wp:cNvGraphicFramePr>
+              <a:graphicFrameLocks xmlns:a="http://schemas.openxmlformats.org/drawingml/2006/main" noChangeAspect="1"/>
+            </wp:cNvGraphicFramePr>
+            <a:graphic xmlns:a="http://schemas.openxmlformats.org/drawingml/2006/main">
+              <a:graphicData uri="http://schemas.openxmlformats.org/drawingml/2006/picture">
+                <pic:pic xmlns:pic="http://schemas.openxmlformats.org/drawingml/2006/picture">
+                  <pic:nvPicPr>
+                    <pic:cNvPr id="285834099" name="Picture 1" descr="A screenshot of a computer&#10;&#10;Description automatically generated"/>
+                    <pic:cNvPicPr/>
+                  </pic:nvPicPr>
+                  <pic:blipFill>
+                    <a:blip r:embed="rId10"/>
+                    <a:stretch>
+                      <a:fillRect/>
+                    </a:stretch>
+                  </pic:blipFill>
+                  <pic:spPr>
+                    <a:xfrm>
+                      <a:off x="0" y="0"/>
+                      <a:ext cx="4381532" cy="1571636"/>
+                    </a:xfrm>
+                    <a:prstGeom prst="rect">
+                      <a:avLst/>
+                    </a:prstGeom>
+                  </pic:spPr>
+                </pic:pic>
+              </a:graphicData>
+            </a:graphic>
+          </wp:inline>
+        </w:drawing>
+      </w:r>
+    </w:p>
+    <w:p>
+      <w:pPr>
+        <w:rPr>
+          <w:rFonts w:ascii="Times New Roman" w:hAnsi="Times New Roman" w:cs="Times New Roman"/>
+          <w:sz w:val="28"/>
+          <w:szCs w:val="28"/>
+        </w:rPr>
+      </w:pPr>
+    </w:p>
+    <w:p>
+      <w:pPr>
+        <w:rPr>
+          <w:rFonts w:ascii="Times New Roman" w:hAnsi="Times New Roman" w:cs="Times New Roman"/>
+          <w:sz w:val="28"/>
+          <w:szCs w:val="28"/>
+        </w:rPr>
+      </w:pPr>
+    </w:p>
+    <w:p>
+      <w:pPr>
+        <w:rPr>
+          <w:rFonts w:ascii="Times New Roman" w:hAnsi="Times New Roman" w:cs="Times New Roman"/>
+          <w:sz w:val="28"/>
+          <w:szCs w:val="28"/>
+        </w:rPr>
+      </w:pPr>
+    </w:p>
+    <w:p>
+      <w:pPr>
+        <w:rPr>
+          <w:rFonts w:ascii="Times New Roman" w:hAnsi="Times New Roman" w:cs="Times New Roman"/>
+          <w:sz w:val="28"/>
+          <w:szCs w:val="28"/>
+        </w:rPr>
+      </w:pPr>
+    </w:p>
+    <w:p>
+      <w:pPr>
+        <w:rPr>
+          <w:rFonts w:ascii="Times New Roman" w:hAnsi="Times New Roman" w:cs="Times New Roman"/>
+          <w:sz w:val="28"/>
+          <w:szCs w:val="28"/>
+        </w:rPr>
+      </w:pPr>
+    </w:p>
+    <w:p>
+      <w:pPr>
+        <w:rPr>
+          <w:rFonts w:ascii="Times New Roman" w:hAnsi="Times New Roman" w:cs="Times New Roman"/>
+          <w:sz w:val="28"/>
+          <w:szCs w:val="28"/>
+        </w:rPr>
+      </w:pPr>
+      <w:r>
+        <w:rPr>
+          <w:rFonts w:ascii="Times New Roman" w:hAnsi="Times New Roman" w:cs="Times New Roman"/>
+          <w:sz w:val="28"/>
+          <w:szCs w:val="28"/>
+        </w:rPr>
+        <w:lastRenderedPageBreak/>
+        <w:t xml:space="preserve">8. </w:t>
+      </w:r>
+      <w:proofErr w:type="spellStart"/>
+      <w:r>
+        <w:rPr>
+          <w:rFonts w:ascii="Times New Roman" w:hAnsi="Times New Roman" w:cs="Times New Roman"/>
+          <w:sz w:val="28"/>
+          <w:szCs w:val="28"/>
+        </w:rPr>
+        <w:t>Xuất</w:t>
+      </w:r>
+      <w:proofErr w:type="spellEnd"/>
+      <w:r>
+        <w:rPr>
+          <w:rFonts w:ascii="Times New Roman" w:hAnsi="Times New Roman" w:cs="Times New Roman"/>
+          <w:sz w:val="28"/>
+          <w:szCs w:val="28"/>
+        </w:rPr>
+        <w:t xml:space="preserve"> </w:t>
+      </w:r>
+      <w:proofErr w:type="spellStart"/>
+      <w:r>
+        <w:rPr>
+          <w:rFonts w:ascii="Times New Roman" w:hAnsi="Times New Roman" w:cs="Times New Roman"/>
+          <w:sz w:val="28"/>
+          <w:szCs w:val="28"/>
+        </w:rPr>
+        <w:t>các</w:t>
+      </w:r>
+      <w:proofErr w:type="spellEnd"/>
+      <w:r>
+        <w:rPr>
+          <w:rFonts w:ascii="Times New Roman" w:hAnsi="Times New Roman" w:cs="Times New Roman"/>
+          <w:sz w:val="28"/>
+          <w:szCs w:val="28"/>
+        </w:rPr>
+        <w:t xml:space="preserve"> </w:t>
+      </w:r>
+      <w:proofErr w:type="spellStart"/>
+      <w:r>
+        <w:rPr>
+          <w:rFonts w:ascii="Times New Roman" w:hAnsi="Times New Roman" w:cs="Times New Roman"/>
+          <w:sz w:val="28"/>
+          <w:szCs w:val="28"/>
+        </w:rPr>
+        <w:t>số</w:t>
+      </w:r>
+      <w:proofErr w:type="spellEnd"/>
+      <w:r>
+        <w:rPr>
+          <w:rFonts w:ascii="Times New Roman" w:hAnsi="Times New Roman" w:cs="Times New Roman"/>
+          <w:sz w:val="28"/>
+          <w:szCs w:val="28"/>
+        </w:rPr>
+        <w:t xml:space="preserve"> </w:t>
+      </w:r>
+      <w:proofErr w:type="spellStart"/>
+      <w:r>
+        <w:rPr>
+          <w:rFonts w:ascii="Times New Roman" w:hAnsi="Times New Roman" w:cs="Times New Roman"/>
+          <w:sz w:val="28"/>
+          <w:szCs w:val="28"/>
+        </w:rPr>
+        <w:t>nguyên</w:t>
+      </w:r>
+      <w:proofErr w:type="spellEnd"/>
+      <w:r>
+        <w:rPr>
+          <w:rFonts w:ascii="Times New Roman" w:hAnsi="Times New Roman" w:cs="Times New Roman"/>
+          <w:sz w:val="28"/>
+          <w:szCs w:val="28"/>
+        </w:rPr>
+        <w:t xml:space="preserve"> </w:t>
+      </w:r>
+      <w:proofErr w:type="spellStart"/>
+      <w:r>
+        <w:rPr>
+          <w:rFonts w:ascii="Times New Roman" w:hAnsi="Times New Roman" w:cs="Times New Roman"/>
+          <w:sz w:val="28"/>
+          <w:szCs w:val="28"/>
+        </w:rPr>
+        <w:t>tố</w:t>
+      </w:r>
+      <w:proofErr w:type="spellEnd"/>
+      <w:r>
+        <w:rPr>
+          <w:rFonts w:ascii="Times New Roman" w:hAnsi="Times New Roman" w:cs="Times New Roman"/>
+          <w:sz w:val="28"/>
+          <w:szCs w:val="28"/>
+        </w:rPr>
+        <w:t xml:space="preserve"> </w:t>
+      </w:r>
+      <w:proofErr w:type="spellStart"/>
+      <w:r>
+        <w:rPr>
+          <w:rFonts w:ascii="Times New Roman" w:hAnsi="Times New Roman" w:cs="Times New Roman"/>
+          <w:sz w:val="28"/>
+          <w:szCs w:val="28"/>
+        </w:rPr>
+        <w:t>trong</w:t>
+      </w:r>
+      <w:proofErr w:type="spellEnd"/>
+      <w:r>
+        <w:rPr>
+          <w:rFonts w:ascii="Times New Roman" w:hAnsi="Times New Roman" w:cs="Times New Roman"/>
+          <w:sz w:val="28"/>
+          <w:szCs w:val="28"/>
+        </w:rPr>
+        <w:t xml:space="preserve"> a.</w:t>
+      </w:r>
+    </w:p>
+    <w:p>
+      <w:pPr>
+        <w:rPr>
+          <w:rFonts w:ascii="Times New Roman" w:hAnsi="Times New Roman" w:cs="Times New Roman"/>
+          <w:sz w:val="28"/>
+          <w:szCs w:val="28"/>
+        </w:rPr>
+      </w:pPr>
+      <w:r>
+        <w:rPr>
+          <w:rFonts w:ascii="Times New Roman" w:hAnsi="Times New Roman" w:cs="Times New Roman"/>
+          <w:sz w:val="28"/>
+          <w:szCs w:val="28"/>
+        </w:rPr>
+        <w:drawing>
+          <wp:inline distT="0" distB="0" distL="0" distR="0" wp14:anchorId="77C2816F" wp14:editId="3B35AC2B">
+            <wp:extent cx="4991136" cy="3714777"/>
+            <wp:effectExtent l="0" t="0" r="0" b="0"/>
+            <wp:docPr id="12281354" name="Picture 1" descr="A computer screen shot of a program code&#10;&#10;Description automatically generated"/>
+            <wp:cNvGraphicFramePr>
+              <a:graphicFrameLocks xmlns:a="http://schemas.openxmlformats.org/drawingml/2006/main" noChangeAspect="1"/>
+            </wp:cNvGraphicFramePr>
+            <a:graphic xmlns:a="http://schemas.openxmlformats.org/drawingml/2006/main">
+              <a:graphicData uri="http://schemas.openxmlformats.org/drawingml/2006/picture">
+                <pic:pic xmlns:pic="http://schemas.openxmlformats.org/drawingml/2006/picture">
+                  <pic:nvPicPr>
+                    <pic:cNvPr id="12281354" name="Picture 1" descr="A computer screen shot of a program code&#10;&#10;Description automatically generated"/>
+                    <pic:cNvPicPr/>
+                  </pic:nvPicPr>
+                  <pic:blipFill>
+                    <a:blip r:embed="rId11"/>
+                    <a:stretch>
+                      <a:fillRect/>
+                    </a:stretch>
+                  </pic:blipFill>
+                  <pic:spPr>
+                    <a:xfrm>
+                      <a:off x="0" y="0"/>
+                      <a:ext cx="4991136" cy="3714777"/>
+                    </a:xfrm>
+                    <a:prstGeom prst="rect">
+                      <a:avLst/>
+                    </a:prstGeom>
+                  </pic:spPr>
+                </pic:pic>
+              </a:graphicData>
+            </a:graphic>
+          </wp:inline>
+        </w:drawing>
+      </w:r>
+    </w:p>
+    <w:p>
+      <w:pPr>
+        <w:rPr>
+          <w:rFonts w:ascii="Times New Roman" w:hAnsi="Times New Roman" w:cs="Times New Roman"/>
+          <w:sz w:val="28"/>
+          <w:szCs w:val="28"/>
+        </w:rPr>
+      </w:pPr>
+      <w:proofErr w:type="spellStart"/>
+      <w:r>
+        <w:rPr>
+          <w:rFonts w:ascii="Times New Roman" w:hAnsi="Times New Roman" w:cs="Times New Roman"/>
+          <w:sz w:val="28"/>
+          <w:szCs w:val="28"/>
+        </w:rPr>
+        <w:t>Kết</w:t>
+      </w:r>
+      <w:proofErr w:type="spellEnd"/>
+      <w:r>
+        <w:rPr>
+          <w:rFonts w:ascii="Times New Roman" w:hAnsi="Times New Roman" w:cs="Times New Roman"/>
+          <w:sz w:val="28"/>
+          <w:szCs w:val="28"/>
+        </w:rPr>
+        <w:t xml:space="preserve"> </w:t>
+      </w:r>
+      <w:proofErr w:type="spellStart"/>
+      <w:r>
+        <w:rPr>
+          <w:rFonts w:ascii="Times New Roman" w:hAnsi="Times New Roman" w:cs="Times New Roman"/>
+          <w:sz w:val="28"/>
+          <w:szCs w:val="28"/>
+        </w:rPr>
+        <w:t>quả</w:t>
+      </w:r>
+      <w:proofErr w:type="spellEnd"/>
+      <w:r>
+        <w:rPr>
+          <w:rFonts w:ascii="Times New Roman" w:hAnsi="Times New Roman" w:cs="Times New Roman"/>
+          <w:sz w:val="28"/>
+          <w:szCs w:val="28"/>
+        </w:rPr>
+        <w:t xml:space="preserve"> demo:</w:t>
+      </w:r>
+    </w:p>
+    <w:p>
+      <w:pPr>
+        <w:rPr>
+          <w:rFonts w:ascii="Times New Roman" w:hAnsi="Times New Roman" w:cs="Times New Roman"/>
+          <w:sz w:val="28"/>
+          <w:szCs w:val="28"/>
+        </w:rPr>
+      </w:pPr>
+      <w:r>
+        <w:rPr>
+          <w:rFonts w:ascii="Times New Roman" w:hAnsi="Times New Roman" w:cs="Times New Roman"/>
+          <w:sz w:val="28"/>
+          <w:szCs w:val="28"/>
+        </w:rPr>
+        <w:drawing>
+          <wp:inline distT="0" distB="0" distL="0" distR="0" wp14:anchorId="5A6B29DD" wp14:editId="02F983E6">
+            <wp:extent cx="4676809" cy="1409710"/>
+            <wp:effectExtent l="0" t="0" r="9525" b="0"/>
+            <wp:docPr id="1719693582" name="Picture 1" descr="A screenshot of a computer&#10;&#10;Description automatically generated"/>
+            <wp:cNvGraphicFramePr>
+              <a:graphicFrameLocks xmlns:a="http://schemas.openxmlformats.org/drawingml/2006/main" noChangeAspect="1"/>
+            </wp:cNvGraphicFramePr>
+            <a:graphic xmlns:a="http://schemas.openxmlformats.org/drawingml/2006/main">
+              <a:graphicData uri="http://schemas.openxmlformats.org/drawingml/2006/picture">
+                <pic:pic xmlns:pic="http://schemas.openxmlformats.org/drawingml/2006/picture">
+                  <pic:nvPicPr>
+                    <pic:cNvPr id="1719693582" name="Picture 1" descr="A screenshot of a computer&#10;&#10;Description automatically generated"/>
+                    <pic:cNvPicPr/>
+                  </pic:nvPicPr>
+                  <pic:blipFill>
+                    <a:blip r:embed="rId12"/>
+                    <a:stretch>
+                      <a:fillRect/>
+                    </a:stretch>
+                  </pic:blipFill>
+                  <pic:spPr>
+                    <a:xfrm>
+                      <a:off x="0" y="0"/>
+                      <a:ext cx="4676809" cy="1409710"/>
+                    </a:xfrm>
+                    <a:prstGeom prst="rect">
+                      <a:avLst/>
+                    </a:prstGeom>
+                  </pic:spPr>
+                </pic:pic>
+              </a:graphicData>
+            </a:graphic>
+          </wp:inline>
+        </w:drawing>
+      </w:r>
+    </w:p>
+    <w:p>
+      <w:pPr>
+        <w:rPr>
+          <w:rFonts w:ascii="Times New Roman" w:hAnsi="Times New Roman" w:cs="Times New Roman"/>
+          <w:sz w:val="28"/>
+          <w:szCs w:val="28"/>
+        </w:rPr>
+      </w:pPr>
+    </w:p>
+    <w:p>
+      <w:pPr>
+        <w:rPr>
+          <w:rFonts w:ascii="Times New Roman" w:hAnsi="Times New Roman" w:cs="Times New Roman"/>
+          <w:sz w:val="28"/>
+          <w:szCs w:val="28"/>
+        </w:rPr>
+      </w:pPr>
+    </w:p>
+    <w:p>
+      <w:pPr>
+        <w:rPr>
+          <w:rFonts w:ascii="Times New Roman" w:hAnsi="Times New Roman" w:cs="Times New Roman"/>
+          <w:sz w:val="28"/>
+          <w:szCs w:val="28"/>
+        </w:rPr>
+      </w:pPr>
+    </w:p>
+    <w:p>
+      <w:pPr>
+        <w:rPr>
+          <w:rFonts w:ascii="Times New Roman" w:hAnsi="Times New Roman" w:cs="Times New Roman"/>
+          <w:sz w:val="28"/>
+          <w:szCs w:val="28"/>
+        </w:rPr>
+      </w:pPr>
+    </w:p>
+    <w:p>
+      <w:pPr>
+        <w:rPr>
+          <w:rFonts w:ascii="Times New Roman" w:hAnsi="Times New Roman" w:cs="Times New Roman"/>
+          <w:sz w:val="28"/>
+          <w:szCs w:val="28"/>
+        </w:rPr>
+      </w:pPr>
+    </w:p>
+    <w:p>
+      <w:pPr>
+        <w:rPr>
+          <w:rFonts w:ascii="Times New Roman" w:hAnsi="Times New Roman" w:cs="Times New Roman"/>
+          <w:sz w:val="28"/>
+          <w:szCs w:val="28"/>
+        </w:rPr>
+      </w:pPr>
+    </w:p>
+    <w:p>
+      <w:pPr>
+        <w:rPr>
+          <w:rFonts w:ascii="Times New Roman" w:hAnsi="Times New Roman" w:cs="Times New Roman"/>
+          <w:sz w:val="28"/>
+          <w:szCs w:val="28"/>
+        </w:rPr>
+      </w:pPr>
+    </w:p>
+    <w:p>
+      <w:pPr>
+        <w:rPr>
+          <w:rFonts w:ascii="Times New Roman" w:hAnsi="Times New Roman" w:cs="Times New Roman"/>
+          <w:sz w:val="28"/>
+          <w:szCs w:val="28"/>
+        </w:rPr>
+      </w:pPr>
+      <w:r>
+        <w:rPr>
+          <w:rFonts w:ascii="Times New Roman" w:hAnsi="Times New Roman" w:cs="Times New Roman"/>
+          <w:sz w:val="28"/>
+          <w:szCs w:val="28"/>
+        </w:rPr>
+        <w:lastRenderedPageBreak/>
+        <w:t xml:space="preserve">10. </w:t>
+      </w:r>
+      <w:proofErr w:type="spellStart"/>
+      <w:r>
+        <w:rPr>
+          <w:rFonts w:ascii="Times New Roman" w:hAnsi="Times New Roman" w:cs="Times New Roman"/>
+          <w:sz w:val="28"/>
+          <w:szCs w:val="28"/>
+        </w:rPr>
+        <w:t>Xuất</w:t>
+      </w:r>
+      <w:proofErr w:type="spellEnd"/>
+      <w:r>
+        <w:rPr>
+          <w:rFonts w:ascii="Times New Roman" w:hAnsi="Times New Roman" w:cs="Times New Roman"/>
+          <w:sz w:val="28"/>
+          <w:szCs w:val="28"/>
+        </w:rPr>
+        <w:t xml:space="preserve"> </w:t>
+      </w:r>
+      <w:proofErr w:type="spellStart"/>
+      <w:r>
+        <w:rPr>
+          <w:rFonts w:ascii="Times New Roman" w:hAnsi="Times New Roman" w:cs="Times New Roman"/>
+          <w:sz w:val="28"/>
+          <w:szCs w:val="28"/>
+        </w:rPr>
+        <w:t>các</w:t>
+      </w:r>
+      <w:proofErr w:type="spellEnd"/>
+      <w:r>
+        <w:rPr>
+          <w:rFonts w:ascii="Times New Roman" w:hAnsi="Times New Roman" w:cs="Times New Roman"/>
+          <w:sz w:val="28"/>
+          <w:szCs w:val="28"/>
+        </w:rPr>
+        <w:t xml:space="preserve"> </w:t>
+      </w:r>
+      <w:proofErr w:type="spellStart"/>
+      <w:r>
+        <w:rPr>
+          <w:rFonts w:ascii="Times New Roman" w:hAnsi="Times New Roman" w:cs="Times New Roman"/>
+          <w:sz w:val="28"/>
+          <w:szCs w:val="28"/>
+        </w:rPr>
+        <w:t>phần</w:t>
+      </w:r>
+      <w:proofErr w:type="spellEnd"/>
+      <w:r>
+        <w:rPr>
+          <w:rFonts w:ascii="Times New Roman" w:hAnsi="Times New Roman" w:cs="Times New Roman"/>
+          <w:sz w:val="28"/>
+          <w:szCs w:val="28"/>
+        </w:rPr>
+        <w:t xml:space="preserve"> </w:t>
+      </w:r>
+      <w:proofErr w:type="spellStart"/>
+      <w:r>
+        <w:rPr>
+          <w:rFonts w:ascii="Times New Roman" w:hAnsi="Times New Roman" w:cs="Times New Roman"/>
+          <w:sz w:val="28"/>
+          <w:szCs w:val="28"/>
+        </w:rPr>
+        <w:t>tử</w:t>
+      </w:r>
+      <w:proofErr w:type="spellEnd"/>
+      <w:r>
+        <w:rPr>
+          <w:rFonts w:ascii="Times New Roman" w:hAnsi="Times New Roman" w:cs="Times New Roman"/>
+          <w:sz w:val="28"/>
+          <w:szCs w:val="28"/>
+        </w:rPr>
+        <w:t xml:space="preserve"> ở </w:t>
+      </w:r>
+      <w:proofErr w:type="spellStart"/>
+      <w:r>
+        <w:rPr>
+          <w:rFonts w:ascii="Times New Roman" w:hAnsi="Times New Roman" w:cs="Times New Roman"/>
+          <w:sz w:val="28"/>
+          <w:szCs w:val="28"/>
+        </w:rPr>
+        <w:t>vị</w:t>
+      </w:r>
+      <w:proofErr w:type="spellEnd"/>
+      <w:r>
+        <w:rPr>
+          <w:rFonts w:ascii="Times New Roman" w:hAnsi="Times New Roman" w:cs="Times New Roman"/>
+          <w:sz w:val="28"/>
+          <w:szCs w:val="28"/>
+        </w:rPr>
+        <w:t xml:space="preserve"> </w:t>
+      </w:r>
+      <w:proofErr w:type="spellStart"/>
+      <w:r>
+        <w:rPr>
+          <w:rFonts w:ascii="Times New Roman" w:hAnsi="Times New Roman" w:cs="Times New Roman"/>
+          <w:sz w:val="28"/>
+          <w:szCs w:val="28"/>
+        </w:rPr>
+        <w:t>trí</w:t>
+      </w:r>
+      <w:proofErr w:type="spellEnd"/>
+      <w:r>
+        <w:rPr>
+          <w:rFonts w:ascii="Times New Roman" w:hAnsi="Times New Roman" w:cs="Times New Roman"/>
+          <w:sz w:val="28"/>
+          <w:szCs w:val="28"/>
+        </w:rPr>
+        <w:t xml:space="preserve"> </w:t>
+      </w:r>
+      <w:proofErr w:type="spellStart"/>
+      <w:r>
+        <w:rPr>
+          <w:rFonts w:ascii="Times New Roman" w:hAnsi="Times New Roman" w:cs="Times New Roman"/>
+          <w:sz w:val="28"/>
+          <w:szCs w:val="28"/>
+        </w:rPr>
+        <w:t>chẵn</w:t>
+      </w:r>
+      <w:proofErr w:type="spellEnd"/>
+      <w:r>
+        <w:rPr>
+          <w:rFonts w:ascii="Times New Roman" w:hAnsi="Times New Roman" w:cs="Times New Roman"/>
+          <w:sz w:val="28"/>
+          <w:szCs w:val="28"/>
+        </w:rPr>
+        <w:t xml:space="preserve">/ </w:t>
+      </w:r>
+      <w:proofErr w:type="spellStart"/>
+      <w:r>
+        <w:rPr>
+          <w:rFonts w:ascii="Times New Roman" w:hAnsi="Times New Roman" w:cs="Times New Roman"/>
+          <w:sz w:val="28"/>
+          <w:szCs w:val="28"/>
+        </w:rPr>
+        <w:t>vị</w:t>
+      </w:r>
+      <w:proofErr w:type="spellEnd"/>
+      <w:r>
+        <w:rPr>
+          <w:rFonts w:ascii="Times New Roman" w:hAnsi="Times New Roman" w:cs="Times New Roman"/>
+          <w:sz w:val="28"/>
+          <w:szCs w:val="28"/>
+        </w:rPr>
+        <w:t xml:space="preserve"> </w:t>
+      </w:r>
+      <w:proofErr w:type="spellStart"/>
+      <w:r>
+        <w:rPr>
+          <w:rFonts w:ascii="Times New Roman" w:hAnsi="Times New Roman" w:cs="Times New Roman"/>
+          <w:sz w:val="28"/>
+          <w:szCs w:val="28"/>
+        </w:rPr>
+        <w:t>trí</w:t>
+      </w:r>
+      <w:proofErr w:type="spellEnd"/>
+      <w:r>
+        <w:rPr>
+          <w:rFonts w:ascii="Times New Roman" w:hAnsi="Times New Roman" w:cs="Times New Roman"/>
+          <w:sz w:val="28"/>
+          <w:szCs w:val="28"/>
+        </w:rPr>
+        <w:t xml:space="preserve"> </w:t>
+      </w:r>
+      <w:proofErr w:type="spellStart"/>
+      <w:r>
+        <w:rPr>
+          <w:rFonts w:ascii="Times New Roman" w:hAnsi="Times New Roman" w:cs="Times New Roman"/>
+          <w:sz w:val="28"/>
+          <w:szCs w:val="28"/>
+        </w:rPr>
+        <w:t>lẻ</w:t>
+      </w:r>
+      <w:proofErr w:type="spellEnd"/>
+      <w:r>
+        <w:rPr>
+          <w:rFonts w:ascii="Times New Roman" w:hAnsi="Times New Roman" w:cs="Times New Roman"/>
+          <w:sz w:val="28"/>
+          <w:szCs w:val="28"/>
+        </w:rPr>
+        <w:t xml:space="preserve"> </w:t>
+      </w:r>
+      <w:proofErr w:type="spellStart"/>
+      <w:r>
+        <w:rPr>
+          <w:rFonts w:ascii="Times New Roman" w:hAnsi="Times New Roman" w:cs="Times New Roman"/>
+          <w:sz w:val="28"/>
+          <w:szCs w:val="28"/>
+        </w:rPr>
+        <w:t>trong</w:t>
+      </w:r>
+      <w:proofErr w:type="spellEnd"/>
+      <w:r>
+        <w:rPr>
+          <w:rFonts w:ascii="Times New Roman" w:hAnsi="Times New Roman" w:cs="Times New Roman"/>
+          <w:sz w:val="28"/>
+          <w:szCs w:val="28"/>
+        </w:rPr>
+        <w:t xml:space="preserve"> a.</w:t>
+      </w:r>
+    </w:p>
+    <w:p>
+      <w:pPr>
+        <w:rPr>
+          <w:rFonts w:ascii="Times New Roman" w:hAnsi="Times New Roman" w:cs="Times New Roman"/>
+          <w:sz w:val="28"/>
+          <w:szCs w:val="28"/>
+        </w:rPr>
+      </w:pPr>
+      <w:r>
+        <w:rPr>
+          <w:rFonts w:ascii="Times New Roman" w:hAnsi="Times New Roman" w:cs="Times New Roman"/>
+          <w:sz w:val="28"/>
+          <w:szCs w:val="28"/>
+        </w:rPr>
+        <w:drawing>
+          <wp:inline distT="0" distB="0" distL="0" distR="0" wp14:anchorId="70623470" wp14:editId="3F837C3C">
+            <wp:extent cx="4532671" cy="2114151"/>
+            <wp:effectExtent l="0" t="0" r="1270" b="635"/>
+            <wp:docPr id="1126055668" name="Picture 1" descr="A computer screen with many colorful text&#10;&#10;Description automatically generated"/>
+            <wp:cNvGraphicFramePr>
+              <a:graphicFrameLocks xmlns:a="http://schemas.openxmlformats.org/drawingml/2006/main" noChangeAspect="1"/>
+            </wp:cNvGraphicFramePr>
+            <a:graphic xmlns:a="http://schemas.openxmlformats.org/drawingml/2006/main">
+              <a:graphicData uri="http://schemas.openxmlformats.org/drawingml/2006/picture">
+                <pic:pic xmlns:pic="http://schemas.openxmlformats.org/drawingml/2006/picture">
+                  <pic:nvPicPr>
+                    <pic:cNvPr id="1126055668" name="Picture 1" descr="A computer screen with many colorful text&#10;&#10;Description automatically generated"/>
+                    <pic:cNvPicPr/>
+                  </pic:nvPicPr>
+                  <pic:blipFill>
+                    <a:blip r:embed="rId13"/>
+                    <a:stretch>
+                      <a:fillRect/>
+                    </a:stretch>
+                  </pic:blipFill>
+                  <pic:spPr>
+                    <a:xfrm>
+                      <a:off x="0" y="0"/>
+                      <a:ext cx="4550594" cy="2122511"/>
+                    </a:xfrm>
+                    <a:prstGeom prst="rect">
+                      <a:avLst/>
+                    </a:prstGeom>
+                  </pic:spPr>
+                </pic:pic>
+              </a:graphicData>
+            </a:graphic>
+          </wp:inline>
+        </w:drawing>
+      </w:r>
+    </w:p>
+    <w:p>
+      <w:pPr>
+        <w:rPr>
+          <w:rFonts w:ascii="Times New Roman" w:hAnsi="Times New Roman" w:cs="Times New Roman"/>
+          <w:sz w:val="28"/>
+          <w:szCs w:val="28"/>
+        </w:rPr>
+      </w:pPr>
+      <w:proofErr w:type="spellStart"/>
+      <w:r>
+        <w:rPr>
+          <w:rFonts w:ascii="Times New Roman" w:hAnsi="Times New Roman" w:cs="Times New Roman"/>
+          <w:sz w:val="28"/>
+          <w:szCs w:val="28"/>
+        </w:rPr>
+        <w:t>Kết</w:t>
+      </w:r>
+      <w:proofErr w:type="spellEnd"/>
+      <w:r>
+        <w:rPr>
+          <w:rFonts w:ascii="Times New Roman" w:hAnsi="Times New Roman" w:cs="Times New Roman"/>
+          <w:sz w:val="28"/>
+          <w:szCs w:val="28"/>
+        </w:rPr>
+        <w:t xml:space="preserve"> </w:t>
+      </w:r>
+      <w:proofErr w:type="spellStart"/>
+      <w:r>
+        <w:rPr>
+          <w:rFonts w:ascii="Times New Roman" w:hAnsi="Times New Roman" w:cs="Times New Roman"/>
+          <w:sz w:val="28"/>
+          <w:szCs w:val="28"/>
+        </w:rPr>
+        <w:t>quả</w:t>
+      </w:r>
+      <w:proofErr w:type="spellEnd"/>
+      <w:r>
+        <w:rPr>
+          <w:rFonts w:ascii="Times New Roman" w:hAnsi="Times New Roman" w:cs="Times New Roman"/>
+          <w:sz w:val="28"/>
+          <w:szCs w:val="28"/>
+        </w:rPr>
+        <w:t xml:space="preserve"> demo:</w:t>
+      </w:r>
+    </w:p>
+    <w:p>
+      <w:pPr>
+        <w:rPr>
+          <w:rFonts w:ascii="Times New Roman" w:hAnsi="Times New Roman" w:cs="Times New Roman"/>
+          <w:sz w:val="28"/>
+          <w:szCs w:val="28"/>
+        </w:rPr>
+      </w:pPr>
+      <w:r>
+        <w:rPr>
+          <w:rFonts w:ascii="Times New Roman" w:hAnsi="Times New Roman" w:cs="Times New Roman"/>
+          <w:sz w:val="28"/>
+          <w:szCs w:val="28"/>
+        </w:rPr>
+        <w:drawing>
+          <wp:inline distT="0" distB="0" distL="0" distR="0" wp14:anchorId="4632F561" wp14:editId="0E920E2E">
+            <wp:extent cx="4076730" cy="1666887"/>
+            <wp:effectExtent l="0" t="0" r="0" b="9525"/>
+            <wp:docPr id="889308739" name="Picture 1" descr="A screen shot of a computer code&#10;&#10;Description automatically generated"/>
+            <wp:cNvGraphicFramePr>
+              <a:graphicFrameLocks xmlns:a="http://schemas.openxmlformats.org/drawingml/2006/main" noChangeAspect="1"/>
+            </wp:cNvGraphicFramePr>
+            <a:graphic xmlns:a="http://schemas.openxmlformats.org/drawingml/2006/main">
+              <a:graphicData uri="http://schemas.openxmlformats.org/drawingml/2006/picture">
+                <pic:pic xmlns:pic="http://schemas.openxmlformats.org/drawingml/2006/picture">
+                  <pic:nvPicPr>
+                    <pic:cNvPr id="889308739" name="Picture 1" descr="A screen shot of a computer code&#10;&#10;Description automatically generated"/>
+                    <pic:cNvPicPr/>
+                  </pic:nvPicPr>
+                  <pic:blipFill>
+                    <a:blip r:embed="rId14"/>
+                    <a:stretch>
+                      <a:fillRect/>
+                    </a:stretch>
+                  </pic:blipFill>
+                  <pic:spPr>
+                    <a:xfrm>
+                      <a:off x="0" y="0"/>
+                      <a:ext cx="4076730" cy="1666887"/>
+                    </a:xfrm>
+                    <a:prstGeom prst="rect">
+                      <a:avLst/>
+                    </a:prstGeom>
+                  </pic:spPr>
+                </pic:pic>
+              </a:graphicData>
+            </a:graphic>
+          </wp:inline>
+        </w:drawing>
+      </w:r>
+    </w:p>
+    <w:p>
+      <w:pPr>
+        <w:rPr>
+          <w:rFonts w:ascii="Times New Roman" w:hAnsi="Times New Roman" w:cs="Times New Roman"/>
+          <w:sz w:val="28"/>
+          <w:szCs w:val="28"/>
+        </w:rPr>
+      </w:pPr>
+    </w:p>
+    <w:p>
+      <w:pPr>
+        <w:rPr>
+          <w:rFonts w:ascii="Times New Roman" w:hAnsi="Times New Roman" w:cs="Times New Roman"/>
+          <w:sz w:val="28"/>
+          <w:szCs w:val="28"/>
+        </w:rPr>
+      </w:pPr>
+    </w:p>
+    <w:p>
+      <w:pPr>
+        <w:rPr>
+          <w:rFonts w:ascii="Times New Roman" w:hAnsi="Times New Roman" w:cs="Times New Roman"/>
+          <w:sz w:val="28"/>
+          <w:szCs w:val="28"/>
+        </w:rPr>
+      </w:pPr>
+    </w:p>
+    <w:p>
+      <w:pPr>
+        <w:rPr>
+          <w:rFonts w:ascii="Times New Roman" w:hAnsi="Times New Roman" w:cs="Times New Roman"/>
+          <w:sz w:val="28"/>
+          <w:szCs w:val="28"/>
+        </w:rPr>
+      </w:pPr>
+    </w:p>
+    <w:p>
+      <w:pPr>
+        <w:rPr>
+          <w:rFonts w:ascii="Times New Roman" w:hAnsi="Times New Roman" w:cs="Times New Roman"/>
+          <w:sz w:val="28"/>
+          <w:szCs w:val="28"/>
+        </w:rPr>
+      </w:pPr>
+    </w:p>
+    <w:p>
+      <w:pPr>
+        <w:rPr>
+          <w:rFonts w:ascii="Times New Roman" w:hAnsi="Times New Roman" w:cs="Times New Roman"/>
+          <w:sz w:val="28"/>
+          <w:szCs w:val="28"/>
+        </w:rPr>
+      </w:pPr>
+    </w:p>
+    <w:p>
+      <w:pPr>
+        <w:rPr>
+          <w:rFonts w:ascii="Times New Roman" w:hAnsi="Times New Roman" w:cs="Times New Roman"/>
+          <w:sz w:val="28"/>
+          <w:szCs w:val="28"/>
+        </w:rPr>
+      </w:pPr>
+    </w:p>
+    <w:p>
+      <w:pPr>
+        <w:rPr>
+          <w:rFonts w:ascii="Times New Roman" w:hAnsi="Times New Roman" w:cs="Times New Roman"/>
+          <w:sz w:val="28"/>
+          <w:szCs w:val="28"/>
+        </w:rPr>
+      </w:pPr>
+    </w:p>
+    <w:p>
+      <w:pPr>
+        <w:rPr>
+          <w:rFonts w:ascii="Times New Roman" w:hAnsi="Times New Roman" w:cs="Times New Roman"/>
+          <w:sz w:val="28"/>
+          <w:szCs w:val="28"/>
+        </w:rPr>
+      </w:pPr>
+    </w:p>
+    <w:p>
+      <w:pPr>
+        <w:rPr>
+          <w:rFonts w:ascii="Times New Roman" w:hAnsi="Times New Roman" w:cs="Times New Roman"/>
+          <w:sz w:val="28"/>
+          <w:szCs w:val="28"/>
+        </w:rPr>
+      </w:pPr>
+    </w:p>
+    <w:p>
+      <w:pPr>
+        <w:rPr>
+          <w:rFonts w:ascii="Times New Roman" w:hAnsi="Times New Roman" w:cs="Times New Roman"/>
+          <w:sz w:val="28"/>
+          <w:szCs w:val="28"/>
+        </w:rPr>
+      </w:pPr>
+      <w:r>
+        <w:rPr>
+          <w:rFonts w:ascii="Times New Roman" w:hAnsi="Times New Roman" w:cs="Times New Roman"/>
+          <w:sz w:val="28"/>
+          <w:szCs w:val="28"/>
+        </w:rPr>
+        <w:lastRenderedPageBreak/>
+        <w:t xml:space="preserve">12. </w:t>
+      </w:r>
+      <w:r>
+        <w:rPr>
+          <w:rFonts w:ascii="Times New Roman" w:hAnsi="Times New Roman" w:cs="Times New Roman"/>
+          <w:sz w:val="28"/>
+          <w:szCs w:val="28"/>
+        </w:rPr>
+        <w:t xml:space="preserve">Cho 2 </w:t>
+      </w:r>
+      <w:proofErr w:type="spellStart"/>
+      <w:r>
+        <w:rPr>
+          <w:rFonts w:ascii="Times New Roman" w:hAnsi="Times New Roman" w:cs="Times New Roman"/>
+          <w:sz w:val="28"/>
+          <w:szCs w:val="28"/>
+        </w:rPr>
+        <w:t>dãy</w:t>
+      </w:r>
+      <w:proofErr w:type="spellEnd"/>
+      <w:r>
+        <w:rPr>
+          <w:rFonts w:ascii="Times New Roman" w:hAnsi="Times New Roman" w:cs="Times New Roman"/>
+          <w:sz w:val="28"/>
+          <w:szCs w:val="28"/>
+        </w:rPr>
+        <w:t xml:space="preserve"> </w:t>
+      </w:r>
+      <w:proofErr w:type="spellStart"/>
+      <w:r>
+        <w:rPr>
+          <w:rFonts w:ascii="Times New Roman" w:hAnsi="Times New Roman" w:cs="Times New Roman"/>
+          <w:sz w:val="28"/>
+          <w:szCs w:val="28"/>
+        </w:rPr>
+        <w:t>số</w:t>
+      </w:r>
+      <w:proofErr w:type="spellEnd"/>
+      <w:r>
+        <w:rPr>
+          <w:rFonts w:ascii="Times New Roman" w:hAnsi="Times New Roman" w:cs="Times New Roman"/>
+          <w:sz w:val="28"/>
+          <w:szCs w:val="28"/>
+        </w:rPr>
+        <w:t xml:space="preserve"> </w:t>
+      </w:r>
+      <w:proofErr w:type="spellStart"/>
+      <w:r>
+        <w:rPr>
+          <w:rFonts w:ascii="Times New Roman" w:hAnsi="Times New Roman" w:cs="Times New Roman"/>
+          <w:sz w:val="28"/>
+          <w:szCs w:val="28"/>
+        </w:rPr>
+        <w:t>tăng</w:t>
+      </w:r>
+      <w:proofErr w:type="spellEnd"/>
+      <w:r>
+        <w:rPr>
+          <w:rFonts w:ascii="Times New Roman" w:hAnsi="Times New Roman" w:cs="Times New Roman"/>
+          <w:sz w:val="28"/>
+          <w:szCs w:val="28"/>
+        </w:rPr>
+        <w:t xml:space="preserve"> </w:t>
+      </w:r>
+      <w:proofErr w:type="spellStart"/>
+      <w:r>
+        <w:rPr>
+          <w:rFonts w:ascii="Times New Roman" w:hAnsi="Times New Roman" w:cs="Times New Roman"/>
+          <w:sz w:val="28"/>
+          <w:szCs w:val="28"/>
+        </w:rPr>
+        <w:t>dần</w:t>
+      </w:r>
+      <w:proofErr w:type="spellEnd"/>
+      <w:r>
+        <w:rPr>
+          <w:rFonts w:ascii="Times New Roman" w:hAnsi="Times New Roman" w:cs="Times New Roman"/>
+          <w:sz w:val="28"/>
+          <w:szCs w:val="28"/>
+        </w:rPr>
+        <w:t xml:space="preserve">: </w:t>
+      </w:r>
+      <w:proofErr w:type="spellStart"/>
+      <w:r>
+        <w:rPr>
+          <w:rFonts w:ascii="Times New Roman" w:hAnsi="Times New Roman" w:cs="Times New Roman"/>
+          <w:sz w:val="28"/>
+          <w:szCs w:val="28"/>
+        </w:rPr>
+        <w:t>dãy</w:t>
+      </w:r>
+      <w:proofErr w:type="spellEnd"/>
+      <w:r>
+        <w:rPr>
+          <w:rFonts w:ascii="Times New Roman" w:hAnsi="Times New Roman" w:cs="Times New Roman"/>
+          <w:sz w:val="28"/>
+          <w:szCs w:val="28"/>
+        </w:rPr>
+        <w:t xml:space="preserve"> b </w:t>
+      </w:r>
+      <w:proofErr w:type="spellStart"/>
+      <w:r>
+        <w:rPr>
+          <w:rFonts w:ascii="Times New Roman" w:hAnsi="Times New Roman" w:cs="Times New Roman"/>
+          <w:sz w:val="28"/>
+          <w:szCs w:val="28"/>
+        </w:rPr>
+        <w:t>có</w:t>
+      </w:r>
+      <w:proofErr w:type="spellEnd"/>
+      <w:r>
+        <w:rPr>
+          <w:rFonts w:ascii="Times New Roman" w:hAnsi="Times New Roman" w:cs="Times New Roman"/>
+          <w:sz w:val="28"/>
+          <w:szCs w:val="28"/>
+        </w:rPr>
+        <w:t xml:space="preserve"> m </w:t>
+      </w:r>
+      <w:proofErr w:type="spellStart"/>
+      <w:r>
+        <w:rPr>
+          <w:rFonts w:ascii="Times New Roman" w:hAnsi="Times New Roman" w:cs="Times New Roman"/>
+          <w:sz w:val="28"/>
+          <w:szCs w:val="28"/>
+        </w:rPr>
+        <w:t>phần</w:t>
+      </w:r>
+      <w:proofErr w:type="spellEnd"/>
+      <w:r>
+        <w:rPr>
+          <w:rFonts w:ascii="Times New Roman" w:hAnsi="Times New Roman" w:cs="Times New Roman"/>
+          <w:sz w:val="28"/>
+          <w:szCs w:val="28"/>
+        </w:rPr>
+        <w:t xml:space="preserve"> </w:t>
+      </w:r>
+      <w:proofErr w:type="spellStart"/>
+      <w:r>
+        <w:rPr>
+          <w:rFonts w:ascii="Times New Roman" w:hAnsi="Times New Roman" w:cs="Times New Roman"/>
+          <w:sz w:val="28"/>
+          <w:szCs w:val="28"/>
+        </w:rPr>
+        <w:t>tử</w:t>
+      </w:r>
+      <w:proofErr w:type="spellEnd"/>
+      <w:r>
+        <w:rPr>
+          <w:rFonts w:ascii="Times New Roman" w:hAnsi="Times New Roman" w:cs="Times New Roman"/>
+          <w:sz w:val="28"/>
+          <w:szCs w:val="28"/>
+        </w:rPr>
+        <w:t xml:space="preserve"> </w:t>
+      </w:r>
+      <w:proofErr w:type="spellStart"/>
+      <w:r>
+        <w:rPr>
+          <w:rFonts w:ascii="Times New Roman" w:hAnsi="Times New Roman" w:cs="Times New Roman"/>
+          <w:sz w:val="28"/>
+          <w:szCs w:val="28"/>
+        </w:rPr>
+        <w:t>và</w:t>
+      </w:r>
+      <w:proofErr w:type="spellEnd"/>
+      <w:r>
+        <w:rPr>
+          <w:rFonts w:ascii="Times New Roman" w:hAnsi="Times New Roman" w:cs="Times New Roman"/>
+          <w:sz w:val="28"/>
+          <w:szCs w:val="28"/>
+        </w:rPr>
+        <w:t xml:space="preserve"> </w:t>
+      </w:r>
+      <w:proofErr w:type="spellStart"/>
+      <w:r>
+        <w:rPr>
+          <w:rFonts w:ascii="Times New Roman" w:hAnsi="Times New Roman" w:cs="Times New Roman"/>
+          <w:sz w:val="28"/>
+          <w:szCs w:val="28"/>
+        </w:rPr>
+        <w:t>dãy</w:t>
+      </w:r>
+      <w:proofErr w:type="spellEnd"/>
+      <w:r>
+        <w:rPr>
+          <w:rFonts w:ascii="Times New Roman" w:hAnsi="Times New Roman" w:cs="Times New Roman"/>
+          <w:sz w:val="28"/>
+          <w:szCs w:val="28"/>
+        </w:rPr>
+        <w:t xml:space="preserve"> c </w:t>
+      </w:r>
+      <w:proofErr w:type="spellStart"/>
+      <w:r>
+        <w:rPr>
+          <w:rFonts w:ascii="Times New Roman" w:hAnsi="Times New Roman" w:cs="Times New Roman"/>
+          <w:sz w:val="28"/>
+          <w:szCs w:val="28"/>
+        </w:rPr>
+        <w:t>có</w:t>
+      </w:r>
+      <w:proofErr w:type="spellEnd"/>
+      <w:r>
+        <w:rPr>
+          <w:rFonts w:ascii="Times New Roman" w:hAnsi="Times New Roman" w:cs="Times New Roman"/>
+          <w:sz w:val="28"/>
+          <w:szCs w:val="28"/>
+        </w:rPr>
+        <w:t xml:space="preserve"> n </w:t>
+      </w:r>
+      <w:proofErr w:type="spellStart"/>
+      <w:r>
+        <w:rPr>
+          <w:rFonts w:ascii="Times New Roman" w:hAnsi="Times New Roman" w:cs="Times New Roman"/>
+          <w:sz w:val="28"/>
+          <w:szCs w:val="28"/>
+        </w:rPr>
+        <w:t>phần</w:t>
+      </w:r>
+      <w:proofErr w:type="spellEnd"/>
+      <w:r>
+        <w:rPr>
+          <w:rFonts w:ascii="Times New Roman" w:hAnsi="Times New Roman" w:cs="Times New Roman"/>
+          <w:sz w:val="28"/>
+          <w:szCs w:val="28"/>
+        </w:rPr>
+        <w:t xml:space="preserve"> </w:t>
+      </w:r>
+      <w:proofErr w:type="spellStart"/>
+      <w:r>
+        <w:rPr>
+          <w:rFonts w:ascii="Times New Roman" w:hAnsi="Times New Roman" w:cs="Times New Roman"/>
+          <w:sz w:val="28"/>
+          <w:szCs w:val="28"/>
+        </w:rPr>
+        <w:t>tử</w:t>
+      </w:r>
+      <w:proofErr w:type="spellEnd"/>
+      <w:r>
+        <w:rPr>
+          <w:rFonts w:ascii="Times New Roman" w:hAnsi="Times New Roman" w:cs="Times New Roman"/>
+          <w:sz w:val="28"/>
+          <w:szCs w:val="28"/>
+        </w:rPr>
+        <w:t xml:space="preserve">. </w:t>
+      </w:r>
+      <w:proofErr w:type="spellStart"/>
+      <w:r>
+        <w:rPr>
+          <w:rFonts w:ascii="Times New Roman" w:hAnsi="Times New Roman" w:cs="Times New Roman"/>
+          <w:sz w:val="28"/>
+          <w:szCs w:val="28"/>
+        </w:rPr>
+        <w:t>Ghép</w:t>
+      </w:r>
+      <w:proofErr w:type="spellEnd"/>
+      <w:r>
+        <w:rPr>
+          <w:rFonts w:ascii="Times New Roman" w:hAnsi="Times New Roman" w:cs="Times New Roman"/>
+          <w:sz w:val="28"/>
+          <w:szCs w:val="28"/>
+        </w:rPr>
+        <w:t xml:space="preserve"> b </w:t>
+      </w:r>
+      <w:proofErr w:type="spellStart"/>
+      <w:r>
+        <w:rPr>
+          <w:rFonts w:ascii="Times New Roman" w:hAnsi="Times New Roman" w:cs="Times New Roman"/>
+          <w:sz w:val="28"/>
+          <w:szCs w:val="28"/>
+        </w:rPr>
+        <w:t>và</w:t>
+      </w:r>
+      <w:proofErr w:type="spellEnd"/>
+      <w:r>
+        <w:rPr>
+          <w:rFonts w:ascii="Times New Roman" w:hAnsi="Times New Roman" w:cs="Times New Roman"/>
+          <w:sz w:val="28"/>
+          <w:szCs w:val="28"/>
+        </w:rPr>
+        <w:t xml:space="preserve"> c </w:t>
+      </w:r>
+      <w:proofErr w:type="spellStart"/>
+      <w:r>
+        <w:rPr>
+          <w:rFonts w:ascii="Times New Roman" w:hAnsi="Times New Roman" w:cs="Times New Roman"/>
+          <w:sz w:val="28"/>
+          <w:szCs w:val="28"/>
+        </w:rPr>
+        <w:t>thành</w:t>
+      </w:r>
+      <w:proofErr w:type="spellEnd"/>
+      <w:r>
+        <w:rPr>
+          <w:rFonts w:ascii="Times New Roman" w:hAnsi="Times New Roman" w:cs="Times New Roman"/>
+          <w:sz w:val="28"/>
+          <w:szCs w:val="28"/>
+        </w:rPr>
+        <w:t xml:space="preserve"> </w:t>
+      </w:r>
+      <w:proofErr w:type="spellStart"/>
+      <w:r>
+        <w:rPr>
+          <w:rFonts w:ascii="Times New Roman" w:hAnsi="Times New Roman" w:cs="Times New Roman"/>
+          <w:sz w:val="28"/>
+          <w:szCs w:val="28"/>
+        </w:rPr>
+        <w:t>dãy</w:t>
+      </w:r>
+      <w:proofErr w:type="spellEnd"/>
+      <w:r>
+        <w:rPr>
+          <w:rFonts w:ascii="Times New Roman" w:hAnsi="Times New Roman" w:cs="Times New Roman"/>
+          <w:sz w:val="28"/>
+          <w:szCs w:val="28"/>
+        </w:rPr>
+        <w:t xml:space="preserve"> a </w:t>
+      </w:r>
+      <w:proofErr w:type="spellStart"/>
+      <w:r>
+        <w:rPr>
+          <w:rFonts w:ascii="Times New Roman" w:hAnsi="Times New Roman" w:cs="Times New Roman"/>
+          <w:sz w:val="28"/>
+          <w:szCs w:val="28"/>
+        </w:rPr>
+        <w:t>được</w:t>
+      </w:r>
+      <w:proofErr w:type="spellEnd"/>
+      <w:r>
+        <w:rPr>
+          <w:rFonts w:ascii="Times New Roman" w:hAnsi="Times New Roman" w:cs="Times New Roman"/>
+          <w:sz w:val="28"/>
+          <w:szCs w:val="28"/>
+        </w:rPr>
+        <w:t xml:space="preserve"> </w:t>
+      </w:r>
+      <w:proofErr w:type="spellStart"/>
+      <w:r>
+        <w:rPr>
+          <w:rFonts w:ascii="Times New Roman" w:hAnsi="Times New Roman" w:cs="Times New Roman"/>
+          <w:sz w:val="28"/>
+          <w:szCs w:val="28"/>
+        </w:rPr>
+        <w:t>xếp</w:t>
+      </w:r>
+      <w:proofErr w:type="spellEnd"/>
+      <w:r>
+        <w:rPr>
+          <w:rFonts w:ascii="Times New Roman" w:hAnsi="Times New Roman" w:cs="Times New Roman"/>
+          <w:sz w:val="28"/>
+          <w:szCs w:val="28"/>
+        </w:rPr>
+        <w:t xml:space="preserve"> </w:t>
+      </w:r>
+      <w:proofErr w:type="spellStart"/>
+      <w:r>
+        <w:rPr>
+          <w:rFonts w:ascii="Times New Roman" w:hAnsi="Times New Roman" w:cs="Times New Roman"/>
+          <w:sz w:val="28"/>
+          <w:szCs w:val="28"/>
+        </w:rPr>
+        <w:t>tăng</w:t>
+      </w:r>
+      <w:proofErr w:type="spellEnd"/>
+      <w:r>
+        <w:rPr>
+          <w:rFonts w:ascii="Times New Roman" w:hAnsi="Times New Roman" w:cs="Times New Roman"/>
+          <w:sz w:val="28"/>
+          <w:szCs w:val="28"/>
+        </w:rPr>
+        <w:t xml:space="preserve"> </w:t>
+      </w:r>
+      <w:proofErr w:type="spellStart"/>
+      <w:r>
+        <w:rPr>
+          <w:rFonts w:ascii="Times New Roman" w:hAnsi="Times New Roman" w:cs="Times New Roman"/>
+          <w:sz w:val="28"/>
+          <w:szCs w:val="28"/>
+        </w:rPr>
+        <w:t>dần</w:t>
+      </w:r>
+      <w:proofErr w:type="spellEnd"/>
+      <w:r>
+        <w:rPr>
+          <w:rFonts w:ascii="Times New Roman" w:hAnsi="Times New Roman" w:cs="Times New Roman"/>
+          <w:sz w:val="28"/>
+          <w:szCs w:val="28"/>
+        </w:rPr>
+        <w:t>.</w:t>
+      </w:r>
+    </w:p>
+    <w:p>
+      <w:pPr>
+        <w:rPr>
+          <w:rFonts w:ascii="Times New Roman" w:hAnsi="Times New Roman" w:cs="Times New Roman"/>
+          <w:sz w:val="28"/>
+          <w:szCs w:val="28"/>
+        </w:rPr>
+      </w:pPr>
+      <w:r>
+        <w:rPr>
+          <w:rFonts w:ascii="Times New Roman" w:hAnsi="Times New Roman" w:cs="Times New Roman"/>
+          <w:sz w:val="28"/>
+          <w:szCs w:val="28"/>
+        </w:rPr>
+        <w:drawing>
+          <wp:inline distT="0" distB="0" distL="0" distR="0" wp14:anchorId="66B8274B" wp14:editId="555C6630">
+            <wp:extent cx="5943600" cy="4085590"/>
+            <wp:effectExtent l="0" t="0" r="0" b="0"/>
+            <wp:docPr id="757471265" name="Picture 1" descr="A computer screen shot of a program&#10;&#10;Description automatically generated"/>
+            <wp:cNvGraphicFramePr>
+              <a:graphicFrameLocks xmlns:a="http://schemas.openxmlformats.org/drawingml/2006/main" noChangeAspect="1"/>
+            </wp:cNvGraphicFramePr>
+            <a:graphic xmlns:a="http://schemas.openxmlformats.org/drawingml/2006/main">
+              <a:graphicData uri="http://schemas.openxmlformats.org/drawingml/2006/picture">
+                <pic:pic xmlns:pic="http://schemas.openxmlformats.org/drawingml/2006/picture">
+                  <pic:nvPicPr>
+                    <pic:cNvPr id="757471265" name="Picture 1" descr="A computer screen shot of a program&#10;&#10;Description automatically generated"/>
+                    <pic:cNvPicPr/>
+                  </pic:nvPicPr>
+                  <pic:blipFill>
+                    <a:blip r:embed="rId15"/>
+                    <a:stretch>
+                      <a:fillRect/>
+                    </a:stretch>
+                  </pic:blipFill>
+                  <pic:spPr>
+                    <a:xfrm>
+                      <a:off x="0" y="0"/>
+                      <a:ext cx="5943600" cy="4085590"/>
+                    </a:xfrm>
+                    <a:prstGeom prst="rect">
+                      <a:avLst/>
+                    </a:prstGeom>
+                  </pic:spPr>
+                </pic:pic>
+              </a:graphicData>
+            </a:graphic>
+          </wp:inline>
+        </w:drawing>
+      </w:r>
+    </w:p>
+    <w:p>
+      <w:pPr>
+        <w:rPr>
+          <w:rFonts w:ascii="Times New Roman" w:hAnsi="Times New Roman" w:cs="Times New Roman"/>
+          <w:sz w:val="28"/>
+          <w:szCs w:val="28"/>
+        </w:rPr>
+      </w:pPr>
+      <w:proofErr w:type="spellStart"/>
+      <w:r>
+        <w:rPr>
+          <w:rFonts w:ascii="Times New Roman" w:hAnsi="Times New Roman" w:cs="Times New Roman"/>
+          <w:sz w:val="28"/>
+          <w:szCs w:val="28"/>
+        </w:rPr>
+        <w:t>Kết</w:t>
+      </w:r>
+      <w:proofErr w:type="spellEnd"/>
+      <w:r>
+        <w:rPr>
+          <w:rFonts w:ascii="Times New Roman" w:hAnsi="Times New Roman" w:cs="Times New Roman"/>
+          <w:sz w:val="28"/>
+          <w:szCs w:val="28"/>
+        </w:rPr>
+        <w:t xml:space="preserve"> </w:t>
+      </w:r>
+      <w:proofErr w:type="spellStart"/>
+      <w:r>
+        <w:rPr>
+          <w:rFonts w:ascii="Times New Roman" w:hAnsi="Times New Roman" w:cs="Times New Roman"/>
+          <w:sz w:val="28"/>
+          <w:szCs w:val="28"/>
+        </w:rPr>
+        <w:t>quả</w:t>
+      </w:r>
+      <w:proofErr w:type="spellEnd"/>
+      <w:r>
+        <w:rPr>
+          <w:rFonts w:ascii="Times New Roman" w:hAnsi="Times New Roman" w:cs="Times New Roman"/>
+          <w:sz w:val="28"/>
+          <w:szCs w:val="28"/>
+        </w:rPr>
+        <w:t xml:space="preserve"> demo:</w:t>
+      </w:r>
+    </w:p>
+    <w:p>
+      <w:pPr>
+        <w:rPr>
+          <w:rFonts w:ascii="Times New Roman" w:hAnsi="Times New Roman" w:cs="Times New Roman"/>
+          <w:sz w:val="28"/>
+          <w:szCs w:val="28"/>
+        </w:rPr>
+      </w:pPr>
+      <w:r>
+        <w:rPr>
+          <w:rFonts w:ascii="Times New Roman" w:hAnsi="Times New Roman" w:cs="Times New Roman"/>
+          <w:sz w:val="28"/>
+          <w:szCs w:val="28"/>
+        </w:rPr>
+        <w:drawing>
+          <wp:inline distT="0" distB="0" distL="0" distR="0" wp14:anchorId="66CF5906" wp14:editId="2EF14846">
+            <wp:extent cx="5495965" cy="2124091"/>
+            <wp:effectExtent l="0" t="0" r="0" b="9525"/>
+            <wp:docPr id="1059069547" name="Picture 1" descr="A black screen with white text&#10;&#10;Description automatically generated"/>
+            <wp:cNvGraphicFramePr>
+              <a:graphicFrameLocks xmlns:a="http://schemas.openxmlformats.org/drawingml/2006/main" noChangeAspect="1"/>
+            </wp:cNvGraphicFramePr>
+            <a:graphic xmlns:a="http://schemas.openxmlformats.org/drawingml/2006/main">
+              <a:graphicData uri="http://schemas.openxmlformats.org/drawingml/2006/picture">
+                <pic:pic xmlns:pic="http://schemas.openxmlformats.org/drawingml/2006/picture">
+                  <pic:nvPicPr>
+                    <pic:cNvPr id="1059069547" name="Picture 1" descr="A black screen with white text&#10;&#10;Description automatically generated"/>
+                    <pic:cNvPicPr/>
+                  </pic:nvPicPr>
+                  <pic:blipFill>
+                    <a:blip r:embed="rId16"/>
+                    <a:stretch>
+                      <a:fillRect/>
+                    </a:stretch>
+                  </pic:blipFill>
+                  <pic:spPr>
+                    <a:xfrm>
+                      <a:off x="0" y="0"/>
+                      <a:ext cx="5495965" cy="2124091"/>
+                    </a:xfrm>
+                    <a:prstGeom prst="rect">
+                      <a:avLst/>
+                    </a:prstGeom>
+                  </pic:spPr>
+                </pic:pic>
+              </a:graphicData>
+            </a:graphic>
+          </wp:inline>
+        </w:drawing>
+      </w:r>
+    </w:p>
+    <w:p>
+      <w:pPr>
         <w:rPr>
           <w:rFonts w:ascii="Times New Roman" w:hAnsi="Times New Roman" w:cs="Times New Roman"/>
           <w:sz w:val="28"/>
@@ -84,6 +2467,591 @@
     </w:sectPr>
   </w:body>
 </w:document>
+</file>
+
+<file path=word/numbering.xml><?xml version="1.0" encoding="utf-8"?>
+<w:numbering xmlns:wpc="http://schemas.microsoft.com/office/word/2010/wordprocessingCanvas" xmlns:cx="http://schemas.microsoft.com/office/drawing/2014/chartex" xmlns:cx1="http://schemas.microsoft.com/office/drawing/2015/9/8/chartex" xmlns:cx2="http://schemas.microsoft.com/office/drawing/2015/10/21/chartex" xmlns:cx3="http://schemas.microsoft.com/office/drawing/2016/5/9/chartex" xmlns:cx4="http://schemas.microsoft.com/office/drawing/2016/5/10/chartex" xmlns:cx5="http://schemas.microsoft.com/office/drawing/2016/5/11/chartex" xmlns:cx6="http://schemas.microsoft.com/office/drawing/2016/5/12/chartex" xmlns:cx7="http://schemas.microsoft.com/office/drawing/2016/5/13/chartex" xmlns:cx8="http://schemas.microsoft.com/office/drawing/2016/5/14/chartex" xmlns:mc="http://schemas.openxmlformats.org/markup-compatibility/2006" xmlns:aink="http://schemas.microsoft.com/office/drawing/2016/ink" xmlns:am3d="http://schemas.microsoft.com/office/drawing/2017/model3d" xmlns:o="urn:schemas-microsoft-com:office:office" xmlns:oel="http://schemas.microsoft.com/office/2019/extlst" xmlns:r="http://schemas.openxmlformats.org/officeDocument/2006/relationships" xmlns:m="http://schemas.openxmlformats.org/officeDocument/2006/math" xmlns:v="urn:schemas-microsoft-com:vml" xmlns:wp14="http://schemas.microsoft.com/office/word/2010/wordprocessingDrawing" xmlns:wp="http://schemas.openxmlformats.org/drawingml/2006/wordprocessingDrawing" xmlns:w10="urn:schemas-microsoft-com:office:word" xmlns:w="http://schemas.openxmlformats.org/wordprocessingml/2006/main" xmlns:w14="http://schemas.microsoft.com/office/word/2010/wordml" xmlns:w15="http://schemas.microsoft.com/office/word/2012/wordml" xmlns:w16cex="http://schemas.microsoft.com/office/word/2018/wordml/cex" xmlns:w16cid="http://schemas.microsoft.com/office/word/2016/wordml/cid" xmlns:w16="http://schemas.microsoft.com/office/word/2018/wordml" xmlns:w16du="http://schemas.microsoft.com/office/word/2023/wordml/word16du" xmlns:w16sdtdh="http://schemas.microsoft.com/office/word/2020/wordml/sdtdatahash" xmlns:w16se="http://schemas.microsoft.com/office/word/2015/wordml/symex" xmlns:wpg="http://schemas.microsoft.com/office/word/2010/wordprocessingGroup" xmlns:wpi="http://schemas.microsoft.com/office/word/2010/wordprocessingInk" xmlns:wne="http://schemas.microsoft.com/office/word/2006/wordml" xmlns:wps="http://schemas.microsoft.com/office/word/2010/wordprocessingShape" mc:Ignorable="w14 w15 w16se w16cid w16 w16cex w16sdtdh w16du wp14">
+  <w:abstractNum w:abstractNumId="0" w15:restartNumberingAfterBreak="0">
+    <w:nsid w:val="2554365D"/>
+    <w:multiLevelType w:val="hybridMultilevel"/>
+    <w:tmpl w:val="798C8F2C"/>
+    <w:lvl w:ilvl="0" w:tplc="2BCA65F0">
+      <w:start w:val="6"/>
+      <w:numFmt w:val="decimal"/>
+      <w:lvlText w:val="%1."/>
+      <w:lvlJc w:val="left"/>
+      <w:pPr>
+        <w:tabs>
+          <w:tab w:val="num" w:pos="720"/>
+        </w:tabs>
+        <w:ind w:left="720" w:hanging="360"/>
+      </w:pPr>
+    </w:lvl>
+    <w:lvl w:ilvl="1" w:tplc="0FE2A0DA" w:tentative="1">
+      <w:start w:val="1"/>
+      <w:numFmt w:val="decimal"/>
+      <w:lvlText w:val="%2."/>
+      <w:lvlJc w:val="left"/>
+      <w:pPr>
+        <w:tabs>
+          <w:tab w:val="num" w:pos="1440"/>
+        </w:tabs>
+        <w:ind w:left="1440" w:hanging="360"/>
+      </w:pPr>
+    </w:lvl>
+    <w:lvl w:ilvl="2" w:tplc="77A2F21C" w:tentative="1">
+      <w:start w:val="1"/>
+      <w:numFmt w:val="decimal"/>
+      <w:lvlText w:val="%3."/>
+      <w:lvlJc w:val="left"/>
+      <w:pPr>
+        <w:tabs>
+          <w:tab w:val="num" w:pos="2160"/>
+        </w:tabs>
+        <w:ind w:left="2160" w:hanging="360"/>
+      </w:pPr>
+    </w:lvl>
+    <w:lvl w:ilvl="3" w:tplc="C7861598" w:tentative="1">
+      <w:start w:val="1"/>
+      <w:numFmt w:val="decimal"/>
+      <w:lvlText w:val="%4."/>
+      <w:lvlJc w:val="left"/>
+      <w:pPr>
+        <w:tabs>
+          <w:tab w:val="num" w:pos="2880"/>
+        </w:tabs>
+        <w:ind w:left="2880" w:hanging="360"/>
+      </w:pPr>
+    </w:lvl>
+    <w:lvl w:ilvl="4" w:tplc="CE4CF5F8" w:tentative="1">
+      <w:start w:val="1"/>
+      <w:numFmt w:val="decimal"/>
+      <w:lvlText w:val="%5."/>
+      <w:lvlJc w:val="left"/>
+      <w:pPr>
+        <w:tabs>
+          <w:tab w:val="num" w:pos="3600"/>
+        </w:tabs>
+        <w:ind w:left="3600" w:hanging="360"/>
+      </w:pPr>
+    </w:lvl>
+    <w:lvl w:ilvl="5" w:tplc="CB16A114" w:tentative="1">
+      <w:start w:val="1"/>
+      <w:numFmt w:val="decimal"/>
+      <w:lvlText w:val="%6."/>
+      <w:lvlJc w:val="left"/>
+      <w:pPr>
+        <w:tabs>
+          <w:tab w:val="num" w:pos="4320"/>
+        </w:tabs>
+        <w:ind w:left="4320" w:hanging="360"/>
+      </w:pPr>
+    </w:lvl>
+    <w:lvl w:ilvl="6" w:tplc="0D82B5D2" w:tentative="1">
+      <w:start w:val="1"/>
+      <w:numFmt w:val="decimal"/>
+      <w:lvlText w:val="%7."/>
+      <w:lvlJc w:val="left"/>
+      <w:pPr>
+        <w:tabs>
+          <w:tab w:val="num" w:pos="5040"/>
+        </w:tabs>
+        <w:ind w:left="5040" w:hanging="360"/>
+      </w:pPr>
+    </w:lvl>
+    <w:lvl w:ilvl="7" w:tplc="C21AF252" w:tentative="1">
+      <w:start w:val="1"/>
+      <w:numFmt w:val="decimal"/>
+      <w:lvlText w:val="%8."/>
+      <w:lvlJc w:val="left"/>
+      <w:pPr>
+        <w:tabs>
+          <w:tab w:val="num" w:pos="5760"/>
+        </w:tabs>
+        <w:ind w:left="5760" w:hanging="360"/>
+      </w:pPr>
+    </w:lvl>
+    <w:lvl w:ilvl="8" w:tplc="F31408F0" w:tentative="1">
+      <w:start w:val="1"/>
+      <w:numFmt w:val="decimal"/>
+      <w:lvlText w:val="%9."/>
+      <w:lvlJc w:val="left"/>
+      <w:pPr>
+        <w:tabs>
+          <w:tab w:val="num" w:pos="6480"/>
+        </w:tabs>
+        <w:ind w:left="6480" w:hanging="360"/>
+      </w:pPr>
+    </w:lvl>
+  </w:abstractNum>
+  <w:abstractNum w:abstractNumId="1" w15:restartNumberingAfterBreak="0">
+    <w:nsid w:val="30CA0175"/>
+    <w:multiLevelType w:val="hybridMultilevel"/>
+    <w:tmpl w:val="385684D8"/>
+    <w:lvl w:ilvl="0" w:tplc="F126C8FA">
+      <w:start w:val="6"/>
+      <w:numFmt w:val="decimal"/>
+      <w:lvlText w:val="%1."/>
+      <w:lvlJc w:val="left"/>
+      <w:pPr>
+        <w:tabs>
+          <w:tab w:val="num" w:pos="720"/>
+        </w:tabs>
+        <w:ind w:left="720" w:hanging="360"/>
+      </w:pPr>
+    </w:lvl>
+    <w:lvl w:ilvl="1" w:tplc="96F81CE0" w:tentative="1">
+      <w:start w:val="1"/>
+      <w:numFmt w:val="decimal"/>
+      <w:lvlText w:val="%2."/>
+      <w:lvlJc w:val="left"/>
+      <w:pPr>
+        <w:tabs>
+          <w:tab w:val="num" w:pos="1440"/>
+        </w:tabs>
+        <w:ind w:left="1440" w:hanging="360"/>
+      </w:pPr>
+    </w:lvl>
+    <w:lvl w:ilvl="2" w:tplc="2474D0BA" w:tentative="1">
+      <w:start w:val="1"/>
+      <w:numFmt w:val="decimal"/>
+      <w:lvlText w:val="%3."/>
+      <w:lvlJc w:val="left"/>
+      <w:pPr>
+        <w:tabs>
+          <w:tab w:val="num" w:pos="2160"/>
+        </w:tabs>
+        <w:ind w:left="2160" w:hanging="360"/>
+      </w:pPr>
+    </w:lvl>
+    <w:lvl w:ilvl="3" w:tplc="07ACA520" w:tentative="1">
+      <w:start w:val="1"/>
+      <w:numFmt w:val="decimal"/>
+      <w:lvlText w:val="%4."/>
+      <w:lvlJc w:val="left"/>
+      <w:pPr>
+        <w:tabs>
+          <w:tab w:val="num" w:pos="2880"/>
+        </w:tabs>
+        <w:ind w:left="2880" w:hanging="360"/>
+      </w:pPr>
+    </w:lvl>
+    <w:lvl w:ilvl="4" w:tplc="6AA24FAC" w:tentative="1">
+      <w:start w:val="1"/>
+      <w:numFmt w:val="decimal"/>
+      <w:lvlText w:val="%5."/>
+      <w:lvlJc w:val="left"/>
+      <w:pPr>
+        <w:tabs>
+          <w:tab w:val="num" w:pos="3600"/>
+        </w:tabs>
+        <w:ind w:left="3600" w:hanging="360"/>
+      </w:pPr>
+    </w:lvl>
+    <w:lvl w:ilvl="5" w:tplc="D3B45846" w:tentative="1">
+      <w:start w:val="1"/>
+      <w:numFmt w:val="decimal"/>
+      <w:lvlText w:val="%6."/>
+      <w:lvlJc w:val="left"/>
+      <w:pPr>
+        <w:tabs>
+          <w:tab w:val="num" w:pos="4320"/>
+        </w:tabs>
+        <w:ind w:left="4320" w:hanging="360"/>
+      </w:pPr>
+    </w:lvl>
+    <w:lvl w:ilvl="6" w:tplc="CB841F90" w:tentative="1">
+      <w:start w:val="1"/>
+      <w:numFmt w:val="decimal"/>
+      <w:lvlText w:val="%7."/>
+      <w:lvlJc w:val="left"/>
+      <w:pPr>
+        <w:tabs>
+          <w:tab w:val="num" w:pos="5040"/>
+        </w:tabs>
+        <w:ind w:left="5040" w:hanging="360"/>
+      </w:pPr>
+    </w:lvl>
+    <w:lvl w:ilvl="7" w:tplc="54248494" w:tentative="1">
+      <w:start w:val="1"/>
+      <w:numFmt w:val="decimal"/>
+      <w:lvlText w:val="%8."/>
+      <w:lvlJc w:val="left"/>
+      <w:pPr>
+        <w:tabs>
+          <w:tab w:val="num" w:pos="5760"/>
+        </w:tabs>
+        <w:ind w:left="5760" w:hanging="360"/>
+      </w:pPr>
+    </w:lvl>
+    <w:lvl w:ilvl="8" w:tplc="C2F857A6" w:tentative="1">
+      <w:start w:val="1"/>
+      <w:numFmt w:val="decimal"/>
+      <w:lvlText w:val="%9."/>
+      <w:lvlJc w:val="left"/>
+      <w:pPr>
+        <w:tabs>
+          <w:tab w:val="num" w:pos="6480"/>
+        </w:tabs>
+        <w:ind w:left="6480" w:hanging="360"/>
+      </w:pPr>
+    </w:lvl>
+  </w:abstractNum>
+  <w:abstractNum w:abstractNumId="2" w15:restartNumberingAfterBreak="0">
+    <w:nsid w:val="33296161"/>
+    <w:multiLevelType w:val="hybridMultilevel"/>
+    <w:tmpl w:val="463E125A"/>
+    <w:lvl w:ilvl="0" w:tplc="586C7B3C">
+      <w:start w:val="6"/>
+      <w:numFmt w:val="decimal"/>
+      <w:lvlText w:val="%1."/>
+      <w:lvlJc w:val="left"/>
+      <w:pPr>
+        <w:tabs>
+          <w:tab w:val="num" w:pos="720"/>
+        </w:tabs>
+        <w:ind w:left="720" w:hanging="360"/>
+      </w:pPr>
+    </w:lvl>
+    <w:lvl w:ilvl="1" w:tplc="483814E0" w:tentative="1">
+      <w:start w:val="1"/>
+      <w:numFmt w:val="decimal"/>
+      <w:lvlText w:val="%2."/>
+      <w:lvlJc w:val="left"/>
+      <w:pPr>
+        <w:tabs>
+          <w:tab w:val="num" w:pos="1440"/>
+        </w:tabs>
+        <w:ind w:left="1440" w:hanging="360"/>
+      </w:pPr>
+    </w:lvl>
+    <w:lvl w:ilvl="2" w:tplc="379CB98A" w:tentative="1">
+      <w:start w:val="1"/>
+      <w:numFmt w:val="decimal"/>
+      <w:lvlText w:val="%3."/>
+      <w:lvlJc w:val="left"/>
+      <w:pPr>
+        <w:tabs>
+          <w:tab w:val="num" w:pos="2160"/>
+        </w:tabs>
+        <w:ind w:left="2160" w:hanging="360"/>
+      </w:pPr>
+    </w:lvl>
+    <w:lvl w:ilvl="3" w:tplc="91BA1F96" w:tentative="1">
+      <w:start w:val="1"/>
+      <w:numFmt w:val="decimal"/>
+      <w:lvlText w:val="%4."/>
+      <w:lvlJc w:val="left"/>
+      <w:pPr>
+        <w:tabs>
+          <w:tab w:val="num" w:pos="2880"/>
+        </w:tabs>
+        <w:ind w:left="2880" w:hanging="360"/>
+      </w:pPr>
+    </w:lvl>
+    <w:lvl w:ilvl="4" w:tplc="068A2932" w:tentative="1">
+      <w:start w:val="1"/>
+      <w:numFmt w:val="decimal"/>
+      <w:lvlText w:val="%5."/>
+      <w:lvlJc w:val="left"/>
+      <w:pPr>
+        <w:tabs>
+          <w:tab w:val="num" w:pos="3600"/>
+        </w:tabs>
+        <w:ind w:left="3600" w:hanging="360"/>
+      </w:pPr>
+    </w:lvl>
+    <w:lvl w:ilvl="5" w:tplc="EA66DE2A" w:tentative="1">
+      <w:start w:val="1"/>
+      <w:numFmt w:val="decimal"/>
+      <w:lvlText w:val="%6."/>
+      <w:lvlJc w:val="left"/>
+      <w:pPr>
+        <w:tabs>
+          <w:tab w:val="num" w:pos="4320"/>
+        </w:tabs>
+        <w:ind w:left="4320" w:hanging="360"/>
+      </w:pPr>
+    </w:lvl>
+    <w:lvl w:ilvl="6" w:tplc="92B0D79C" w:tentative="1">
+      <w:start w:val="1"/>
+      <w:numFmt w:val="decimal"/>
+      <w:lvlText w:val="%7."/>
+      <w:lvlJc w:val="left"/>
+      <w:pPr>
+        <w:tabs>
+          <w:tab w:val="num" w:pos="5040"/>
+        </w:tabs>
+        <w:ind w:left="5040" w:hanging="360"/>
+      </w:pPr>
+    </w:lvl>
+    <w:lvl w:ilvl="7" w:tplc="2F8A0CA4" w:tentative="1">
+      <w:start w:val="1"/>
+      <w:numFmt w:val="decimal"/>
+      <w:lvlText w:val="%8."/>
+      <w:lvlJc w:val="left"/>
+      <w:pPr>
+        <w:tabs>
+          <w:tab w:val="num" w:pos="5760"/>
+        </w:tabs>
+        <w:ind w:left="5760" w:hanging="360"/>
+      </w:pPr>
+    </w:lvl>
+    <w:lvl w:ilvl="8" w:tplc="33D03A92" w:tentative="1">
+      <w:start w:val="1"/>
+      <w:numFmt w:val="decimal"/>
+      <w:lvlText w:val="%9."/>
+      <w:lvlJc w:val="left"/>
+      <w:pPr>
+        <w:tabs>
+          <w:tab w:val="num" w:pos="6480"/>
+        </w:tabs>
+        <w:ind w:left="6480" w:hanging="360"/>
+      </w:pPr>
+    </w:lvl>
+  </w:abstractNum>
+  <w:abstractNum w:abstractNumId="3" w15:restartNumberingAfterBreak="0">
+    <w:nsid w:val="578E3699"/>
+    <w:multiLevelType w:val="hybridMultilevel"/>
+    <w:tmpl w:val="70FA8AA0"/>
+    <w:lvl w:ilvl="0" w:tplc="99F6EF8A">
+      <w:start w:val="1"/>
+      <w:numFmt w:val="decimal"/>
+      <w:lvlText w:val="%1."/>
+      <w:lvlJc w:val="left"/>
+      <w:pPr>
+        <w:tabs>
+          <w:tab w:val="num" w:pos="720"/>
+        </w:tabs>
+        <w:ind w:left="720" w:hanging="360"/>
+      </w:pPr>
+    </w:lvl>
+    <w:lvl w:ilvl="1" w:tplc="2E26B590" w:tentative="1">
+      <w:start w:val="1"/>
+      <w:numFmt w:val="decimal"/>
+      <w:lvlText w:val="%2."/>
+      <w:lvlJc w:val="left"/>
+      <w:pPr>
+        <w:tabs>
+          <w:tab w:val="num" w:pos="1440"/>
+        </w:tabs>
+        <w:ind w:left="1440" w:hanging="360"/>
+      </w:pPr>
+    </w:lvl>
+    <w:lvl w:ilvl="2" w:tplc="DE5606F8" w:tentative="1">
+      <w:start w:val="1"/>
+      <w:numFmt w:val="decimal"/>
+      <w:lvlText w:val="%3."/>
+      <w:lvlJc w:val="left"/>
+      <w:pPr>
+        <w:tabs>
+          <w:tab w:val="num" w:pos="2160"/>
+        </w:tabs>
+        <w:ind w:left="2160" w:hanging="360"/>
+      </w:pPr>
+    </w:lvl>
+    <w:lvl w:ilvl="3" w:tplc="ADD2E57C" w:tentative="1">
+      <w:start w:val="1"/>
+      <w:numFmt w:val="decimal"/>
+      <w:lvlText w:val="%4."/>
+      <w:lvlJc w:val="left"/>
+      <w:pPr>
+        <w:tabs>
+          <w:tab w:val="num" w:pos="2880"/>
+        </w:tabs>
+        <w:ind w:left="2880" w:hanging="360"/>
+      </w:pPr>
+    </w:lvl>
+    <w:lvl w:ilvl="4" w:tplc="68DC2840" w:tentative="1">
+      <w:start w:val="1"/>
+      <w:numFmt w:val="decimal"/>
+      <w:lvlText w:val="%5."/>
+      <w:lvlJc w:val="left"/>
+      <w:pPr>
+        <w:tabs>
+          <w:tab w:val="num" w:pos="3600"/>
+        </w:tabs>
+        <w:ind w:left="3600" w:hanging="360"/>
+      </w:pPr>
+    </w:lvl>
+    <w:lvl w:ilvl="5" w:tplc="8F88CE06" w:tentative="1">
+      <w:start w:val="1"/>
+      <w:numFmt w:val="decimal"/>
+      <w:lvlText w:val="%6."/>
+      <w:lvlJc w:val="left"/>
+      <w:pPr>
+        <w:tabs>
+          <w:tab w:val="num" w:pos="4320"/>
+        </w:tabs>
+        <w:ind w:left="4320" w:hanging="360"/>
+      </w:pPr>
+    </w:lvl>
+    <w:lvl w:ilvl="6" w:tplc="50C899B2" w:tentative="1">
+      <w:start w:val="1"/>
+      <w:numFmt w:val="decimal"/>
+      <w:lvlText w:val="%7."/>
+      <w:lvlJc w:val="left"/>
+      <w:pPr>
+        <w:tabs>
+          <w:tab w:val="num" w:pos="5040"/>
+        </w:tabs>
+        <w:ind w:left="5040" w:hanging="360"/>
+      </w:pPr>
+    </w:lvl>
+    <w:lvl w:ilvl="7" w:tplc="DBB420A0" w:tentative="1">
+      <w:start w:val="1"/>
+      <w:numFmt w:val="decimal"/>
+      <w:lvlText w:val="%8."/>
+      <w:lvlJc w:val="left"/>
+      <w:pPr>
+        <w:tabs>
+          <w:tab w:val="num" w:pos="5760"/>
+        </w:tabs>
+        <w:ind w:left="5760" w:hanging="360"/>
+      </w:pPr>
+    </w:lvl>
+    <w:lvl w:ilvl="8" w:tplc="FE1C294E" w:tentative="1">
+      <w:start w:val="1"/>
+      <w:numFmt w:val="decimal"/>
+      <w:lvlText w:val="%9."/>
+      <w:lvlJc w:val="left"/>
+      <w:pPr>
+        <w:tabs>
+          <w:tab w:val="num" w:pos="6480"/>
+        </w:tabs>
+        <w:ind w:left="6480" w:hanging="360"/>
+      </w:pPr>
+    </w:lvl>
+  </w:abstractNum>
+  <w:abstractNum w:abstractNumId="4" w15:restartNumberingAfterBreak="0">
+    <w:nsid w:val="7F8737B3"/>
+    <w:multiLevelType w:val="hybridMultilevel"/>
+    <w:tmpl w:val="11AEA8BA"/>
+    <w:lvl w:ilvl="0" w:tplc="638A405E">
+      <w:start w:val="6"/>
+      <w:numFmt w:val="decimal"/>
+      <w:lvlText w:val="%1."/>
+      <w:lvlJc w:val="left"/>
+      <w:pPr>
+        <w:tabs>
+          <w:tab w:val="num" w:pos="720"/>
+        </w:tabs>
+        <w:ind w:left="720" w:hanging="360"/>
+      </w:pPr>
+    </w:lvl>
+    <w:lvl w:ilvl="1" w:tplc="D9DA3B3A" w:tentative="1">
+      <w:start w:val="1"/>
+      <w:numFmt w:val="decimal"/>
+      <w:lvlText w:val="%2."/>
+      <w:lvlJc w:val="left"/>
+      <w:pPr>
+        <w:tabs>
+          <w:tab w:val="num" w:pos="1440"/>
+        </w:tabs>
+        <w:ind w:left="1440" w:hanging="360"/>
+      </w:pPr>
+    </w:lvl>
+    <w:lvl w:ilvl="2" w:tplc="6E08A362" w:tentative="1">
+      <w:start w:val="1"/>
+      <w:numFmt w:val="decimal"/>
+      <w:lvlText w:val="%3."/>
+      <w:lvlJc w:val="left"/>
+      <w:pPr>
+        <w:tabs>
+          <w:tab w:val="num" w:pos="2160"/>
+        </w:tabs>
+        <w:ind w:left="2160" w:hanging="360"/>
+      </w:pPr>
+    </w:lvl>
+    <w:lvl w:ilvl="3" w:tplc="86F2963C" w:tentative="1">
+      <w:start w:val="1"/>
+      <w:numFmt w:val="decimal"/>
+      <w:lvlText w:val="%4."/>
+      <w:lvlJc w:val="left"/>
+      <w:pPr>
+        <w:tabs>
+          <w:tab w:val="num" w:pos="2880"/>
+        </w:tabs>
+        <w:ind w:left="2880" w:hanging="360"/>
+      </w:pPr>
+    </w:lvl>
+    <w:lvl w:ilvl="4" w:tplc="2A94C6F0" w:tentative="1">
+      <w:start w:val="1"/>
+      <w:numFmt w:val="decimal"/>
+      <w:lvlText w:val="%5."/>
+      <w:lvlJc w:val="left"/>
+      <w:pPr>
+        <w:tabs>
+          <w:tab w:val="num" w:pos="3600"/>
+        </w:tabs>
+        <w:ind w:left="3600" w:hanging="360"/>
+      </w:pPr>
+    </w:lvl>
+    <w:lvl w:ilvl="5" w:tplc="882A1B42" w:tentative="1">
+      <w:start w:val="1"/>
+      <w:numFmt w:val="decimal"/>
+      <w:lvlText w:val="%6."/>
+      <w:lvlJc w:val="left"/>
+      <w:pPr>
+        <w:tabs>
+          <w:tab w:val="num" w:pos="4320"/>
+        </w:tabs>
+        <w:ind w:left="4320" w:hanging="360"/>
+      </w:pPr>
+    </w:lvl>
+    <w:lvl w:ilvl="6" w:tplc="241E00D2" w:tentative="1">
+      <w:start w:val="1"/>
+      <w:numFmt w:val="decimal"/>
+      <w:lvlText w:val="%7."/>
+      <w:lvlJc w:val="left"/>
+      <w:pPr>
+        <w:tabs>
+          <w:tab w:val="num" w:pos="5040"/>
+        </w:tabs>
+        <w:ind w:left="5040" w:hanging="360"/>
+      </w:pPr>
+    </w:lvl>
+    <w:lvl w:ilvl="7" w:tplc="D58C0E46" w:tentative="1">
+      <w:start w:val="1"/>
+      <w:numFmt w:val="decimal"/>
+      <w:lvlText w:val="%8."/>
+      <w:lvlJc w:val="left"/>
+      <w:pPr>
+        <w:tabs>
+          <w:tab w:val="num" w:pos="5760"/>
+        </w:tabs>
+        <w:ind w:left="5760" w:hanging="360"/>
+      </w:pPr>
+    </w:lvl>
+    <w:lvl w:ilvl="8" w:tplc="E682CD9A" w:tentative="1">
+      <w:start w:val="1"/>
+      <w:numFmt w:val="decimal"/>
+      <w:lvlText w:val="%9."/>
+      <w:lvlJc w:val="left"/>
+      <w:pPr>
+        <w:tabs>
+          <w:tab w:val="num" w:pos="6480"/>
+        </w:tabs>
+        <w:ind w:left="6480" w:hanging="360"/>
+      </w:pPr>
+    </w:lvl>
+  </w:abstractNum>
+  <w:num w:numId="1" w16cid:durableId="89816931">
+    <w:abstractNumId w:val="3"/>
+  </w:num>
+  <w:num w:numId="2" w16cid:durableId="1726902981">
+    <w:abstractNumId w:val="1"/>
+  </w:num>
+  <w:num w:numId="3" w16cid:durableId="1033504085">
+    <w:abstractNumId w:val="2"/>
+  </w:num>
+  <w:num w:numId="4" w16cid:durableId="579876821">
+    <w:abstractNumId w:val="4"/>
+  </w:num>
+  <w:num w:numId="5" w16cid:durableId="241989545">
+    <w:abstractNumId w:val="0"/>
+  </w:num>
+</w:numbering>
 </file>
 
 <file path=word/styles.xml><?xml version="1.0" encoding="utf-8"?>
@@ -689,7 +3657,6 @@
   <w:style w:type="character" w:default="1" w:styleId="DefaultParagraphFont">
     <w:name w:val="Default Paragraph Font"/>
     <w:uiPriority w:val="1"/>
-    <w:semiHidden/>
     <w:unhideWhenUsed/>
   </w:style>
   <w:style w:type="table" w:default="1" w:styleId="TableNormal">

</xml_diff>

<commit_message>
Bài tập với mảng a (tt)
</commit_message>
<xml_diff>
--- a/Bài Tập Chương 2.docx
+++ b/Bài Tập Chương 2.docx
@@ -148,6 +148,7 @@
       <w:r>
         <w:rPr>
           <w:rFonts w:ascii="Times New Roman" w:hAnsi="Times New Roman" w:cs="Times New Roman"/>
+          <w:noProof/>
           <w:sz w:val="28"/>
           <w:szCs w:val="28"/>
         </w:rPr>
@@ -244,6 +245,7 @@
       <w:r>
         <w:rPr>
           <w:rFonts w:ascii="Times New Roman" w:hAnsi="Times New Roman" w:cs="Times New Roman"/>
+          <w:noProof/>
           <w:sz w:val="28"/>
           <w:szCs w:val="28"/>
         </w:rPr>
@@ -600,6 +602,7 @@
       <w:r>
         <w:rPr>
           <w:rFonts w:ascii="Times New Roman" w:hAnsi="Times New Roman" w:cs="Times New Roman"/>
+          <w:noProof/>
           <w:sz w:val="28"/>
           <w:szCs w:val="28"/>
         </w:rPr>
@@ -706,6 +709,7 @@
       <w:r>
         <w:rPr>
           <w:rFonts w:ascii="Times New Roman" w:hAnsi="Times New Roman" w:cs="Times New Roman"/>
+          <w:noProof/>
           <w:sz w:val="28"/>
           <w:szCs w:val="28"/>
         </w:rPr>
@@ -929,6 +933,7 @@
       <w:r>
         <w:rPr>
           <w:rFonts w:ascii="Times New Roman" w:hAnsi="Times New Roman" w:cs="Times New Roman"/>
+          <w:noProof/>
           <w:sz w:val="28"/>
           <w:szCs w:val="28"/>
         </w:rPr>
@@ -1025,6 +1030,7 @@
       <w:r>
         <w:rPr>
           <w:rFonts w:ascii="Times New Roman" w:hAnsi="Times New Roman" w:cs="Times New Roman"/>
+          <w:noProof/>
           <w:sz w:val="28"/>
           <w:szCs w:val="28"/>
         </w:rPr>
@@ -1247,6 +1253,7 @@
       <w:r>
         <w:rPr>
           <w:rFonts w:ascii="Times New Roman" w:hAnsi="Times New Roman" w:cs="Times New Roman"/>
+          <w:noProof/>
           <w:sz w:val="28"/>
           <w:szCs w:val="28"/>
         </w:rPr>
@@ -1343,6 +1350,7 @@
       <w:r>
         <w:rPr>
           <w:rFonts w:ascii="Times New Roman" w:hAnsi="Times New Roman" w:cs="Times New Roman"/>
+          <w:noProof/>
           <w:sz w:val="28"/>
           <w:szCs w:val="28"/>
         </w:rPr>
@@ -1673,6 +1681,7 @@
       <w:r>
         <w:rPr>
           <w:rFonts w:ascii="Times New Roman" w:hAnsi="Times New Roman" w:cs="Times New Roman"/>
+          <w:noProof/>
           <w:sz w:val="28"/>
           <w:szCs w:val="28"/>
         </w:rPr>
@@ -1769,6 +1778,7 @@
       <w:r>
         <w:rPr>
           <w:rFonts w:ascii="Times New Roman" w:hAnsi="Times New Roman" w:cs="Times New Roman"/>
+          <w:noProof/>
           <w:sz w:val="28"/>
           <w:szCs w:val="28"/>
         </w:rPr>
@@ -1907,6 +1917,15 @@
           <w:szCs w:val="28"/>
         </w:rPr>
       </w:pPr>
+    </w:p>
+    <w:p>
+      <w:pPr>
+        <w:rPr>
+          <w:rFonts w:ascii="Times New Roman" w:hAnsi="Times New Roman" w:cs="Times New Roman"/>
+          <w:sz w:val="28"/>
+          <w:szCs w:val="28"/>
+        </w:rPr>
+      </w:pPr>
       <w:r>
         <w:rPr>
           <w:rFonts w:ascii="Times New Roman" w:hAnsi="Times New Roman" w:cs="Times New Roman"/>
@@ -2314,6 +2333,7 @@
       <w:r>
         <w:rPr>
           <w:rFonts w:ascii="Times New Roman" w:hAnsi="Times New Roman" w:cs="Times New Roman"/>
+          <w:noProof/>
           <w:sz w:val="28"/>
           <w:szCs w:val="28"/>
         </w:rPr>
@@ -2410,6 +2430,7 @@
       <w:r>
         <w:rPr>
           <w:rFonts w:ascii="Times New Roman" w:hAnsi="Times New Roman" w:cs="Times New Roman"/>
+          <w:noProof/>
           <w:sz w:val="28"/>
           <w:szCs w:val="28"/>
         </w:rPr>
@@ -2459,6 +2480,1286 @@
         </w:rPr>
       </w:pPr>
     </w:p>
+    <w:p>
+      <w:pPr>
+        <w:rPr>
+          <w:rFonts w:ascii="Times New Roman" w:hAnsi="Times New Roman" w:cs="Times New Roman"/>
+          <w:sz w:val="28"/>
+          <w:szCs w:val="28"/>
+        </w:rPr>
+      </w:pPr>
+    </w:p>
+    <w:p>
+      <w:pPr>
+        <w:ind w:left="360"/>
+        <w:rPr>
+          <w:rFonts w:ascii="Times New Roman" w:hAnsi="Times New Roman" w:cs="Times New Roman"/>
+          <w:sz w:val="28"/>
+          <w:szCs w:val="28"/>
+        </w:rPr>
+      </w:pPr>
+      <w:proofErr w:type="spellStart"/>
+      <w:r>
+        <w:rPr>
+          <w:rFonts w:ascii="Times New Roman" w:hAnsi="Times New Roman" w:cs="Times New Roman"/>
+          <w:sz w:val="28"/>
+          <w:szCs w:val="28"/>
+        </w:rPr>
+        <w:lastRenderedPageBreak/>
+        <w:t>Viết</w:t>
+      </w:r>
+      <w:proofErr w:type="spellEnd"/>
+      <w:r>
+        <w:rPr>
+          <w:rFonts w:ascii="Times New Roman" w:hAnsi="Times New Roman" w:cs="Times New Roman"/>
+          <w:sz w:val="28"/>
+          <w:szCs w:val="28"/>
+        </w:rPr>
+        <w:t xml:space="preserve"> </w:t>
+      </w:r>
+      <w:proofErr w:type="spellStart"/>
+      <w:r>
+        <w:rPr>
+          <w:rFonts w:ascii="Times New Roman" w:hAnsi="Times New Roman" w:cs="Times New Roman"/>
+          <w:sz w:val="28"/>
+          <w:szCs w:val="28"/>
+        </w:rPr>
+        <w:t>hàm</w:t>
+      </w:r>
+      <w:proofErr w:type="spellEnd"/>
+      <w:r>
+        <w:rPr>
+          <w:rFonts w:ascii="Times New Roman" w:hAnsi="Times New Roman" w:cs="Times New Roman"/>
+          <w:sz w:val="28"/>
+          <w:szCs w:val="28"/>
+        </w:rPr>
+        <w:t xml:space="preserve"> </w:t>
+      </w:r>
+      <w:proofErr w:type="spellStart"/>
+      <w:r>
+        <w:rPr>
+          <w:rFonts w:ascii="Times New Roman" w:hAnsi="Times New Roman" w:cs="Times New Roman"/>
+          <w:sz w:val="28"/>
+          <w:szCs w:val="28"/>
+        </w:rPr>
+        <w:t>sắp</w:t>
+      </w:r>
+      <w:proofErr w:type="spellEnd"/>
+      <w:r>
+        <w:rPr>
+          <w:rFonts w:ascii="Times New Roman" w:hAnsi="Times New Roman" w:cs="Times New Roman"/>
+          <w:sz w:val="28"/>
+          <w:szCs w:val="28"/>
+        </w:rPr>
+        <w:t xml:space="preserve"> </w:t>
+      </w:r>
+      <w:proofErr w:type="spellStart"/>
+      <w:r>
+        <w:rPr>
+          <w:rFonts w:ascii="Times New Roman" w:hAnsi="Times New Roman" w:cs="Times New Roman"/>
+          <w:sz w:val="28"/>
+          <w:szCs w:val="28"/>
+        </w:rPr>
+        <w:t>xếp</w:t>
+      </w:r>
+      <w:proofErr w:type="spellEnd"/>
+      <w:r>
+        <w:rPr>
+          <w:rFonts w:ascii="Times New Roman" w:hAnsi="Times New Roman" w:cs="Times New Roman"/>
+          <w:sz w:val="28"/>
+          <w:szCs w:val="28"/>
+        </w:rPr>
+        <w:t xml:space="preserve"> </w:t>
+      </w:r>
+      <w:proofErr w:type="spellStart"/>
+      <w:r>
+        <w:rPr>
+          <w:rFonts w:ascii="Times New Roman" w:hAnsi="Times New Roman" w:cs="Times New Roman"/>
+          <w:sz w:val="28"/>
+          <w:szCs w:val="28"/>
+        </w:rPr>
+        <w:t>giảm</w:t>
+      </w:r>
+      <w:proofErr w:type="spellEnd"/>
+      <w:r>
+        <w:rPr>
+          <w:rFonts w:ascii="Times New Roman" w:hAnsi="Times New Roman" w:cs="Times New Roman"/>
+          <w:sz w:val="28"/>
+          <w:szCs w:val="28"/>
+        </w:rPr>
+        <w:t xml:space="preserve"> </w:t>
+      </w:r>
+      <w:proofErr w:type="spellStart"/>
+      <w:r>
+        <w:rPr>
+          <w:rFonts w:ascii="Times New Roman" w:hAnsi="Times New Roman" w:cs="Times New Roman"/>
+          <w:sz w:val="28"/>
+          <w:szCs w:val="28"/>
+        </w:rPr>
+        <w:t>theo</w:t>
+      </w:r>
+      <w:proofErr w:type="spellEnd"/>
+      <w:r>
+        <w:rPr>
+          <w:rFonts w:ascii="Times New Roman" w:hAnsi="Times New Roman" w:cs="Times New Roman"/>
+          <w:sz w:val="28"/>
+          <w:szCs w:val="28"/>
+        </w:rPr>
+        <w:t xml:space="preserve"> PP interchange sort </w:t>
+      </w:r>
+      <w:proofErr w:type="spellStart"/>
+      <w:r>
+        <w:rPr>
+          <w:rFonts w:ascii="Times New Roman" w:hAnsi="Times New Roman" w:cs="Times New Roman"/>
+          <w:sz w:val="28"/>
+          <w:szCs w:val="28"/>
+        </w:rPr>
+        <w:t>cho</w:t>
+      </w:r>
+      <w:proofErr w:type="spellEnd"/>
+      <w:r>
+        <w:rPr>
+          <w:rFonts w:ascii="Times New Roman" w:hAnsi="Times New Roman" w:cs="Times New Roman"/>
+          <w:sz w:val="28"/>
+          <w:szCs w:val="28"/>
+        </w:rPr>
+        <w:t xml:space="preserve"> </w:t>
+      </w:r>
+      <w:proofErr w:type="spellStart"/>
+      <w:r>
+        <w:rPr>
+          <w:rFonts w:ascii="Times New Roman" w:hAnsi="Times New Roman" w:cs="Times New Roman"/>
+          <w:sz w:val="28"/>
+          <w:szCs w:val="28"/>
+        </w:rPr>
+        <w:t>dữ</w:t>
+      </w:r>
+      <w:proofErr w:type="spellEnd"/>
+      <w:r>
+        <w:rPr>
+          <w:rFonts w:ascii="Times New Roman" w:hAnsi="Times New Roman" w:cs="Times New Roman"/>
+          <w:sz w:val="28"/>
+          <w:szCs w:val="28"/>
+        </w:rPr>
+        <w:t xml:space="preserve"> </w:t>
+      </w:r>
+      <w:proofErr w:type="spellStart"/>
+      <w:r>
+        <w:rPr>
+          <w:rFonts w:ascii="Times New Roman" w:hAnsi="Times New Roman" w:cs="Times New Roman"/>
+          <w:sz w:val="28"/>
+          <w:szCs w:val="28"/>
+        </w:rPr>
+        <w:t>liệu</w:t>
+      </w:r>
+      <w:proofErr w:type="spellEnd"/>
+      <w:r>
+        <w:rPr>
+          <w:rFonts w:ascii="Times New Roman" w:hAnsi="Times New Roman" w:cs="Times New Roman"/>
+          <w:sz w:val="28"/>
+          <w:szCs w:val="28"/>
+        </w:rPr>
+        <w:t xml:space="preserve"> </w:t>
+      </w:r>
+      <w:proofErr w:type="spellStart"/>
+      <w:r>
+        <w:rPr>
+          <w:rFonts w:ascii="Times New Roman" w:hAnsi="Times New Roman" w:cs="Times New Roman"/>
+          <w:sz w:val="28"/>
+          <w:szCs w:val="28"/>
+        </w:rPr>
+        <w:t>số</w:t>
+      </w:r>
+      <w:proofErr w:type="spellEnd"/>
+      <w:r>
+        <w:rPr>
+          <w:rFonts w:ascii="Times New Roman" w:hAnsi="Times New Roman" w:cs="Times New Roman"/>
+          <w:sz w:val="28"/>
+          <w:szCs w:val="28"/>
+        </w:rPr>
+        <w:t xml:space="preserve"> </w:t>
+      </w:r>
+      <w:proofErr w:type="spellStart"/>
+      <w:r>
+        <w:rPr>
+          <w:rFonts w:ascii="Times New Roman" w:hAnsi="Times New Roman" w:cs="Times New Roman"/>
+          <w:sz w:val="28"/>
+          <w:szCs w:val="28"/>
+        </w:rPr>
+        <w:t>nguyên</w:t>
+      </w:r>
+      <w:proofErr w:type="spellEnd"/>
+      <w:r>
+        <w:rPr>
+          <w:rFonts w:ascii="Times New Roman" w:hAnsi="Times New Roman" w:cs="Times New Roman"/>
+          <w:sz w:val="28"/>
+          <w:szCs w:val="28"/>
+        </w:rPr>
+        <w:t>/</w:t>
+      </w:r>
+      <w:proofErr w:type="spellStart"/>
+      <w:r>
+        <w:rPr>
+          <w:rFonts w:ascii="Times New Roman" w:hAnsi="Times New Roman" w:cs="Times New Roman"/>
+          <w:sz w:val="28"/>
+          <w:szCs w:val="28"/>
+        </w:rPr>
+        <w:t>số</w:t>
+      </w:r>
+      <w:proofErr w:type="spellEnd"/>
+      <w:r>
+        <w:rPr>
+          <w:rFonts w:ascii="Times New Roman" w:hAnsi="Times New Roman" w:cs="Times New Roman"/>
+          <w:sz w:val="28"/>
+          <w:szCs w:val="28"/>
+        </w:rPr>
+        <w:t xml:space="preserve"> </w:t>
+      </w:r>
+      <w:proofErr w:type="spellStart"/>
+      <w:r>
+        <w:rPr>
+          <w:rFonts w:ascii="Times New Roman" w:hAnsi="Times New Roman" w:cs="Times New Roman"/>
+          <w:sz w:val="28"/>
+          <w:szCs w:val="28"/>
+        </w:rPr>
+        <w:t>thực</w:t>
+      </w:r>
+      <w:proofErr w:type="spellEnd"/>
+      <w:r>
+        <w:rPr>
+          <w:rFonts w:ascii="Times New Roman" w:hAnsi="Times New Roman" w:cs="Times New Roman"/>
+          <w:sz w:val="28"/>
+          <w:szCs w:val="28"/>
+        </w:rPr>
+        <w:t>/</w:t>
+      </w:r>
+      <w:proofErr w:type="spellStart"/>
+      <w:r>
+        <w:rPr>
+          <w:rFonts w:ascii="Times New Roman" w:hAnsi="Times New Roman" w:cs="Times New Roman"/>
+          <w:sz w:val="28"/>
+          <w:szCs w:val="28"/>
+        </w:rPr>
+        <w:t>ký</w:t>
+      </w:r>
+      <w:proofErr w:type="spellEnd"/>
+      <w:r>
+        <w:rPr>
+          <w:rFonts w:ascii="Times New Roman" w:hAnsi="Times New Roman" w:cs="Times New Roman"/>
+          <w:sz w:val="28"/>
+          <w:szCs w:val="28"/>
+        </w:rPr>
+        <w:t xml:space="preserve"> </w:t>
+      </w:r>
+      <w:proofErr w:type="spellStart"/>
+      <w:r>
+        <w:rPr>
+          <w:rFonts w:ascii="Times New Roman" w:hAnsi="Times New Roman" w:cs="Times New Roman"/>
+          <w:sz w:val="28"/>
+          <w:szCs w:val="28"/>
+        </w:rPr>
+        <w:t>tự</w:t>
+      </w:r>
+      <w:proofErr w:type="spellEnd"/>
+      <w:r>
+        <w:rPr>
+          <w:rFonts w:ascii="Times New Roman" w:hAnsi="Times New Roman" w:cs="Times New Roman"/>
+          <w:sz w:val="28"/>
+          <w:szCs w:val="28"/>
+        </w:rPr>
+        <w:t xml:space="preserve">/ </w:t>
+      </w:r>
+      <w:proofErr w:type="spellStart"/>
+      <w:r>
+        <w:rPr>
+          <w:rFonts w:ascii="Times New Roman" w:hAnsi="Times New Roman" w:cs="Times New Roman"/>
+          <w:sz w:val="28"/>
+          <w:szCs w:val="28"/>
+        </w:rPr>
+        <w:t>chuỗi</w:t>
+      </w:r>
+      <w:proofErr w:type="spellEnd"/>
+      <w:r>
+        <w:rPr>
+          <w:rFonts w:ascii="Times New Roman" w:hAnsi="Times New Roman" w:cs="Times New Roman"/>
+          <w:sz w:val="28"/>
+          <w:szCs w:val="28"/>
+        </w:rPr>
+        <w:t xml:space="preserve"> </w:t>
+      </w:r>
+      <w:proofErr w:type="spellStart"/>
+      <w:r>
+        <w:rPr>
+          <w:rFonts w:ascii="Times New Roman" w:hAnsi="Times New Roman" w:cs="Times New Roman"/>
+          <w:sz w:val="28"/>
+          <w:szCs w:val="28"/>
+        </w:rPr>
+        <w:t>ký</w:t>
+      </w:r>
+      <w:proofErr w:type="spellEnd"/>
+      <w:r>
+        <w:rPr>
+          <w:rFonts w:ascii="Times New Roman" w:hAnsi="Times New Roman" w:cs="Times New Roman"/>
+          <w:sz w:val="28"/>
+          <w:szCs w:val="28"/>
+        </w:rPr>
+        <w:t xml:space="preserve"> </w:t>
+      </w:r>
+      <w:proofErr w:type="spellStart"/>
+      <w:r>
+        <w:rPr>
+          <w:rFonts w:ascii="Times New Roman" w:hAnsi="Times New Roman" w:cs="Times New Roman"/>
+          <w:sz w:val="28"/>
+          <w:szCs w:val="28"/>
+        </w:rPr>
+        <w:t>tự</w:t>
+      </w:r>
+      <w:proofErr w:type="spellEnd"/>
+      <w:r>
+        <w:rPr>
+          <w:rFonts w:ascii="Times New Roman" w:hAnsi="Times New Roman" w:cs="Times New Roman"/>
+          <w:sz w:val="28"/>
+          <w:szCs w:val="28"/>
+        </w:rPr>
+        <w:t>.</w:t>
+      </w:r>
+    </w:p>
+    <w:p>
+      <w:pPr>
+        <w:ind w:left="360"/>
+        <w:rPr>
+          <w:rFonts w:ascii="Times New Roman" w:hAnsi="Times New Roman" w:cs="Times New Roman"/>
+          <w:sz w:val="28"/>
+          <w:szCs w:val="28"/>
+        </w:rPr>
+      </w:pPr>
+      <w:r>
+        <w:rPr>
+          <w:rFonts w:ascii="Times New Roman" w:hAnsi="Times New Roman" w:cs="Times New Roman"/>
+          <w:sz w:val="28"/>
+          <w:szCs w:val="28"/>
+        </w:rPr>
+        <w:drawing>
+          <wp:inline distT="0" distB="0" distL="0" distR="0" wp14:anchorId="41FDC436" wp14:editId="7098AC06">
+            <wp:extent cx="5324514" cy="2333642"/>
+            <wp:effectExtent l="0" t="0" r="9525" b="9525"/>
+            <wp:docPr id="1369690379" name="Picture 1" descr="A screen shot of a computer program&#10;&#10;Description automatically generated"/>
+            <wp:cNvGraphicFramePr>
+              <a:graphicFrameLocks xmlns:a="http://schemas.openxmlformats.org/drawingml/2006/main" noChangeAspect="1"/>
+            </wp:cNvGraphicFramePr>
+            <a:graphic xmlns:a="http://schemas.openxmlformats.org/drawingml/2006/main">
+              <a:graphicData uri="http://schemas.openxmlformats.org/drawingml/2006/picture">
+                <pic:pic xmlns:pic="http://schemas.openxmlformats.org/drawingml/2006/picture">
+                  <pic:nvPicPr>
+                    <pic:cNvPr id="1369690379" name="Picture 1" descr="A screen shot of a computer program&#10;&#10;Description automatically generated"/>
+                    <pic:cNvPicPr/>
+                  </pic:nvPicPr>
+                  <pic:blipFill>
+                    <a:blip r:embed="rId17"/>
+                    <a:stretch>
+                      <a:fillRect/>
+                    </a:stretch>
+                  </pic:blipFill>
+                  <pic:spPr>
+                    <a:xfrm>
+                      <a:off x="0" y="0"/>
+                      <a:ext cx="5324514" cy="2333642"/>
+                    </a:xfrm>
+                    <a:prstGeom prst="rect">
+                      <a:avLst/>
+                    </a:prstGeom>
+                  </pic:spPr>
+                </pic:pic>
+              </a:graphicData>
+            </a:graphic>
+          </wp:inline>
+        </w:drawing>
+      </w:r>
+    </w:p>
+    <w:p>
+      <w:pPr>
+        <w:ind w:left="360"/>
+        <w:rPr>
+          <w:rFonts w:ascii="Times New Roman" w:hAnsi="Times New Roman" w:cs="Times New Roman"/>
+          <w:sz w:val="28"/>
+          <w:szCs w:val="28"/>
+        </w:rPr>
+      </w:pPr>
+      <w:proofErr w:type="spellStart"/>
+      <w:r>
+        <w:rPr>
+          <w:rFonts w:ascii="Times New Roman" w:hAnsi="Times New Roman" w:cs="Times New Roman"/>
+          <w:sz w:val="28"/>
+          <w:szCs w:val="28"/>
+        </w:rPr>
+        <w:t>Kết</w:t>
+      </w:r>
+      <w:proofErr w:type="spellEnd"/>
+      <w:r>
+        <w:rPr>
+          <w:rFonts w:ascii="Times New Roman" w:hAnsi="Times New Roman" w:cs="Times New Roman"/>
+          <w:sz w:val="28"/>
+          <w:szCs w:val="28"/>
+        </w:rPr>
+        <w:t xml:space="preserve"> </w:t>
+      </w:r>
+      <w:proofErr w:type="spellStart"/>
+      <w:r>
+        <w:rPr>
+          <w:rFonts w:ascii="Times New Roman" w:hAnsi="Times New Roman" w:cs="Times New Roman"/>
+          <w:sz w:val="28"/>
+          <w:szCs w:val="28"/>
+        </w:rPr>
+        <w:t>quả</w:t>
+      </w:r>
+      <w:proofErr w:type="spellEnd"/>
+      <w:r>
+        <w:rPr>
+          <w:rFonts w:ascii="Times New Roman" w:hAnsi="Times New Roman" w:cs="Times New Roman"/>
+          <w:sz w:val="28"/>
+          <w:szCs w:val="28"/>
+        </w:rPr>
+        <w:t xml:space="preserve"> demo:</w:t>
+      </w:r>
+    </w:p>
+    <w:p>
+      <w:pPr>
+        <w:ind w:left="360"/>
+        <w:rPr>
+          <w:rFonts w:ascii="Times New Roman" w:hAnsi="Times New Roman" w:cs="Times New Roman"/>
+          <w:sz w:val="28"/>
+          <w:szCs w:val="28"/>
+        </w:rPr>
+      </w:pPr>
+      <w:r>
+        <w:rPr>
+          <w:rFonts w:ascii="Times New Roman" w:hAnsi="Times New Roman" w:cs="Times New Roman"/>
+          <w:sz w:val="28"/>
+          <w:szCs w:val="28"/>
+        </w:rPr>
+        <w:drawing>
+          <wp:inline distT="0" distB="0" distL="0" distR="0" wp14:anchorId="627C254D" wp14:editId="74A6504F">
+            <wp:extent cx="5943600" cy="1546225"/>
+            <wp:effectExtent l="0" t="0" r="0" b="0"/>
+            <wp:docPr id="1953433012" name="Picture 1" descr="A black screen with white text&#10;&#10;Description automatically generated"/>
+            <wp:cNvGraphicFramePr>
+              <a:graphicFrameLocks xmlns:a="http://schemas.openxmlformats.org/drawingml/2006/main" noChangeAspect="1"/>
+            </wp:cNvGraphicFramePr>
+            <a:graphic xmlns:a="http://schemas.openxmlformats.org/drawingml/2006/main">
+              <a:graphicData uri="http://schemas.openxmlformats.org/drawingml/2006/picture">
+                <pic:pic xmlns:pic="http://schemas.openxmlformats.org/drawingml/2006/picture">
+                  <pic:nvPicPr>
+                    <pic:cNvPr id="1953433012" name="Picture 1" descr="A black screen with white text&#10;&#10;Description automatically generated"/>
+                    <pic:cNvPicPr/>
+                  </pic:nvPicPr>
+                  <pic:blipFill>
+                    <a:blip r:embed="rId18"/>
+                    <a:stretch>
+                      <a:fillRect/>
+                    </a:stretch>
+                  </pic:blipFill>
+                  <pic:spPr>
+                    <a:xfrm>
+                      <a:off x="0" y="0"/>
+                      <a:ext cx="5943600" cy="1546225"/>
+                    </a:xfrm>
+                    <a:prstGeom prst="rect">
+                      <a:avLst/>
+                    </a:prstGeom>
+                  </pic:spPr>
+                </pic:pic>
+              </a:graphicData>
+            </a:graphic>
+          </wp:inline>
+        </w:drawing>
+      </w:r>
+    </w:p>
+    <w:p>
+      <w:pPr>
+        <w:ind w:left="360"/>
+        <w:rPr>
+          <w:rFonts w:ascii="Times New Roman" w:hAnsi="Times New Roman" w:cs="Times New Roman"/>
+          <w:sz w:val="28"/>
+          <w:szCs w:val="28"/>
+        </w:rPr>
+      </w:pPr>
+    </w:p>
+    <w:p>
+      <w:pPr>
+        <w:ind w:left="360"/>
+        <w:rPr>
+          <w:rFonts w:ascii="Times New Roman" w:hAnsi="Times New Roman" w:cs="Times New Roman"/>
+          <w:sz w:val="28"/>
+          <w:szCs w:val="28"/>
+        </w:rPr>
+      </w:pPr>
+      <w:proofErr w:type="spellStart"/>
+      <w:r>
+        <w:rPr>
+          <w:rFonts w:ascii="Times New Roman" w:hAnsi="Times New Roman" w:cs="Times New Roman"/>
+          <w:sz w:val="28"/>
+          <w:szCs w:val="28"/>
+        </w:rPr>
+        <w:t>Xuất</w:t>
+      </w:r>
+      <w:proofErr w:type="spellEnd"/>
+      <w:r>
+        <w:rPr>
+          <w:rFonts w:ascii="Times New Roman" w:hAnsi="Times New Roman" w:cs="Times New Roman"/>
+          <w:sz w:val="28"/>
+          <w:szCs w:val="28"/>
+        </w:rPr>
+        <w:t xml:space="preserve"> </w:t>
+      </w:r>
+      <w:proofErr w:type="spellStart"/>
+      <w:r>
+        <w:rPr>
+          <w:rFonts w:ascii="Times New Roman" w:hAnsi="Times New Roman" w:cs="Times New Roman"/>
+          <w:sz w:val="28"/>
+          <w:szCs w:val="28"/>
+        </w:rPr>
+        <w:t>các</w:t>
+      </w:r>
+      <w:proofErr w:type="spellEnd"/>
+      <w:r>
+        <w:rPr>
+          <w:rFonts w:ascii="Times New Roman" w:hAnsi="Times New Roman" w:cs="Times New Roman"/>
+          <w:sz w:val="28"/>
+          <w:szCs w:val="28"/>
+        </w:rPr>
+        <w:t xml:space="preserve"> </w:t>
+      </w:r>
+      <w:proofErr w:type="spellStart"/>
+      <w:r>
+        <w:rPr>
+          <w:rFonts w:ascii="Times New Roman" w:hAnsi="Times New Roman" w:cs="Times New Roman"/>
+          <w:sz w:val="28"/>
+          <w:szCs w:val="28"/>
+        </w:rPr>
+        <w:t>phần</w:t>
+      </w:r>
+      <w:proofErr w:type="spellEnd"/>
+      <w:r>
+        <w:rPr>
+          <w:rFonts w:ascii="Times New Roman" w:hAnsi="Times New Roman" w:cs="Times New Roman"/>
+          <w:sz w:val="28"/>
+          <w:szCs w:val="28"/>
+        </w:rPr>
+        <w:t xml:space="preserve"> </w:t>
+      </w:r>
+      <w:proofErr w:type="spellStart"/>
+      <w:r>
+        <w:rPr>
+          <w:rFonts w:ascii="Times New Roman" w:hAnsi="Times New Roman" w:cs="Times New Roman"/>
+          <w:sz w:val="28"/>
+          <w:szCs w:val="28"/>
+        </w:rPr>
+        <w:t>tử</w:t>
+      </w:r>
+      <w:proofErr w:type="spellEnd"/>
+      <w:r>
+        <w:rPr>
+          <w:rFonts w:ascii="Times New Roman" w:hAnsi="Times New Roman" w:cs="Times New Roman"/>
+          <w:sz w:val="28"/>
+          <w:szCs w:val="28"/>
+        </w:rPr>
+        <w:t xml:space="preserve"> </w:t>
+      </w:r>
+      <w:proofErr w:type="spellStart"/>
+      <w:r>
+        <w:rPr>
+          <w:rFonts w:ascii="Times New Roman" w:hAnsi="Times New Roman" w:cs="Times New Roman"/>
+          <w:sz w:val="28"/>
+          <w:szCs w:val="28"/>
+        </w:rPr>
+        <w:t>mà</w:t>
+      </w:r>
+      <w:proofErr w:type="spellEnd"/>
+      <w:r>
+        <w:rPr>
+          <w:rFonts w:ascii="Times New Roman" w:hAnsi="Times New Roman" w:cs="Times New Roman"/>
+          <w:sz w:val="28"/>
+          <w:szCs w:val="28"/>
+        </w:rPr>
+        <w:t xml:space="preserve"> </w:t>
+      </w:r>
+      <w:proofErr w:type="spellStart"/>
+      <w:r>
+        <w:rPr>
+          <w:rFonts w:ascii="Times New Roman" w:hAnsi="Times New Roman" w:cs="Times New Roman"/>
+          <w:sz w:val="28"/>
+          <w:szCs w:val="28"/>
+        </w:rPr>
+        <w:t>từng</w:t>
+      </w:r>
+      <w:proofErr w:type="spellEnd"/>
+      <w:r>
+        <w:rPr>
+          <w:rFonts w:ascii="Times New Roman" w:hAnsi="Times New Roman" w:cs="Times New Roman"/>
+          <w:sz w:val="28"/>
+          <w:szCs w:val="28"/>
+        </w:rPr>
+        <w:t xml:space="preserve"> </w:t>
+      </w:r>
+      <w:proofErr w:type="spellStart"/>
+      <w:r>
+        <w:rPr>
+          <w:rFonts w:ascii="Times New Roman" w:hAnsi="Times New Roman" w:cs="Times New Roman"/>
+          <w:sz w:val="28"/>
+          <w:szCs w:val="28"/>
+        </w:rPr>
+        <w:t>chữ</w:t>
+      </w:r>
+      <w:proofErr w:type="spellEnd"/>
+      <w:r>
+        <w:rPr>
+          <w:rFonts w:ascii="Times New Roman" w:hAnsi="Times New Roman" w:cs="Times New Roman"/>
+          <w:sz w:val="28"/>
+          <w:szCs w:val="28"/>
+        </w:rPr>
+        <w:t xml:space="preserve"> </w:t>
+      </w:r>
+      <w:proofErr w:type="spellStart"/>
+      <w:r>
+        <w:rPr>
+          <w:rFonts w:ascii="Times New Roman" w:hAnsi="Times New Roman" w:cs="Times New Roman"/>
+          <w:sz w:val="28"/>
+          <w:szCs w:val="28"/>
+        </w:rPr>
+        <w:t>số</w:t>
+      </w:r>
+      <w:proofErr w:type="spellEnd"/>
+      <w:r>
+        <w:rPr>
+          <w:rFonts w:ascii="Times New Roman" w:hAnsi="Times New Roman" w:cs="Times New Roman"/>
+          <w:sz w:val="28"/>
+          <w:szCs w:val="28"/>
+        </w:rPr>
+        <w:t xml:space="preserve"> </w:t>
+      </w:r>
+      <w:proofErr w:type="spellStart"/>
+      <w:r>
+        <w:rPr>
+          <w:rFonts w:ascii="Times New Roman" w:hAnsi="Times New Roman" w:cs="Times New Roman"/>
+          <w:sz w:val="28"/>
+          <w:szCs w:val="28"/>
+        </w:rPr>
+        <w:t>của</w:t>
+      </w:r>
+      <w:proofErr w:type="spellEnd"/>
+      <w:r>
+        <w:rPr>
+          <w:rFonts w:ascii="Times New Roman" w:hAnsi="Times New Roman" w:cs="Times New Roman"/>
+          <w:sz w:val="28"/>
+          <w:szCs w:val="28"/>
+        </w:rPr>
+        <w:t xml:space="preserve"> </w:t>
+      </w:r>
+      <w:proofErr w:type="spellStart"/>
+      <w:r>
+        <w:rPr>
+          <w:rFonts w:ascii="Times New Roman" w:hAnsi="Times New Roman" w:cs="Times New Roman"/>
+          <w:sz w:val="28"/>
+          <w:szCs w:val="28"/>
+        </w:rPr>
+        <w:t>nó</w:t>
+      </w:r>
+      <w:proofErr w:type="spellEnd"/>
+      <w:r>
+        <w:rPr>
+          <w:rFonts w:ascii="Times New Roman" w:hAnsi="Times New Roman" w:cs="Times New Roman"/>
+          <w:sz w:val="28"/>
+          <w:szCs w:val="28"/>
+        </w:rPr>
+        <w:t xml:space="preserve"> </w:t>
+      </w:r>
+      <w:proofErr w:type="spellStart"/>
+      <w:r>
+        <w:rPr>
+          <w:rFonts w:ascii="Times New Roman" w:hAnsi="Times New Roman" w:cs="Times New Roman"/>
+          <w:sz w:val="28"/>
+          <w:szCs w:val="28"/>
+        </w:rPr>
+        <w:t>là</w:t>
+      </w:r>
+      <w:proofErr w:type="spellEnd"/>
+      <w:r>
+        <w:rPr>
+          <w:rFonts w:ascii="Times New Roman" w:hAnsi="Times New Roman" w:cs="Times New Roman"/>
+          <w:sz w:val="28"/>
+          <w:szCs w:val="28"/>
+        </w:rPr>
+        <w:t xml:space="preserve"> </w:t>
+      </w:r>
+      <w:proofErr w:type="spellStart"/>
+      <w:r>
+        <w:rPr>
+          <w:rFonts w:ascii="Times New Roman" w:hAnsi="Times New Roman" w:cs="Times New Roman"/>
+          <w:sz w:val="28"/>
+          <w:szCs w:val="28"/>
+        </w:rPr>
+        <w:t>số</w:t>
+      </w:r>
+      <w:proofErr w:type="spellEnd"/>
+      <w:r>
+        <w:rPr>
+          <w:rFonts w:ascii="Times New Roman" w:hAnsi="Times New Roman" w:cs="Times New Roman"/>
+          <w:sz w:val="28"/>
+          <w:szCs w:val="28"/>
+        </w:rPr>
+        <w:t xml:space="preserve"> </w:t>
+      </w:r>
+      <w:proofErr w:type="spellStart"/>
+      <w:r>
+        <w:rPr>
+          <w:rFonts w:ascii="Times New Roman" w:hAnsi="Times New Roman" w:cs="Times New Roman"/>
+          <w:sz w:val="28"/>
+          <w:szCs w:val="28"/>
+        </w:rPr>
+        <w:t>lẻ</w:t>
+      </w:r>
+      <w:proofErr w:type="spellEnd"/>
+      <w:r>
+        <w:rPr>
+          <w:rFonts w:ascii="Times New Roman" w:hAnsi="Times New Roman" w:cs="Times New Roman"/>
+          <w:sz w:val="28"/>
+          <w:szCs w:val="28"/>
+        </w:rPr>
+        <w:t>.</w:t>
+      </w:r>
+    </w:p>
+    <w:p>
+      <w:pPr>
+        <w:ind w:left="360"/>
+        <w:rPr>
+          <w:rFonts w:ascii="Times New Roman" w:hAnsi="Times New Roman" w:cs="Times New Roman"/>
+          <w:sz w:val="28"/>
+          <w:szCs w:val="28"/>
+        </w:rPr>
+      </w:pPr>
+      <w:r>
+        <w:rPr>
+          <w:rFonts w:ascii="Times New Roman" w:hAnsi="Times New Roman" w:cs="Times New Roman"/>
+          <w:sz w:val="28"/>
+          <w:szCs w:val="28"/>
+        </w:rPr>
+        <w:drawing>
+          <wp:inline distT="0" distB="0" distL="0" distR="0" wp14:anchorId="2D166F6C" wp14:editId="0ACCFEBA">
+            <wp:extent cx="4772060" cy="1857389"/>
+            <wp:effectExtent l="0" t="0" r="0" b="9525"/>
+            <wp:docPr id="1530303886" name="Picture 1" descr="A computer screen with numbers and symbols&#10;&#10;Description automatically generated"/>
+            <wp:cNvGraphicFramePr>
+              <a:graphicFrameLocks xmlns:a="http://schemas.openxmlformats.org/drawingml/2006/main" noChangeAspect="1"/>
+            </wp:cNvGraphicFramePr>
+            <a:graphic xmlns:a="http://schemas.openxmlformats.org/drawingml/2006/main">
+              <a:graphicData uri="http://schemas.openxmlformats.org/drawingml/2006/picture">
+                <pic:pic xmlns:pic="http://schemas.openxmlformats.org/drawingml/2006/picture">
+                  <pic:nvPicPr>
+                    <pic:cNvPr id="1530303886" name="Picture 1" descr="A computer screen with numbers and symbols&#10;&#10;Description automatically generated"/>
+                    <pic:cNvPicPr/>
+                  </pic:nvPicPr>
+                  <pic:blipFill>
+                    <a:blip r:embed="rId19"/>
+                    <a:stretch>
+                      <a:fillRect/>
+                    </a:stretch>
+                  </pic:blipFill>
+                  <pic:spPr>
+                    <a:xfrm>
+                      <a:off x="0" y="0"/>
+                      <a:ext cx="4772060" cy="1857389"/>
+                    </a:xfrm>
+                    <a:prstGeom prst="rect">
+                      <a:avLst/>
+                    </a:prstGeom>
+                  </pic:spPr>
+                </pic:pic>
+              </a:graphicData>
+            </a:graphic>
+          </wp:inline>
+        </w:drawing>
+      </w:r>
+    </w:p>
+    <w:p>
+      <w:pPr>
+        <w:ind w:left="360"/>
+        <w:rPr>
+          <w:rFonts w:ascii="Times New Roman" w:hAnsi="Times New Roman" w:cs="Times New Roman"/>
+          <w:sz w:val="28"/>
+          <w:szCs w:val="28"/>
+        </w:rPr>
+      </w:pPr>
+    </w:p>
+    <w:p>
+      <w:pPr>
+        <w:ind w:left="360"/>
+        <w:rPr>
+          <w:rFonts w:ascii="Times New Roman" w:hAnsi="Times New Roman" w:cs="Times New Roman"/>
+          <w:sz w:val="28"/>
+          <w:szCs w:val="28"/>
+        </w:rPr>
+      </w:pPr>
+    </w:p>
+    <w:p>
+      <w:pPr>
+        <w:ind w:left="360"/>
+        <w:rPr>
+          <w:rFonts w:ascii="Times New Roman" w:hAnsi="Times New Roman" w:cs="Times New Roman"/>
+          <w:sz w:val="28"/>
+          <w:szCs w:val="28"/>
+        </w:rPr>
+      </w:pPr>
+      <w:proofErr w:type="spellStart"/>
+      <w:r>
+        <w:rPr>
+          <w:rFonts w:ascii="Times New Roman" w:hAnsi="Times New Roman" w:cs="Times New Roman"/>
+          <w:sz w:val="28"/>
+          <w:szCs w:val="28"/>
+        </w:rPr>
+        <w:lastRenderedPageBreak/>
+        <w:t>Kết</w:t>
+      </w:r>
+      <w:proofErr w:type="spellEnd"/>
+      <w:r>
+        <w:rPr>
+          <w:rFonts w:ascii="Times New Roman" w:hAnsi="Times New Roman" w:cs="Times New Roman"/>
+          <w:sz w:val="28"/>
+          <w:szCs w:val="28"/>
+        </w:rPr>
+        <w:t xml:space="preserve"> </w:t>
+      </w:r>
+      <w:proofErr w:type="spellStart"/>
+      <w:r>
+        <w:rPr>
+          <w:rFonts w:ascii="Times New Roman" w:hAnsi="Times New Roman" w:cs="Times New Roman"/>
+          <w:sz w:val="28"/>
+          <w:szCs w:val="28"/>
+        </w:rPr>
+        <w:t>quả</w:t>
+      </w:r>
+      <w:proofErr w:type="spellEnd"/>
+      <w:r>
+        <w:rPr>
+          <w:rFonts w:ascii="Times New Roman" w:hAnsi="Times New Roman" w:cs="Times New Roman"/>
+          <w:sz w:val="28"/>
+          <w:szCs w:val="28"/>
+        </w:rPr>
+        <w:t xml:space="preserve"> demo:</w:t>
+      </w:r>
+    </w:p>
+    <w:p>
+      <w:pPr>
+        <w:ind w:left="360"/>
+        <w:rPr>
+          <w:rFonts w:ascii="Times New Roman" w:hAnsi="Times New Roman" w:cs="Times New Roman"/>
+          <w:sz w:val="28"/>
+          <w:szCs w:val="28"/>
+        </w:rPr>
+      </w:pPr>
+      <w:r>
+        <w:rPr>
+          <w:rFonts w:ascii="Times New Roman" w:hAnsi="Times New Roman" w:cs="Times New Roman"/>
+          <w:sz w:val="28"/>
+          <w:szCs w:val="28"/>
+        </w:rPr>
+        <w:drawing>
+          <wp:inline distT="0" distB="0" distL="0" distR="0" wp14:anchorId="05AB608A" wp14:editId="01754DBD">
+            <wp:extent cx="4676809" cy="1943114"/>
+            <wp:effectExtent l="0" t="0" r="9525" b="0"/>
+            <wp:docPr id="259110424" name="Picture 1" descr="A screenshot of a computer&#10;&#10;Description automatically generated"/>
+            <wp:cNvGraphicFramePr>
+              <a:graphicFrameLocks xmlns:a="http://schemas.openxmlformats.org/drawingml/2006/main" noChangeAspect="1"/>
+            </wp:cNvGraphicFramePr>
+            <a:graphic xmlns:a="http://schemas.openxmlformats.org/drawingml/2006/main">
+              <a:graphicData uri="http://schemas.openxmlformats.org/drawingml/2006/picture">
+                <pic:pic xmlns:pic="http://schemas.openxmlformats.org/drawingml/2006/picture">
+                  <pic:nvPicPr>
+                    <pic:cNvPr id="259110424" name="Picture 1" descr="A screenshot of a computer&#10;&#10;Description automatically generated"/>
+                    <pic:cNvPicPr/>
+                  </pic:nvPicPr>
+                  <pic:blipFill>
+                    <a:blip r:embed="rId20"/>
+                    <a:stretch>
+                      <a:fillRect/>
+                    </a:stretch>
+                  </pic:blipFill>
+                  <pic:spPr>
+                    <a:xfrm>
+                      <a:off x="0" y="0"/>
+                      <a:ext cx="4676809" cy="1943114"/>
+                    </a:xfrm>
+                    <a:prstGeom prst="rect">
+                      <a:avLst/>
+                    </a:prstGeom>
+                  </pic:spPr>
+                </pic:pic>
+              </a:graphicData>
+            </a:graphic>
+          </wp:inline>
+        </w:drawing>
+      </w:r>
+    </w:p>
+    <w:p>
+      <w:pPr>
+        <w:ind w:left="360"/>
+        <w:rPr>
+          <w:rFonts w:ascii="Times New Roman" w:hAnsi="Times New Roman" w:cs="Times New Roman"/>
+          <w:sz w:val="28"/>
+          <w:szCs w:val="28"/>
+        </w:rPr>
+      </w:pPr>
+    </w:p>
+    <w:p>
+      <w:pPr>
+        <w:ind w:left="360"/>
+        <w:rPr>
+          <w:rFonts w:ascii="Times New Roman" w:hAnsi="Times New Roman" w:cs="Times New Roman"/>
+          <w:sz w:val="28"/>
+          <w:szCs w:val="28"/>
+        </w:rPr>
+      </w:pPr>
+      <w:proofErr w:type="spellStart"/>
+      <w:r>
+        <w:rPr>
+          <w:rFonts w:ascii="Times New Roman" w:hAnsi="Times New Roman" w:cs="Times New Roman"/>
+          <w:sz w:val="28"/>
+          <w:szCs w:val="28"/>
+        </w:rPr>
+        <w:t>Kiểm</w:t>
+      </w:r>
+      <w:proofErr w:type="spellEnd"/>
+      <w:r>
+        <w:rPr>
+          <w:rFonts w:ascii="Times New Roman" w:hAnsi="Times New Roman" w:cs="Times New Roman"/>
+          <w:sz w:val="28"/>
+          <w:szCs w:val="28"/>
+        </w:rPr>
+        <w:t xml:space="preserve"> </w:t>
+      </w:r>
+      <w:proofErr w:type="spellStart"/>
+      <w:r>
+        <w:rPr>
+          <w:rFonts w:ascii="Times New Roman" w:hAnsi="Times New Roman" w:cs="Times New Roman"/>
+          <w:sz w:val="28"/>
+          <w:szCs w:val="28"/>
+        </w:rPr>
+        <w:t>tra</w:t>
+      </w:r>
+      <w:proofErr w:type="spellEnd"/>
+      <w:r>
+        <w:rPr>
+          <w:rFonts w:ascii="Times New Roman" w:hAnsi="Times New Roman" w:cs="Times New Roman"/>
+          <w:sz w:val="28"/>
+          <w:szCs w:val="28"/>
+        </w:rPr>
+        <w:t xml:space="preserve"> </w:t>
+      </w:r>
+      <w:proofErr w:type="spellStart"/>
+      <w:r>
+        <w:rPr>
+          <w:rFonts w:ascii="Times New Roman" w:hAnsi="Times New Roman" w:cs="Times New Roman"/>
+          <w:sz w:val="28"/>
+          <w:szCs w:val="28"/>
+        </w:rPr>
+        <w:t>mảng</w:t>
+      </w:r>
+      <w:proofErr w:type="spellEnd"/>
+      <w:r>
+        <w:rPr>
+          <w:rFonts w:ascii="Times New Roman" w:hAnsi="Times New Roman" w:cs="Times New Roman"/>
+          <w:sz w:val="28"/>
+          <w:szCs w:val="28"/>
+        </w:rPr>
+        <w:t xml:space="preserve"> </w:t>
+      </w:r>
+      <w:proofErr w:type="spellStart"/>
+      <w:r>
+        <w:rPr>
+          <w:rFonts w:ascii="Times New Roman" w:hAnsi="Times New Roman" w:cs="Times New Roman"/>
+          <w:sz w:val="28"/>
+          <w:szCs w:val="28"/>
+        </w:rPr>
+        <w:t>có</w:t>
+      </w:r>
+      <w:proofErr w:type="spellEnd"/>
+      <w:r>
+        <w:rPr>
+          <w:rFonts w:ascii="Times New Roman" w:hAnsi="Times New Roman" w:cs="Times New Roman"/>
+          <w:sz w:val="28"/>
+          <w:szCs w:val="28"/>
+        </w:rPr>
+        <w:t xml:space="preserve"> </w:t>
+      </w:r>
+      <w:proofErr w:type="spellStart"/>
+      <w:r>
+        <w:rPr>
+          <w:rFonts w:ascii="Times New Roman" w:hAnsi="Times New Roman" w:cs="Times New Roman"/>
+          <w:sz w:val="28"/>
+          <w:szCs w:val="28"/>
+        </w:rPr>
+        <w:t>toàn</w:t>
+      </w:r>
+      <w:proofErr w:type="spellEnd"/>
+      <w:r>
+        <w:rPr>
+          <w:rFonts w:ascii="Times New Roman" w:hAnsi="Times New Roman" w:cs="Times New Roman"/>
+          <w:sz w:val="28"/>
+          <w:szCs w:val="28"/>
+        </w:rPr>
+        <w:t xml:space="preserve"> </w:t>
+      </w:r>
+      <w:proofErr w:type="spellStart"/>
+      <w:r>
+        <w:rPr>
+          <w:rFonts w:ascii="Times New Roman" w:hAnsi="Times New Roman" w:cs="Times New Roman"/>
+          <w:sz w:val="28"/>
+          <w:szCs w:val="28"/>
+        </w:rPr>
+        <w:t>là</w:t>
+      </w:r>
+      <w:proofErr w:type="spellEnd"/>
+      <w:r>
+        <w:rPr>
+          <w:rFonts w:ascii="Times New Roman" w:hAnsi="Times New Roman" w:cs="Times New Roman"/>
+          <w:sz w:val="28"/>
+          <w:szCs w:val="28"/>
+        </w:rPr>
+        <w:t xml:space="preserve"> </w:t>
+      </w:r>
+      <w:proofErr w:type="spellStart"/>
+      <w:r>
+        <w:rPr>
+          <w:rFonts w:ascii="Times New Roman" w:hAnsi="Times New Roman" w:cs="Times New Roman"/>
+          <w:sz w:val="28"/>
+          <w:szCs w:val="28"/>
+        </w:rPr>
+        <w:t>số</w:t>
+      </w:r>
+      <w:proofErr w:type="spellEnd"/>
+      <w:r>
+        <w:rPr>
+          <w:rFonts w:ascii="Times New Roman" w:hAnsi="Times New Roman" w:cs="Times New Roman"/>
+          <w:sz w:val="28"/>
+          <w:szCs w:val="28"/>
+        </w:rPr>
+        <w:t xml:space="preserve"> </w:t>
+      </w:r>
+      <w:proofErr w:type="spellStart"/>
+      <w:r>
+        <w:rPr>
+          <w:rFonts w:ascii="Times New Roman" w:hAnsi="Times New Roman" w:cs="Times New Roman"/>
+          <w:sz w:val="28"/>
+          <w:szCs w:val="28"/>
+        </w:rPr>
+        <w:t>chẵn</w:t>
+      </w:r>
+      <w:proofErr w:type="spellEnd"/>
+      <w:r>
+        <w:rPr>
+          <w:rFonts w:ascii="Times New Roman" w:hAnsi="Times New Roman" w:cs="Times New Roman"/>
+          <w:sz w:val="28"/>
+          <w:szCs w:val="28"/>
+        </w:rPr>
+        <w:t xml:space="preserve"> </w:t>
+      </w:r>
+      <w:proofErr w:type="spellStart"/>
+      <w:r>
+        <w:rPr>
+          <w:rFonts w:ascii="Times New Roman" w:hAnsi="Times New Roman" w:cs="Times New Roman"/>
+          <w:sz w:val="28"/>
+          <w:szCs w:val="28"/>
+        </w:rPr>
+        <w:t>không</w:t>
+      </w:r>
+      <w:proofErr w:type="spellEnd"/>
+      <w:r>
+        <w:rPr>
+          <w:rFonts w:ascii="Times New Roman" w:hAnsi="Times New Roman" w:cs="Times New Roman"/>
+          <w:sz w:val="28"/>
+          <w:szCs w:val="28"/>
+        </w:rPr>
+        <w:t>?</w:t>
+      </w:r>
+    </w:p>
+    <w:p>
+      <w:pPr>
+        <w:ind w:left="360"/>
+        <w:rPr>
+          <w:rFonts w:ascii="Times New Roman" w:hAnsi="Times New Roman" w:cs="Times New Roman"/>
+          <w:sz w:val="28"/>
+          <w:szCs w:val="28"/>
+        </w:rPr>
+      </w:pPr>
+      <w:r>
+        <w:rPr>
+          <w:rFonts w:ascii="Times New Roman" w:hAnsi="Times New Roman" w:cs="Times New Roman"/>
+          <w:sz w:val="28"/>
+          <w:szCs w:val="28"/>
+        </w:rPr>
+        <w:drawing>
+          <wp:inline distT="0" distB="0" distL="0" distR="0" wp14:anchorId="0183AA60" wp14:editId="3587B5D1">
+            <wp:extent cx="4429157" cy="1657362"/>
+            <wp:effectExtent l="0" t="0" r="9525" b="0"/>
+            <wp:docPr id="1460427851" name="Picture 1" descr="A screen shot of a computer screen&#10;&#10;Description automatically generated"/>
+            <wp:cNvGraphicFramePr>
+              <a:graphicFrameLocks xmlns:a="http://schemas.openxmlformats.org/drawingml/2006/main" noChangeAspect="1"/>
+            </wp:cNvGraphicFramePr>
+            <a:graphic xmlns:a="http://schemas.openxmlformats.org/drawingml/2006/main">
+              <a:graphicData uri="http://schemas.openxmlformats.org/drawingml/2006/picture">
+                <pic:pic xmlns:pic="http://schemas.openxmlformats.org/drawingml/2006/picture">
+                  <pic:nvPicPr>
+                    <pic:cNvPr id="1460427851" name="Picture 1" descr="A screen shot of a computer screen&#10;&#10;Description automatically generated"/>
+                    <pic:cNvPicPr/>
+                  </pic:nvPicPr>
+                  <pic:blipFill>
+                    <a:blip r:embed="rId21"/>
+                    <a:stretch>
+                      <a:fillRect/>
+                    </a:stretch>
+                  </pic:blipFill>
+                  <pic:spPr>
+                    <a:xfrm>
+                      <a:off x="0" y="0"/>
+                      <a:ext cx="4429157" cy="1657362"/>
+                    </a:xfrm>
+                    <a:prstGeom prst="rect">
+                      <a:avLst/>
+                    </a:prstGeom>
+                  </pic:spPr>
+                </pic:pic>
+              </a:graphicData>
+            </a:graphic>
+          </wp:inline>
+        </w:drawing>
+      </w:r>
+    </w:p>
+    <w:p>
+      <w:pPr>
+        <w:ind w:left="360"/>
+        <w:rPr>
+          <w:rFonts w:ascii="Times New Roman" w:hAnsi="Times New Roman" w:cs="Times New Roman"/>
+          <w:sz w:val="28"/>
+          <w:szCs w:val="28"/>
+        </w:rPr>
+      </w:pPr>
+      <w:proofErr w:type="spellStart"/>
+      <w:r>
+        <w:rPr>
+          <w:rFonts w:ascii="Times New Roman" w:hAnsi="Times New Roman" w:cs="Times New Roman"/>
+          <w:sz w:val="28"/>
+          <w:szCs w:val="28"/>
+        </w:rPr>
+        <w:t>Kết</w:t>
+      </w:r>
+      <w:proofErr w:type="spellEnd"/>
+      <w:r>
+        <w:rPr>
+          <w:rFonts w:ascii="Times New Roman" w:hAnsi="Times New Roman" w:cs="Times New Roman"/>
+          <w:sz w:val="28"/>
+          <w:szCs w:val="28"/>
+        </w:rPr>
+        <w:t xml:space="preserve"> </w:t>
+      </w:r>
+      <w:proofErr w:type="spellStart"/>
+      <w:r>
+        <w:rPr>
+          <w:rFonts w:ascii="Times New Roman" w:hAnsi="Times New Roman" w:cs="Times New Roman"/>
+          <w:sz w:val="28"/>
+          <w:szCs w:val="28"/>
+        </w:rPr>
+        <w:t>quả</w:t>
+      </w:r>
+      <w:proofErr w:type="spellEnd"/>
+      <w:r>
+        <w:rPr>
+          <w:rFonts w:ascii="Times New Roman" w:hAnsi="Times New Roman" w:cs="Times New Roman"/>
+          <w:sz w:val="28"/>
+          <w:szCs w:val="28"/>
+        </w:rPr>
+        <w:t xml:space="preserve"> demo:</w:t>
+      </w:r>
+    </w:p>
+    <w:p>
+      <w:pPr>
+        <w:ind w:left="360"/>
+        <w:rPr>
+          <w:rFonts w:ascii="Times New Roman" w:hAnsi="Times New Roman" w:cs="Times New Roman"/>
+          <w:sz w:val="28"/>
+          <w:szCs w:val="28"/>
+        </w:rPr>
+      </w:pPr>
+      <w:r>
+        <w:rPr>
+          <w:rFonts w:ascii="Times New Roman" w:hAnsi="Times New Roman" w:cs="Times New Roman"/>
+          <w:sz w:val="28"/>
+          <w:szCs w:val="28"/>
+        </w:rPr>
+        <w:drawing>
+          <wp:inline distT="0" distB="0" distL="0" distR="0" wp14:anchorId="157D4C46" wp14:editId="7A01BD63">
+            <wp:extent cx="5438815" cy="1400185"/>
+            <wp:effectExtent l="0" t="0" r="9525" b="9525"/>
+            <wp:docPr id="1420031635" name="Picture 1" descr="A screenshot of a computer&#10;&#10;Description automatically generated"/>
+            <wp:cNvGraphicFramePr>
+              <a:graphicFrameLocks xmlns:a="http://schemas.openxmlformats.org/drawingml/2006/main" noChangeAspect="1"/>
+            </wp:cNvGraphicFramePr>
+            <a:graphic xmlns:a="http://schemas.openxmlformats.org/drawingml/2006/main">
+              <a:graphicData uri="http://schemas.openxmlformats.org/drawingml/2006/picture">
+                <pic:pic xmlns:pic="http://schemas.openxmlformats.org/drawingml/2006/picture">
+                  <pic:nvPicPr>
+                    <pic:cNvPr id="1420031635" name="Picture 1" descr="A screenshot of a computer&#10;&#10;Description automatically generated"/>
+                    <pic:cNvPicPr/>
+                  </pic:nvPicPr>
+                  <pic:blipFill>
+                    <a:blip r:embed="rId22"/>
+                    <a:stretch>
+                      <a:fillRect/>
+                    </a:stretch>
+                  </pic:blipFill>
+                  <pic:spPr>
+                    <a:xfrm>
+                      <a:off x="0" y="0"/>
+                      <a:ext cx="5438815" cy="1400185"/>
+                    </a:xfrm>
+                    <a:prstGeom prst="rect">
+                      <a:avLst/>
+                    </a:prstGeom>
+                  </pic:spPr>
+                </pic:pic>
+              </a:graphicData>
+            </a:graphic>
+          </wp:inline>
+        </w:drawing>
+      </w:r>
+    </w:p>
+    <w:p>
+      <w:pPr>
+        <w:ind w:left="360"/>
+        <w:rPr>
+          <w:rFonts w:ascii="Times New Roman" w:hAnsi="Times New Roman" w:cs="Times New Roman"/>
+          <w:sz w:val="28"/>
+          <w:szCs w:val="28"/>
+        </w:rPr>
+      </w:pPr>
+    </w:p>
+    <w:p>
+      <w:pPr>
+        <w:ind w:left="360"/>
+        <w:rPr>
+          <w:rFonts w:ascii="Times New Roman" w:hAnsi="Times New Roman" w:cs="Times New Roman"/>
+          <w:sz w:val="28"/>
+          <w:szCs w:val="28"/>
+        </w:rPr>
+      </w:pPr>
+    </w:p>
+    <w:p>
+      <w:pPr>
+        <w:rPr>
+          <w:rFonts w:ascii="Times New Roman" w:hAnsi="Times New Roman" w:cs="Times New Roman"/>
+          <w:sz w:val="28"/>
+          <w:szCs w:val="28"/>
+        </w:rPr>
+      </w:pPr>
+    </w:p>
     <w:sectPr>
       <w:pgSz w:w="12240" w:h="15840"/>
       <w:pgMar w:top="1440" w:right="1440" w:bottom="1440" w:left="1440" w:header="720" w:footer="720" w:gutter="0"/>
@@ -2472,6 +3773,119 @@
 <file path=word/numbering.xml><?xml version="1.0" encoding="utf-8"?>
 <w:numbering xmlns:wpc="http://schemas.microsoft.com/office/word/2010/wordprocessingCanvas" xmlns:cx="http://schemas.microsoft.com/office/drawing/2014/chartex" xmlns:cx1="http://schemas.microsoft.com/office/drawing/2015/9/8/chartex" xmlns:cx2="http://schemas.microsoft.com/office/drawing/2015/10/21/chartex" xmlns:cx3="http://schemas.microsoft.com/office/drawing/2016/5/9/chartex" xmlns:cx4="http://schemas.microsoft.com/office/drawing/2016/5/10/chartex" xmlns:cx5="http://schemas.microsoft.com/office/drawing/2016/5/11/chartex" xmlns:cx6="http://schemas.microsoft.com/office/drawing/2016/5/12/chartex" xmlns:cx7="http://schemas.microsoft.com/office/drawing/2016/5/13/chartex" xmlns:cx8="http://schemas.microsoft.com/office/drawing/2016/5/14/chartex" xmlns:mc="http://schemas.openxmlformats.org/markup-compatibility/2006" xmlns:aink="http://schemas.microsoft.com/office/drawing/2016/ink" xmlns:am3d="http://schemas.microsoft.com/office/drawing/2017/model3d" xmlns:o="urn:schemas-microsoft-com:office:office" xmlns:oel="http://schemas.microsoft.com/office/2019/extlst" xmlns:r="http://schemas.openxmlformats.org/officeDocument/2006/relationships" xmlns:m="http://schemas.openxmlformats.org/officeDocument/2006/math" xmlns:v="urn:schemas-microsoft-com:vml" xmlns:wp14="http://schemas.microsoft.com/office/word/2010/wordprocessingDrawing" xmlns:wp="http://schemas.openxmlformats.org/drawingml/2006/wordprocessingDrawing" xmlns:w10="urn:schemas-microsoft-com:office:word" xmlns:w="http://schemas.openxmlformats.org/wordprocessingml/2006/main" xmlns:w14="http://schemas.microsoft.com/office/word/2010/wordml" xmlns:w15="http://schemas.microsoft.com/office/word/2012/wordml" xmlns:w16cex="http://schemas.microsoft.com/office/word/2018/wordml/cex" xmlns:w16cid="http://schemas.microsoft.com/office/word/2016/wordml/cid" xmlns:w16="http://schemas.microsoft.com/office/word/2018/wordml" xmlns:w16du="http://schemas.microsoft.com/office/word/2023/wordml/word16du" xmlns:w16sdtdh="http://schemas.microsoft.com/office/word/2020/wordml/sdtdatahash" xmlns:w16se="http://schemas.microsoft.com/office/word/2015/wordml/symex" xmlns:wpg="http://schemas.microsoft.com/office/word/2010/wordprocessingGroup" xmlns:wpi="http://schemas.microsoft.com/office/word/2010/wordprocessingInk" xmlns:wne="http://schemas.microsoft.com/office/word/2006/wordml" xmlns:wps="http://schemas.microsoft.com/office/word/2010/wordprocessingShape" mc:Ignorable="w14 w15 w16se w16cid w16 w16cex w16sdtdh w16du wp14">
   <w:abstractNum w:abstractNumId="0" w15:restartNumberingAfterBreak="0">
+    <w:nsid w:val="0A575D16"/>
+    <w:multiLevelType w:val="hybridMultilevel"/>
+    <w:tmpl w:val="C428BAD6"/>
+    <w:lvl w:ilvl="0" w:tplc="25C20E88">
+      <w:start w:val="1"/>
+      <w:numFmt w:val="decimal"/>
+      <w:lvlText w:val="%1."/>
+      <w:lvlJc w:val="left"/>
+      <w:pPr>
+        <w:tabs>
+          <w:tab w:val="num" w:pos="720"/>
+        </w:tabs>
+        <w:ind w:left="720" w:hanging="360"/>
+      </w:pPr>
+    </w:lvl>
+    <w:lvl w:ilvl="1" w:tplc="D06EA05A" w:tentative="1">
+      <w:start w:val="1"/>
+      <w:numFmt w:val="decimal"/>
+      <w:lvlText w:val="%2."/>
+      <w:lvlJc w:val="left"/>
+      <w:pPr>
+        <w:tabs>
+          <w:tab w:val="num" w:pos="1440"/>
+        </w:tabs>
+        <w:ind w:left="1440" w:hanging="360"/>
+      </w:pPr>
+    </w:lvl>
+    <w:lvl w:ilvl="2" w:tplc="35F69EDA" w:tentative="1">
+      <w:start w:val="1"/>
+      <w:numFmt w:val="decimal"/>
+      <w:lvlText w:val="%3."/>
+      <w:lvlJc w:val="left"/>
+      <w:pPr>
+        <w:tabs>
+          <w:tab w:val="num" w:pos="2160"/>
+        </w:tabs>
+        <w:ind w:left="2160" w:hanging="360"/>
+      </w:pPr>
+    </w:lvl>
+    <w:lvl w:ilvl="3" w:tplc="77B4A000" w:tentative="1">
+      <w:start w:val="1"/>
+      <w:numFmt w:val="decimal"/>
+      <w:lvlText w:val="%4."/>
+      <w:lvlJc w:val="left"/>
+      <w:pPr>
+        <w:tabs>
+          <w:tab w:val="num" w:pos="2880"/>
+        </w:tabs>
+        <w:ind w:left="2880" w:hanging="360"/>
+      </w:pPr>
+    </w:lvl>
+    <w:lvl w:ilvl="4" w:tplc="875C6D50" w:tentative="1">
+      <w:start w:val="1"/>
+      <w:numFmt w:val="decimal"/>
+      <w:lvlText w:val="%5."/>
+      <w:lvlJc w:val="left"/>
+      <w:pPr>
+        <w:tabs>
+          <w:tab w:val="num" w:pos="3600"/>
+        </w:tabs>
+        <w:ind w:left="3600" w:hanging="360"/>
+      </w:pPr>
+    </w:lvl>
+    <w:lvl w:ilvl="5" w:tplc="2B4A4338" w:tentative="1">
+      <w:start w:val="1"/>
+      <w:numFmt w:val="decimal"/>
+      <w:lvlText w:val="%6."/>
+      <w:lvlJc w:val="left"/>
+      <w:pPr>
+        <w:tabs>
+          <w:tab w:val="num" w:pos="4320"/>
+        </w:tabs>
+        <w:ind w:left="4320" w:hanging="360"/>
+      </w:pPr>
+    </w:lvl>
+    <w:lvl w:ilvl="6" w:tplc="38E65F2A" w:tentative="1">
+      <w:start w:val="1"/>
+      <w:numFmt w:val="decimal"/>
+      <w:lvlText w:val="%7."/>
+      <w:lvlJc w:val="left"/>
+      <w:pPr>
+        <w:tabs>
+          <w:tab w:val="num" w:pos="5040"/>
+        </w:tabs>
+        <w:ind w:left="5040" w:hanging="360"/>
+      </w:pPr>
+    </w:lvl>
+    <w:lvl w:ilvl="7" w:tplc="22C08206" w:tentative="1">
+      <w:start w:val="1"/>
+      <w:numFmt w:val="decimal"/>
+      <w:lvlText w:val="%8."/>
+      <w:lvlJc w:val="left"/>
+      <w:pPr>
+        <w:tabs>
+          <w:tab w:val="num" w:pos="5760"/>
+        </w:tabs>
+        <w:ind w:left="5760" w:hanging="360"/>
+      </w:pPr>
+    </w:lvl>
+    <w:lvl w:ilvl="8" w:tplc="A2CAB48C" w:tentative="1">
+      <w:start w:val="1"/>
+      <w:numFmt w:val="decimal"/>
+      <w:lvlText w:val="%9."/>
+      <w:lvlJc w:val="left"/>
+      <w:pPr>
+        <w:tabs>
+          <w:tab w:val="num" w:pos="6480"/>
+        </w:tabs>
+        <w:ind w:left="6480" w:hanging="360"/>
+      </w:pPr>
+    </w:lvl>
+  </w:abstractNum>
+  <w:abstractNum w:abstractNumId="1" w15:restartNumberingAfterBreak="0">
     <w:nsid w:val="2554365D"/>
     <w:multiLevelType w:val="hybridMultilevel"/>
     <w:tmpl w:val="798C8F2C"/>
@@ -2584,7 +3998,7 @@
       </w:pPr>
     </w:lvl>
   </w:abstractNum>
-  <w:abstractNum w:abstractNumId="1" w15:restartNumberingAfterBreak="0">
+  <w:abstractNum w:abstractNumId="2" w15:restartNumberingAfterBreak="0">
     <w:nsid w:val="30CA0175"/>
     <w:multiLevelType w:val="hybridMultilevel"/>
     <w:tmpl w:val="385684D8"/>
@@ -2697,7 +4111,7 @@
       </w:pPr>
     </w:lvl>
   </w:abstractNum>
-  <w:abstractNum w:abstractNumId="2" w15:restartNumberingAfterBreak="0">
+  <w:abstractNum w:abstractNumId="3" w15:restartNumberingAfterBreak="0">
     <w:nsid w:val="33296161"/>
     <w:multiLevelType w:val="hybridMultilevel"/>
     <w:tmpl w:val="463E125A"/>
@@ -2810,7 +4224,7 @@
       </w:pPr>
     </w:lvl>
   </w:abstractNum>
-  <w:abstractNum w:abstractNumId="3" w15:restartNumberingAfterBreak="0">
+  <w:abstractNum w:abstractNumId="4" w15:restartNumberingAfterBreak="0">
     <w:nsid w:val="578E3699"/>
     <w:multiLevelType w:val="hybridMultilevel"/>
     <w:tmpl w:val="70FA8AA0"/>
@@ -2923,7 +4337,7 @@
       </w:pPr>
     </w:lvl>
   </w:abstractNum>
-  <w:abstractNum w:abstractNumId="4" w15:restartNumberingAfterBreak="0">
+  <w:abstractNum w:abstractNumId="5" w15:restartNumberingAfterBreak="0">
     <w:nsid w:val="7F8737B3"/>
     <w:multiLevelType w:val="hybridMultilevel"/>
     <w:tmpl w:val="11AEA8BA"/>
@@ -3037,18 +4451,21 @@
     </w:lvl>
   </w:abstractNum>
   <w:num w:numId="1" w16cid:durableId="89816931">
+    <w:abstractNumId w:val="4"/>
+  </w:num>
+  <w:num w:numId="2" w16cid:durableId="1726902981">
+    <w:abstractNumId w:val="2"/>
+  </w:num>
+  <w:num w:numId="3" w16cid:durableId="1033504085">
     <w:abstractNumId w:val="3"/>
   </w:num>
-  <w:num w:numId="2" w16cid:durableId="1726902981">
+  <w:num w:numId="4" w16cid:durableId="579876821">
+    <w:abstractNumId w:val="5"/>
+  </w:num>
+  <w:num w:numId="5" w16cid:durableId="241989545">
     <w:abstractNumId w:val="1"/>
   </w:num>
-  <w:num w:numId="3" w16cid:durableId="1033504085">
-    <w:abstractNumId w:val="2"/>
-  </w:num>
-  <w:num w:numId="4" w16cid:durableId="579876821">
-    <w:abstractNumId w:val="4"/>
-  </w:num>
-  <w:num w:numId="5" w16cid:durableId="241989545">
+  <w:num w:numId="6" w16cid:durableId="1926650456">
     <w:abstractNumId w:val="0"/>
   </w:num>
 </w:numbering>

</xml_diff>